<commit_message>
figures added for lambda values
</commit_message>
<xml_diff>
--- a/src/data/Summary Data and Results.docx
+++ b/src/data/Summary Data and Results.docx
@@ -438,6 +438,19 @@
       <w:r>
         <w:t>Full Horizon</w:t>
       </w:r>
+      <w:r>
+        <w:t xml:space="preserve"> (</w:t>
+      </w:r>
+      <w:r>
+        <w:rPr>
+          <w:i/>
+          <w:iCs/>
+        </w:rPr>
+        <w:t>In the full horizon ML reconciliation performs best for most 3 out of datasets when the base model is ETS. However, when the base forecasts are from ARIMA the ML reconciliation performs best only for the Tourism dataset</w:t>
+      </w:r>
+      <w:r>
+        <w:t>)</w:t>
+      </w:r>
     </w:p>
     <w:p>
       <w:pPr>
@@ -711,9 +724,90 @@
     </w:p>
     <w:p>
       <w:r>
+        <w:lastRenderedPageBreak/>
         <w:t>Short Horizon</w:t>
       </w:r>
-    </w:p>
+      <w:r>
+        <w:t xml:space="preserve"> </w:t>
+      </w:r>
+      <w:r>
+        <w:t>(</w:t>
+      </w:r>
+      <w:r>
+        <w:rPr>
+          <w:i/>
+          <w:iCs/>
+        </w:rPr>
+        <w:t xml:space="preserve">In the </w:t>
+      </w:r>
+      <w:r>
+        <w:rPr>
+          <w:i/>
+          <w:iCs/>
+        </w:rPr>
+        <w:t>short</w:t>
+      </w:r>
+      <w:r>
+        <w:rPr>
+          <w:i/>
+          <w:iCs/>
+        </w:rPr>
+        <w:t xml:space="preserve"> horizon ML reconciliation performs best for most 3 out of datasets when the base model is ETS</w:t>
+      </w:r>
+      <w:r>
+        <w:rPr>
+          <w:i/>
+          <w:iCs/>
+        </w:rPr>
+        <w:t xml:space="preserve"> – similar observation as the full horizon</w:t>
+      </w:r>
+      <w:r>
+        <w:rPr>
+          <w:i/>
+          <w:iCs/>
+        </w:rPr>
+        <w:t xml:space="preserve">. </w:t>
+      </w:r>
+      <w:r>
+        <w:rPr>
+          <w:i/>
+          <w:iCs/>
+        </w:rPr>
+        <w:t>W</w:t>
+      </w:r>
+      <w:r>
+        <w:rPr>
+          <w:i/>
+          <w:iCs/>
+        </w:rPr>
+        <w:t xml:space="preserve">hen the base forecasts are from ARIMA the ML reconciliation performs best for </w:t>
+      </w:r>
+      <w:r>
+        <w:rPr>
+          <w:i/>
+          <w:iCs/>
+        </w:rPr>
+        <w:t>Prison and</w:t>
+      </w:r>
+      <w:r>
+        <w:rPr>
+          <w:i/>
+          <w:iCs/>
+        </w:rPr>
+        <w:t xml:space="preserve"> Tourism dataset</w:t>
+      </w:r>
+      <w:r>
+        <w:rPr>
+          <w:i/>
+          <w:iCs/>
+        </w:rPr>
+        <w:t>s</w:t>
+      </w:r>
+      <w:r>
+        <w:t>)</w:t>
+      </w:r>
+    </w:p>
+    <w:p/>
     <w:p/>
     <w:tbl>
       <w:tblPr>
@@ -743,7 +837,6 @@
                 <w:b/>
                 <w:bCs/>
               </w:rPr>
-              <w:lastRenderedPageBreak/>
               <w:t>Dataset</w:t>
             </w:r>
           </w:p>
@@ -992,6 +1085,13 @@
         </w:rPr>
         <w:t>Lambda Ranges</w:t>
       </w:r>
+      <w:r>
+        <w:rPr>
+          <w:b/>
+          <w:bCs/>
+        </w:rPr>
+        <w:t xml:space="preserve"> – Lambda value for each sample from the overall best ML method</w:t>
+      </w:r>
     </w:p>
     <w:p>
       <w:pPr>
@@ -1044,10 +1144,10 @@
           <w:noProof/>
         </w:rPr>
         <w:drawing>
-          <wp:inline distT="0" distB="0" distL="0" distR="0" wp14:anchorId="243CABFD" wp14:editId="6C2B6AA4">
-            <wp:extent cx="5727700" cy="1350010"/>
-            <wp:effectExtent l="0" t="0" r="0" b="0"/>
-            <wp:docPr id="6" name="Picture 6" descr="Chart, treemap chart&#10;&#10;Description automatically generated"/>
+          <wp:inline distT="0" distB="0" distL="0" distR="0" wp14:anchorId="650583F7" wp14:editId="5507B962">
+            <wp:extent cx="5727700" cy="1383665"/>
+            <wp:effectExtent l="0" t="0" r="0" b="635"/>
+            <wp:docPr id="1" name="Picture 1" descr="Chart, treemap chart&#10;&#10;Description automatically generated"/>
             <wp:cNvGraphicFramePr>
               <a:graphicFrameLocks xmlns:a="http://schemas.openxmlformats.org/drawingml/2006/main" noChangeAspect="1"/>
             </wp:cNvGraphicFramePr>
@@ -1055,7 +1155,7 @@
               <a:graphicData uri="http://schemas.openxmlformats.org/drawingml/2006/picture">
                 <pic:pic xmlns:pic="http://schemas.openxmlformats.org/drawingml/2006/picture">
                   <pic:nvPicPr>
-                    <pic:cNvPr id="6" name="Picture 6" descr="Chart, treemap chart&#10;&#10;Description automatically generated"/>
+                    <pic:cNvPr id="1" name="Picture 1" descr="Chart, treemap chart&#10;&#10;Description automatically generated"/>
                     <pic:cNvPicPr/>
                   </pic:nvPicPr>
                   <pic:blipFill>
@@ -1073,7 +1173,7 @@
                   <pic:spPr>
                     <a:xfrm>
                       <a:off x="0" y="0"/>
-                      <a:ext cx="5727700" cy="1350010"/>
+                      <a:ext cx="5727700" cy="1383665"/>
                     </a:xfrm>
                     <a:prstGeom prst="rect">
                       <a:avLst/>
@@ -1087,6 +1187,8 @@
       </w:r>
     </w:p>
     <w:p/>
+    <w:p/>
+    <w:p/>
     <w:p>
       <w:r>
         <w:t>ETS</w:t>
@@ -1099,10 +1201,10 @@
           <w:noProof/>
         </w:rPr>
         <w:drawing>
-          <wp:inline distT="0" distB="0" distL="0" distR="0" wp14:anchorId="4BB3F6F8" wp14:editId="406FD107">
-            <wp:extent cx="5727700" cy="1350010"/>
-            <wp:effectExtent l="0" t="0" r="0" b="0"/>
-            <wp:docPr id="7" name="Picture 7" descr="A picture containing application&#10;&#10;Description automatically generated"/>
+          <wp:inline distT="0" distB="0" distL="0" distR="0" wp14:anchorId="19032829" wp14:editId="5CAD78AE">
+            <wp:extent cx="5727700" cy="1369060"/>
+            <wp:effectExtent l="0" t="0" r="0" b="2540"/>
+            <wp:docPr id="2" name="Picture 2" descr="Chart, funnel chart&#10;&#10;Description automatically generated"/>
             <wp:cNvGraphicFramePr>
               <a:graphicFrameLocks xmlns:a="http://schemas.openxmlformats.org/drawingml/2006/main" noChangeAspect="1"/>
             </wp:cNvGraphicFramePr>
@@ -1110,7 +1212,7 @@
               <a:graphicData uri="http://schemas.openxmlformats.org/drawingml/2006/picture">
                 <pic:pic xmlns:pic="http://schemas.openxmlformats.org/drawingml/2006/picture">
                   <pic:nvPicPr>
-                    <pic:cNvPr id="7" name="Picture 7" descr="A picture containing application&#10;&#10;Description automatically generated"/>
+                    <pic:cNvPr id="2" name="Picture 2" descr="Chart, funnel chart&#10;&#10;Description automatically generated"/>
                     <pic:cNvPicPr/>
                   </pic:nvPicPr>
                   <pic:blipFill>
@@ -1128,7 +1230,7 @@
                   <pic:spPr>
                     <a:xfrm>
                       <a:off x="0" y="0"/>
-                      <a:ext cx="5727700" cy="1350010"/>
+                      <a:ext cx="5727700" cy="1369060"/>
                     </a:xfrm>
                     <a:prstGeom prst="rect">
                       <a:avLst/>
@@ -1156,6 +1258,7 @@
           <w:b/>
           <w:bCs/>
         </w:rPr>
+        <w:lastRenderedPageBreak/>
         <w:t>Tourism</w:t>
       </w:r>
     </w:p>
@@ -1166,17 +1269,17 @@
       </w:r>
     </w:p>
     <w:p/>
+    <w:p/>
     <w:p>
       <w:r>
         <w:rPr>
           <w:noProof/>
         </w:rPr>
-        <w:lastRenderedPageBreak/>
         <w:drawing>
-          <wp:inline distT="0" distB="0" distL="0" distR="0" wp14:anchorId="1188C7DC" wp14:editId="383BC8C7">
-            <wp:extent cx="5727700" cy="1335405"/>
-            <wp:effectExtent l="0" t="0" r="0" b="0"/>
-            <wp:docPr id="4" name="Picture 4" descr="Chart, bar chart&#10;&#10;Description automatically generated"/>
+          <wp:inline distT="0" distB="0" distL="0" distR="0" wp14:anchorId="4494F1F4" wp14:editId="023BD03D">
+            <wp:extent cx="5727700" cy="1369060"/>
+            <wp:effectExtent l="0" t="0" r="0" b="2540"/>
+            <wp:docPr id="3" name="Picture 3" descr="Chart, bar chart&#10;&#10;Description automatically generated"/>
             <wp:cNvGraphicFramePr>
               <a:graphicFrameLocks xmlns:a="http://schemas.openxmlformats.org/drawingml/2006/main" noChangeAspect="1"/>
             </wp:cNvGraphicFramePr>
@@ -1184,7 +1287,7 @@
               <a:graphicData uri="http://schemas.openxmlformats.org/drawingml/2006/picture">
                 <pic:pic xmlns:pic="http://schemas.openxmlformats.org/drawingml/2006/picture">
                   <pic:nvPicPr>
-                    <pic:cNvPr id="4" name="Picture 4" descr="Chart, bar chart&#10;&#10;Description automatically generated"/>
+                    <pic:cNvPr id="3" name="Picture 3" descr="Chart, bar chart&#10;&#10;Description automatically generated"/>
                     <pic:cNvPicPr/>
                   </pic:nvPicPr>
                   <pic:blipFill>
@@ -1202,7 +1305,7 @@
                   <pic:spPr>
                     <a:xfrm>
                       <a:off x="0" y="0"/>
-                      <a:ext cx="5727700" cy="1335405"/>
+                      <a:ext cx="5727700" cy="1369060"/>
                     </a:xfrm>
                     <a:prstGeom prst="rect">
                       <a:avLst/>
@@ -1216,7 +1319,6 @@
       </w:r>
     </w:p>
     <w:p/>
-    <w:p/>
     <w:p>
       <w:r>
         <w:t>ETS</w:t>
@@ -1229,10 +1331,10 @@
           <w:noProof/>
         </w:rPr>
         <w:drawing>
-          <wp:inline distT="0" distB="0" distL="0" distR="0" wp14:anchorId="1B54A612" wp14:editId="1021031D">
-            <wp:extent cx="5727700" cy="1335405"/>
-            <wp:effectExtent l="0" t="0" r="0" b="0"/>
-            <wp:docPr id="5" name="Picture 5" descr="Chart, bar chart&#10;&#10;Description automatically generated"/>
+          <wp:inline distT="0" distB="0" distL="0" distR="0" wp14:anchorId="33138E46" wp14:editId="3B96E4CD">
+            <wp:extent cx="5727700" cy="1369060"/>
+            <wp:effectExtent l="0" t="0" r="0" b="2540"/>
+            <wp:docPr id="12" name="Picture 12" descr="Chart, bar chart&#10;&#10;Description automatically generated"/>
             <wp:cNvGraphicFramePr>
               <a:graphicFrameLocks xmlns:a="http://schemas.openxmlformats.org/drawingml/2006/main" noChangeAspect="1"/>
             </wp:cNvGraphicFramePr>
@@ -1240,69 +1342,7 @@
               <a:graphicData uri="http://schemas.openxmlformats.org/drawingml/2006/picture">
                 <pic:pic xmlns:pic="http://schemas.openxmlformats.org/drawingml/2006/picture">
                   <pic:nvPicPr>
-                    <pic:cNvPr id="5" name="Picture 5" descr="Chart, bar chart&#10;&#10;Description automatically generated"/>
-                    <pic:cNvPicPr/>
-                  </pic:nvPicPr>
-                  <pic:blipFill>
-                    <a:blip r:embed="rId7" cstate="print">
-                      <a:extLst>
-                        <a:ext uri="{28A0092B-C50C-407E-A947-70E740481C1C}">
-                          <a14:useLocalDpi xmlns:a14="http://schemas.microsoft.com/office/drawing/2010/main" val="0"/>
-                        </a:ext>
-                      </a:extLst>
-                    </a:blip>
-                    <a:stretch>
-                      <a:fillRect/>
-                    </a:stretch>
-                  </pic:blipFill>
-                  <pic:spPr>
-                    <a:xfrm>
-                      <a:off x="0" y="0"/>
-                      <a:ext cx="5727700" cy="1335405"/>
-                    </a:xfrm>
-                    <a:prstGeom prst="rect">
-                      <a:avLst/>
-                    </a:prstGeom>
-                  </pic:spPr>
-                </pic:pic>
-              </a:graphicData>
-            </a:graphic>
-          </wp:inline>
-        </w:drawing>
-      </w:r>
-    </w:p>
-    <w:p/>
-    <w:p/>
-    <w:p>
-      <w:r>
-        <w:t>Labour</w:t>
-      </w:r>
-    </w:p>
-    <w:p/>
-    <w:p>
-      <w:r>
-        <w:t>ARIMA</w:t>
-      </w:r>
-    </w:p>
-    <w:p/>
-    <w:p>
-      <w:r>
-        <w:rPr>
-          <w:noProof/>
-        </w:rPr>
-        <w:drawing>
-          <wp:inline distT="0" distB="0" distL="0" distR="0" wp14:anchorId="33F74689" wp14:editId="50136778">
-            <wp:extent cx="5727700" cy="1350010"/>
-            <wp:effectExtent l="0" t="0" r="0" b="0"/>
-            <wp:docPr id="8" name="Picture 8" descr="Chart, bar chart&#10;&#10;Description automatically generated"/>
-            <wp:cNvGraphicFramePr>
-              <a:graphicFrameLocks xmlns:a="http://schemas.openxmlformats.org/drawingml/2006/main" noChangeAspect="1"/>
-            </wp:cNvGraphicFramePr>
-            <a:graphic xmlns:a="http://schemas.openxmlformats.org/drawingml/2006/main">
-              <a:graphicData uri="http://schemas.openxmlformats.org/drawingml/2006/picture">
-                <pic:pic xmlns:pic="http://schemas.openxmlformats.org/drawingml/2006/picture">
-                  <pic:nvPicPr>
-                    <pic:cNvPr id="8" name="Picture 8" descr="Chart, bar chart&#10;&#10;Description automatically generated"/>
+                    <pic:cNvPr id="12" name="Picture 12" descr="Chart, bar chart&#10;&#10;Description automatically generated"/>
                     <pic:cNvPicPr/>
                   </pic:nvPicPr>
                   <pic:blipFill>
@@ -1320,7 +1360,7 @@
                   <pic:spPr>
                     <a:xfrm>
                       <a:off x="0" y="0"/>
-                      <a:ext cx="5727700" cy="1350010"/>
+                      <a:ext cx="5727700" cy="1369060"/>
                     </a:xfrm>
                     <a:prstGeom prst="rect">
                       <a:avLst/>
@@ -1335,38 +1375,27 @@
     </w:p>
     <w:p/>
     <w:p/>
-    <w:p/>
-    <w:p>
-      <w:r>
-        <w:t>ETS</w:t>
-      </w:r>
-    </w:p>
-    <w:p>
-      <w:pPr>
-        <w:rPr>
-          <w:b/>
-          <w:bCs/>
-        </w:rPr>
-      </w:pPr>
-    </w:p>
-    <w:p>
-      <w:pPr>
-        <w:rPr>
-          <w:b/>
-          <w:bCs/>
-        </w:rPr>
-      </w:pPr>
-      <w:r>
-        <w:rPr>
-          <w:b/>
-          <w:bCs/>
+    <w:p>
+      <w:r>
+        <w:t>Labour</w:t>
+      </w:r>
+    </w:p>
+    <w:p/>
+    <w:p>
+      <w:r>
+        <w:t>ARIMA</w:t>
+      </w:r>
+    </w:p>
+    <w:p>
+      <w:r>
+        <w:rPr>
           <w:noProof/>
         </w:rPr>
         <w:drawing>
-          <wp:inline distT="0" distB="0" distL="0" distR="0" wp14:anchorId="551A825D" wp14:editId="2F2CD0E6">
-            <wp:extent cx="5727700" cy="1338580"/>
-            <wp:effectExtent l="0" t="0" r="0" b="0"/>
-            <wp:docPr id="9" name="Picture 9" descr="Chart, waterfall chart&#10;&#10;Description automatically generated"/>
+          <wp:inline distT="0" distB="0" distL="0" distR="0" wp14:anchorId="64208B41" wp14:editId="61ABF9EB">
+            <wp:extent cx="5727700" cy="1369060"/>
+            <wp:effectExtent l="0" t="0" r="0" b="2540"/>
+            <wp:docPr id="13" name="Picture 13" descr="Chart, waterfall chart&#10;&#10;Description automatically generated"/>
             <wp:cNvGraphicFramePr>
               <a:graphicFrameLocks xmlns:a="http://schemas.openxmlformats.org/drawingml/2006/main" noChangeAspect="1"/>
             </wp:cNvGraphicFramePr>
@@ -1374,7 +1403,7 @@
               <a:graphicData uri="http://schemas.openxmlformats.org/drawingml/2006/picture">
                 <pic:pic xmlns:pic="http://schemas.openxmlformats.org/drawingml/2006/picture">
                   <pic:nvPicPr>
-                    <pic:cNvPr id="9" name="Picture 9" descr="Chart, waterfall chart&#10;&#10;Description automatically generated"/>
+                    <pic:cNvPr id="13" name="Picture 13" descr="Chart, waterfall chart&#10;&#10;Description automatically generated"/>
                     <pic:cNvPicPr/>
                   </pic:nvPicPr>
                   <pic:blipFill>
@@ -1392,7 +1421,7 @@
                   <pic:spPr>
                     <a:xfrm>
                       <a:off x="0" y="0"/>
-                      <a:ext cx="5727700" cy="1338580"/>
+                      <a:ext cx="5727700" cy="1369060"/>
                     </a:xfrm>
                     <a:prstGeom prst="rect">
                       <a:avLst/>
@@ -1405,54 +1434,33 @@
         </w:drawing>
       </w:r>
     </w:p>
-    <w:p>
-      <w:pPr>
-        <w:rPr>
-          <w:b/>
-          <w:bCs/>
-        </w:rPr>
-      </w:pPr>
-    </w:p>
-    <w:p>
-      <w:pPr>
-        <w:rPr>
-          <w:b/>
-          <w:bCs/>
-        </w:rPr>
-      </w:pPr>
-    </w:p>
-    <w:p>
-      <w:pPr>
-        <w:rPr>
-          <w:b/>
-          <w:bCs/>
-        </w:rPr>
-      </w:pPr>
-      <w:r>
-        <w:rPr>
-          <w:b/>
-          <w:bCs/>
-        </w:rPr>
-        <w:t>Wikipedia</w:t>
-      </w:r>
-    </w:p>
-    <w:p/>
-    <w:p>
-      <w:r>
-        <w:t>ARIMA</w:t>
-      </w:r>
-    </w:p>
-    <w:p/>
-    <w:p>
-      <w:r>
-        <w:rPr>
+    <w:p/>
+    <w:p/>
+    <w:p/>
+    <w:p/>
+    <w:p>
+      <w:r>
+        <w:t>ETS</w:t>
+      </w:r>
+    </w:p>
+    <w:p>
+      <w:pPr>
+        <w:rPr>
+          <w:b/>
+          <w:bCs/>
+        </w:rPr>
+      </w:pPr>
+      <w:r>
+        <w:rPr>
+          <w:b/>
+          <w:bCs/>
           <w:noProof/>
         </w:rPr>
         <w:drawing>
-          <wp:inline distT="0" distB="0" distL="0" distR="0" wp14:anchorId="65BFAD6D" wp14:editId="5A824E59">
-            <wp:extent cx="5727700" cy="1335405"/>
-            <wp:effectExtent l="0" t="0" r="0" b="0"/>
-            <wp:docPr id="10" name="Picture 10" descr="Chart, bar chart&#10;&#10;Description automatically generated"/>
+          <wp:inline distT="0" distB="0" distL="0" distR="0" wp14:anchorId="05E0522A" wp14:editId="23D3405F">
+            <wp:extent cx="5727700" cy="1369060"/>
+            <wp:effectExtent l="0" t="0" r="0" b="2540"/>
+            <wp:docPr id="14" name="Picture 14" descr="Chart, waterfall chart&#10;&#10;Description automatically generated"/>
             <wp:cNvGraphicFramePr>
               <a:graphicFrameLocks xmlns:a="http://schemas.openxmlformats.org/drawingml/2006/main" noChangeAspect="1"/>
             </wp:cNvGraphicFramePr>
@@ -1460,7 +1468,7 @@
               <a:graphicData uri="http://schemas.openxmlformats.org/drawingml/2006/picture">
                 <pic:pic xmlns:pic="http://schemas.openxmlformats.org/drawingml/2006/picture">
                   <pic:nvPicPr>
-                    <pic:cNvPr id="10" name="Picture 10" descr="Chart, bar chart&#10;&#10;Description automatically generated"/>
+                    <pic:cNvPr id="14" name="Picture 14" descr="Chart, waterfall chart&#10;&#10;Description automatically generated"/>
                     <pic:cNvPicPr/>
                   </pic:nvPicPr>
                   <pic:blipFill>
@@ -1478,7 +1486,7 @@
                   <pic:spPr>
                     <a:xfrm>
                       <a:off x="0" y="0"/>
-                      <a:ext cx="5727700" cy="1335405"/>
+                      <a:ext cx="5727700" cy="1369060"/>
                     </a:xfrm>
                     <a:prstGeom prst="rect">
                       <a:avLst/>
@@ -1491,12 +1499,49 @@
         </w:drawing>
       </w:r>
     </w:p>
-    <w:p/>
-    <w:p/>
-    <w:p/>
-    <w:p>
-      <w:r>
-        <w:t>ETS</w:t>
+    <w:p>
+      <w:pPr>
+        <w:rPr>
+          <w:b/>
+          <w:bCs/>
+        </w:rPr>
+      </w:pPr>
+    </w:p>
+    <w:p>
+      <w:pPr>
+        <w:rPr>
+          <w:b/>
+          <w:bCs/>
+        </w:rPr>
+      </w:pPr>
+    </w:p>
+    <w:p>
+      <w:pPr>
+        <w:rPr>
+          <w:b/>
+          <w:bCs/>
+        </w:rPr>
+      </w:pPr>
+    </w:p>
+    <w:p>
+      <w:pPr>
+        <w:rPr>
+          <w:b/>
+          <w:bCs/>
+        </w:rPr>
+      </w:pPr>
+      <w:r>
+        <w:rPr>
+          <w:b/>
+          <w:bCs/>
+        </w:rPr>
+        <w:t>Wikipedia</w:t>
+      </w:r>
+    </w:p>
+    <w:p/>
+    <w:p>
+      <w:r>
+        <w:t>ARIMA</w:t>
       </w:r>
     </w:p>
     <w:p/>
@@ -1506,10 +1551,10 @@
           <w:noProof/>
         </w:rPr>
         <w:drawing>
-          <wp:inline distT="0" distB="0" distL="0" distR="0" wp14:anchorId="3A67C371" wp14:editId="48A6A44A">
-            <wp:extent cx="5727700" cy="1335405"/>
-            <wp:effectExtent l="0" t="0" r="0" b="0"/>
-            <wp:docPr id="11" name="Picture 11" descr="Bar chart&#10;&#10;Description automatically generated"/>
+          <wp:inline distT="0" distB="0" distL="0" distR="0" wp14:anchorId="6487C2BE" wp14:editId="0AF23147">
+            <wp:extent cx="5727700" cy="1369060"/>
+            <wp:effectExtent l="0" t="0" r="0" b="2540"/>
+            <wp:docPr id="15" name="Picture 15" descr="Chart, bar chart&#10;&#10;Description automatically generated"/>
             <wp:cNvGraphicFramePr>
               <a:graphicFrameLocks xmlns:a="http://schemas.openxmlformats.org/drawingml/2006/main" noChangeAspect="1"/>
             </wp:cNvGraphicFramePr>
@@ -1517,7 +1562,7 @@
               <a:graphicData uri="http://schemas.openxmlformats.org/drawingml/2006/picture">
                 <pic:pic xmlns:pic="http://schemas.openxmlformats.org/drawingml/2006/picture">
                   <pic:nvPicPr>
-                    <pic:cNvPr id="11" name="Picture 11" descr="Bar chart&#10;&#10;Description automatically generated"/>
+                    <pic:cNvPr id="15" name="Picture 15" descr="Chart, bar chart&#10;&#10;Description automatically generated"/>
                     <pic:cNvPicPr/>
                   </pic:nvPicPr>
                   <pic:blipFill>
@@ -1535,7 +1580,7 @@
                   <pic:spPr>
                     <a:xfrm>
                       <a:off x="0" y="0"/>
-                      <a:ext cx="5727700" cy="1335405"/>
+                      <a:ext cx="5727700" cy="1369060"/>
                     </a:xfrm>
                     <a:prstGeom prst="rect">
                       <a:avLst/>
@@ -1548,6 +1593,631 @@
         </w:drawing>
       </w:r>
     </w:p>
+    <w:p/>
+    <w:p/>
+    <w:p/>
+    <w:p>
+      <w:r>
+        <w:t>ETS</w:t>
+      </w:r>
+    </w:p>
+    <w:p/>
+    <w:p/>
+    <w:p>
+      <w:r>
+        <w:rPr>
+          <w:noProof/>
+        </w:rPr>
+        <w:drawing>
+          <wp:inline distT="0" distB="0" distL="0" distR="0" wp14:anchorId="730B3CBE" wp14:editId="1C4523E9">
+            <wp:extent cx="5727700" cy="1369060"/>
+            <wp:effectExtent l="0" t="0" r="0" b="2540"/>
+            <wp:docPr id="16" name="Picture 16" descr="Chart, bar chart&#10;&#10;Description automatically generated"/>
+            <wp:cNvGraphicFramePr>
+              <a:graphicFrameLocks xmlns:a="http://schemas.openxmlformats.org/drawingml/2006/main" noChangeAspect="1"/>
+            </wp:cNvGraphicFramePr>
+            <a:graphic xmlns:a="http://schemas.openxmlformats.org/drawingml/2006/main">
+              <a:graphicData uri="http://schemas.openxmlformats.org/drawingml/2006/picture">
+                <pic:pic xmlns:pic="http://schemas.openxmlformats.org/drawingml/2006/picture">
+                  <pic:nvPicPr>
+                    <pic:cNvPr id="16" name="Picture 16" descr="Chart, bar chart&#10;&#10;Description automatically generated"/>
+                    <pic:cNvPicPr/>
+                  </pic:nvPicPr>
+                  <pic:blipFill>
+                    <a:blip r:embed="rId8" cstate="print">
+                      <a:extLst>
+                        <a:ext uri="{28A0092B-C50C-407E-A947-70E740481C1C}">
+                          <a14:useLocalDpi xmlns:a14="http://schemas.microsoft.com/office/drawing/2010/main" val="0"/>
+                        </a:ext>
+                      </a:extLst>
+                    </a:blip>
+                    <a:stretch>
+                      <a:fillRect/>
+                    </a:stretch>
+                  </pic:blipFill>
+                  <pic:spPr>
+                    <a:xfrm>
+                      <a:off x="0" y="0"/>
+                      <a:ext cx="5727700" cy="1369060"/>
+                    </a:xfrm>
+                    <a:prstGeom prst="rect">
+                      <a:avLst/>
+                    </a:prstGeom>
+                  </pic:spPr>
+                </pic:pic>
+              </a:graphicData>
+            </a:graphic>
+          </wp:inline>
+        </w:drawing>
+      </w:r>
+    </w:p>
+    <w:p/>
+    <w:p/>
+    <w:p>
+      <w:pPr>
+        <w:rPr>
+          <w:b/>
+          <w:bCs/>
+        </w:rPr>
+      </w:pPr>
+      <w:r>
+        <w:rPr>
+          <w:b/>
+          <w:bCs/>
+        </w:rPr>
+        <w:t xml:space="preserve">Lambda Ranges </w:t>
+      </w:r>
+      <w:r>
+        <w:rPr>
+          <w:b/>
+          <w:bCs/>
+        </w:rPr>
+        <w:t>– Lambda value and the best ML method per sample</w:t>
+      </w:r>
+    </w:p>
+    <w:p/>
+    <w:p>
+      <w:pPr>
+        <w:rPr>
+          <w:b/>
+          <w:bCs/>
+        </w:rPr>
+      </w:pPr>
+      <w:r>
+        <w:rPr>
+          <w:b/>
+          <w:bCs/>
+        </w:rPr>
+        <w:t>Prison</w:t>
+      </w:r>
+    </w:p>
+    <w:p>
+      <w:pPr>
+        <w:rPr>
+          <w:b/>
+          <w:bCs/>
+        </w:rPr>
+      </w:pPr>
+    </w:p>
+    <w:p>
+      <w:r>
+        <w:t>ARIMA</w:t>
+      </w:r>
+    </w:p>
+    <w:p/>
+    <w:p>
+      <w:r>
+        <w:rPr>
+          <w:noProof/>
+        </w:rPr>
+        <w:drawing>
+          <wp:inline distT="0" distB="0" distL="0" distR="0" wp14:anchorId="4836BCBC" wp14:editId="5FB8821E">
+            <wp:extent cx="5727700" cy="1383665"/>
+            <wp:effectExtent l="0" t="0" r="0" b="635"/>
+            <wp:docPr id="17" name="Picture 17" descr="Chart, treemap chart&#10;&#10;Description automatically generated"/>
+            <wp:cNvGraphicFramePr>
+              <a:graphicFrameLocks xmlns:a="http://schemas.openxmlformats.org/drawingml/2006/main" noChangeAspect="1"/>
+            </wp:cNvGraphicFramePr>
+            <a:graphic xmlns:a="http://schemas.openxmlformats.org/drawingml/2006/main">
+              <a:graphicData uri="http://schemas.openxmlformats.org/drawingml/2006/picture">
+                <pic:pic xmlns:pic="http://schemas.openxmlformats.org/drawingml/2006/picture">
+                  <pic:nvPicPr>
+                    <pic:cNvPr id="17" name="Picture 17" descr="Chart, treemap chart&#10;&#10;Description automatically generated"/>
+                    <pic:cNvPicPr/>
+                  </pic:nvPicPr>
+                  <pic:blipFill>
+                    <a:blip r:embed="rId5" cstate="print">
+                      <a:extLst>
+                        <a:ext uri="{28A0092B-C50C-407E-A947-70E740481C1C}">
+                          <a14:useLocalDpi xmlns:a14="http://schemas.microsoft.com/office/drawing/2010/main" val="0"/>
+                        </a:ext>
+                      </a:extLst>
+                    </a:blip>
+                    <a:stretch>
+                      <a:fillRect/>
+                    </a:stretch>
+                  </pic:blipFill>
+                  <pic:spPr>
+                    <a:xfrm>
+                      <a:off x="0" y="0"/>
+                      <a:ext cx="5727700" cy="1383665"/>
+                    </a:xfrm>
+                    <a:prstGeom prst="rect">
+                      <a:avLst/>
+                    </a:prstGeom>
+                  </pic:spPr>
+                </pic:pic>
+              </a:graphicData>
+            </a:graphic>
+          </wp:inline>
+        </w:drawing>
+      </w:r>
+    </w:p>
+    <w:p/>
+    <w:p/>
+    <w:p/>
+    <w:p>
+      <w:r>
+        <w:t>ETS</w:t>
+      </w:r>
+    </w:p>
+    <w:p/>
+    <w:p/>
+    <w:p/>
+    <w:p>
+      <w:r>
+        <w:rPr>
+          <w:noProof/>
+        </w:rPr>
+        <w:drawing>
+          <wp:inline distT="0" distB="0" distL="0" distR="0" wp14:anchorId="2FC78093" wp14:editId="7F5CE1AA">
+            <wp:extent cx="5727700" cy="1383665"/>
+            <wp:effectExtent l="0" t="0" r="0" b="635"/>
+            <wp:docPr id="18" name="Picture 18" descr="A picture containing table&#10;&#10;Description automatically generated"/>
+            <wp:cNvGraphicFramePr>
+              <a:graphicFrameLocks xmlns:a="http://schemas.openxmlformats.org/drawingml/2006/main" noChangeAspect="1"/>
+            </wp:cNvGraphicFramePr>
+            <a:graphic xmlns:a="http://schemas.openxmlformats.org/drawingml/2006/main">
+              <a:graphicData uri="http://schemas.openxmlformats.org/drawingml/2006/picture">
+                <pic:pic xmlns:pic="http://schemas.openxmlformats.org/drawingml/2006/picture">
+                  <pic:nvPicPr>
+                    <pic:cNvPr id="18" name="Picture 18" descr="A picture containing table&#10;&#10;Description automatically generated"/>
+                    <pic:cNvPicPr/>
+                  </pic:nvPicPr>
+                  <pic:blipFill>
+                    <a:blip r:embed="rId12" cstate="print">
+                      <a:extLst>
+                        <a:ext uri="{28A0092B-C50C-407E-A947-70E740481C1C}">
+                          <a14:useLocalDpi xmlns:a14="http://schemas.microsoft.com/office/drawing/2010/main" val="0"/>
+                        </a:ext>
+                      </a:extLst>
+                    </a:blip>
+                    <a:stretch>
+                      <a:fillRect/>
+                    </a:stretch>
+                  </pic:blipFill>
+                  <pic:spPr>
+                    <a:xfrm>
+                      <a:off x="0" y="0"/>
+                      <a:ext cx="5727700" cy="1383665"/>
+                    </a:xfrm>
+                    <a:prstGeom prst="rect">
+                      <a:avLst/>
+                    </a:prstGeom>
+                  </pic:spPr>
+                </pic:pic>
+              </a:graphicData>
+            </a:graphic>
+          </wp:inline>
+        </w:drawing>
+      </w:r>
+    </w:p>
+    <w:p/>
+    <w:p>
+      <w:pPr>
+        <w:rPr>
+          <w:b/>
+          <w:bCs/>
+        </w:rPr>
+      </w:pPr>
+      <w:r>
+        <w:rPr>
+          <w:b/>
+          <w:bCs/>
+        </w:rPr>
+        <w:t>Tourism</w:t>
+      </w:r>
+    </w:p>
+    <w:p/>
+    <w:p>
+      <w:r>
+        <w:t>ARIMA</w:t>
+      </w:r>
+    </w:p>
+    <w:p/>
+    <w:p>
+      <w:r>
+        <w:rPr>
+          <w:noProof/>
+        </w:rPr>
+        <w:drawing>
+          <wp:inline distT="0" distB="0" distL="0" distR="0" wp14:anchorId="6CF6A7DF" wp14:editId="6E00308D">
+            <wp:extent cx="5727700" cy="1369060"/>
+            <wp:effectExtent l="0" t="0" r="0" b="2540"/>
+            <wp:docPr id="19" name="Picture 19" descr="Chart, bar chart&#10;&#10;Description automatically generated"/>
+            <wp:cNvGraphicFramePr>
+              <a:graphicFrameLocks xmlns:a="http://schemas.openxmlformats.org/drawingml/2006/main" noChangeAspect="1"/>
+            </wp:cNvGraphicFramePr>
+            <a:graphic xmlns:a="http://schemas.openxmlformats.org/drawingml/2006/main">
+              <a:graphicData uri="http://schemas.openxmlformats.org/drawingml/2006/picture">
+                <pic:pic xmlns:pic="http://schemas.openxmlformats.org/drawingml/2006/picture">
+                  <pic:nvPicPr>
+                    <pic:cNvPr id="19" name="Picture 19" descr="Chart, bar chart&#10;&#10;Description automatically generated"/>
+                    <pic:cNvPicPr/>
+                  </pic:nvPicPr>
+                  <pic:blipFill>
+                    <a:blip r:embed="rId13" cstate="print">
+                      <a:extLst>
+                        <a:ext uri="{28A0092B-C50C-407E-A947-70E740481C1C}">
+                          <a14:useLocalDpi xmlns:a14="http://schemas.microsoft.com/office/drawing/2010/main" val="0"/>
+                        </a:ext>
+                      </a:extLst>
+                    </a:blip>
+                    <a:stretch>
+                      <a:fillRect/>
+                    </a:stretch>
+                  </pic:blipFill>
+                  <pic:spPr>
+                    <a:xfrm>
+                      <a:off x="0" y="0"/>
+                      <a:ext cx="5727700" cy="1369060"/>
+                    </a:xfrm>
+                    <a:prstGeom prst="rect">
+                      <a:avLst/>
+                    </a:prstGeom>
+                  </pic:spPr>
+                </pic:pic>
+              </a:graphicData>
+            </a:graphic>
+          </wp:inline>
+        </w:drawing>
+      </w:r>
+    </w:p>
+    <w:p/>
+    <w:p/>
+    <w:p>
+      <w:r>
+        <w:t>ETS</w:t>
+      </w:r>
+    </w:p>
+    <w:p/>
+    <w:p>
+      <w:r>
+        <w:rPr>
+          <w:noProof/>
+        </w:rPr>
+        <w:drawing>
+          <wp:inline distT="0" distB="0" distL="0" distR="0" wp14:anchorId="19698937" wp14:editId="70BC491B">
+            <wp:extent cx="5727700" cy="1369060"/>
+            <wp:effectExtent l="0" t="0" r="0" b="2540"/>
+            <wp:docPr id="20" name="Picture 20" descr="Chart, waterfall chart&#10;&#10;Description automatically generated"/>
+            <wp:cNvGraphicFramePr>
+              <a:graphicFrameLocks xmlns:a="http://schemas.openxmlformats.org/drawingml/2006/main" noChangeAspect="1"/>
+            </wp:cNvGraphicFramePr>
+            <a:graphic xmlns:a="http://schemas.openxmlformats.org/drawingml/2006/main">
+              <a:graphicData uri="http://schemas.openxmlformats.org/drawingml/2006/picture">
+                <pic:pic xmlns:pic="http://schemas.openxmlformats.org/drawingml/2006/picture">
+                  <pic:nvPicPr>
+                    <pic:cNvPr id="20" name="Picture 20" descr="Chart, waterfall chart&#10;&#10;Description automatically generated"/>
+                    <pic:cNvPicPr/>
+                  </pic:nvPicPr>
+                  <pic:blipFill>
+                    <a:blip r:embed="rId14" cstate="print">
+                      <a:extLst>
+                        <a:ext uri="{28A0092B-C50C-407E-A947-70E740481C1C}">
+                          <a14:useLocalDpi xmlns:a14="http://schemas.microsoft.com/office/drawing/2010/main" val="0"/>
+                        </a:ext>
+                      </a:extLst>
+                    </a:blip>
+                    <a:stretch>
+                      <a:fillRect/>
+                    </a:stretch>
+                  </pic:blipFill>
+                  <pic:spPr>
+                    <a:xfrm>
+                      <a:off x="0" y="0"/>
+                      <a:ext cx="5727700" cy="1369060"/>
+                    </a:xfrm>
+                    <a:prstGeom prst="rect">
+                      <a:avLst/>
+                    </a:prstGeom>
+                  </pic:spPr>
+                </pic:pic>
+              </a:graphicData>
+            </a:graphic>
+          </wp:inline>
+        </w:drawing>
+      </w:r>
+    </w:p>
+    <w:p/>
+    <w:p/>
+    <w:p/>
+    <w:p>
+      <w:r>
+        <w:t>Labour</w:t>
+      </w:r>
+    </w:p>
+    <w:p/>
+    <w:p>
+      <w:r>
+        <w:t>ARIMA</w:t>
+      </w:r>
+    </w:p>
+    <w:p/>
+    <w:p>
+      <w:r>
+        <w:rPr>
+          <w:noProof/>
+        </w:rPr>
+        <w:lastRenderedPageBreak/>
+        <w:drawing>
+          <wp:inline distT="0" distB="0" distL="0" distR="0" wp14:anchorId="5E565E89" wp14:editId="07A3A12B">
+            <wp:extent cx="5727700" cy="1383665"/>
+            <wp:effectExtent l="0" t="0" r="0" b="635"/>
+            <wp:docPr id="21" name="Picture 21" descr="Chart, bar chart, waterfall chart&#10;&#10;Description automatically generated"/>
+            <wp:cNvGraphicFramePr>
+              <a:graphicFrameLocks xmlns:a="http://schemas.openxmlformats.org/drawingml/2006/main" noChangeAspect="1"/>
+            </wp:cNvGraphicFramePr>
+            <a:graphic xmlns:a="http://schemas.openxmlformats.org/drawingml/2006/main">
+              <a:graphicData uri="http://schemas.openxmlformats.org/drawingml/2006/picture">
+                <pic:pic xmlns:pic="http://schemas.openxmlformats.org/drawingml/2006/picture">
+                  <pic:nvPicPr>
+                    <pic:cNvPr id="21" name="Picture 21" descr="Chart, bar chart, waterfall chart&#10;&#10;Description automatically generated"/>
+                    <pic:cNvPicPr/>
+                  </pic:nvPicPr>
+                  <pic:blipFill>
+                    <a:blip r:embed="rId15" cstate="print">
+                      <a:extLst>
+                        <a:ext uri="{28A0092B-C50C-407E-A947-70E740481C1C}">
+                          <a14:useLocalDpi xmlns:a14="http://schemas.microsoft.com/office/drawing/2010/main" val="0"/>
+                        </a:ext>
+                      </a:extLst>
+                    </a:blip>
+                    <a:stretch>
+                      <a:fillRect/>
+                    </a:stretch>
+                  </pic:blipFill>
+                  <pic:spPr>
+                    <a:xfrm>
+                      <a:off x="0" y="0"/>
+                      <a:ext cx="5727700" cy="1383665"/>
+                    </a:xfrm>
+                    <a:prstGeom prst="rect">
+                      <a:avLst/>
+                    </a:prstGeom>
+                  </pic:spPr>
+                </pic:pic>
+              </a:graphicData>
+            </a:graphic>
+          </wp:inline>
+        </w:drawing>
+      </w:r>
+    </w:p>
+    <w:p/>
+    <w:p/>
+    <w:p/>
+    <w:p>
+      <w:r>
+        <w:t>ETS</w:t>
+      </w:r>
+    </w:p>
+    <w:p>
+      <w:pPr>
+        <w:rPr>
+          <w:b/>
+          <w:bCs/>
+        </w:rPr>
+      </w:pPr>
+    </w:p>
+    <w:p>
+      <w:pPr>
+        <w:rPr>
+          <w:b/>
+          <w:bCs/>
+        </w:rPr>
+      </w:pPr>
+    </w:p>
+    <w:p>
+      <w:pPr>
+        <w:rPr>
+          <w:b/>
+          <w:bCs/>
+        </w:rPr>
+      </w:pPr>
+      <w:r>
+        <w:rPr>
+          <w:b/>
+          <w:bCs/>
+          <w:noProof/>
+        </w:rPr>
+        <w:drawing>
+          <wp:inline distT="0" distB="0" distL="0" distR="0" wp14:anchorId="0F970AF3" wp14:editId="132B49E1">
+            <wp:extent cx="5727700" cy="1369060"/>
+            <wp:effectExtent l="0" t="0" r="0" b="2540"/>
+            <wp:docPr id="22" name="Picture 22" descr="Chart, bar chart, funnel chart&#10;&#10;Description automatically generated"/>
+            <wp:cNvGraphicFramePr>
+              <a:graphicFrameLocks xmlns:a="http://schemas.openxmlformats.org/drawingml/2006/main" noChangeAspect="1"/>
+            </wp:cNvGraphicFramePr>
+            <a:graphic xmlns:a="http://schemas.openxmlformats.org/drawingml/2006/main">
+              <a:graphicData uri="http://schemas.openxmlformats.org/drawingml/2006/picture">
+                <pic:pic xmlns:pic="http://schemas.openxmlformats.org/drawingml/2006/picture">
+                  <pic:nvPicPr>
+                    <pic:cNvPr id="22" name="Picture 22" descr="Chart, bar chart, funnel chart&#10;&#10;Description automatically generated"/>
+                    <pic:cNvPicPr/>
+                  </pic:nvPicPr>
+                  <pic:blipFill>
+                    <a:blip r:embed="rId16" cstate="print">
+                      <a:extLst>
+                        <a:ext uri="{28A0092B-C50C-407E-A947-70E740481C1C}">
+                          <a14:useLocalDpi xmlns:a14="http://schemas.microsoft.com/office/drawing/2010/main" val="0"/>
+                        </a:ext>
+                      </a:extLst>
+                    </a:blip>
+                    <a:stretch>
+                      <a:fillRect/>
+                    </a:stretch>
+                  </pic:blipFill>
+                  <pic:spPr>
+                    <a:xfrm>
+                      <a:off x="0" y="0"/>
+                      <a:ext cx="5727700" cy="1369060"/>
+                    </a:xfrm>
+                    <a:prstGeom prst="rect">
+                      <a:avLst/>
+                    </a:prstGeom>
+                  </pic:spPr>
+                </pic:pic>
+              </a:graphicData>
+            </a:graphic>
+          </wp:inline>
+        </w:drawing>
+      </w:r>
+    </w:p>
+    <w:p>
+      <w:pPr>
+        <w:rPr>
+          <w:b/>
+          <w:bCs/>
+        </w:rPr>
+      </w:pPr>
+    </w:p>
+    <w:p>
+      <w:pPr>
+        <w:rPr>
+          <w:b/>
+          <w:bCs/>
+        </w:rPr>
+      </w:pPr>
+      <w:r>
+        <w:rPr>
+          <w:b/>
+          <w:bCs/>
+        </w:rPr>
+        <w:t>Wikipedia</w:t>
+      </w:r>
+    </w:p>
+    <w:p/>
+    <w:p>
+      <w:r>
+        <w:t>ARIMA</w:t>
+      </w:r>
+    </w:p>
+    <w:p/>
+    <w:p>
+      <w:r>
+        <w:rPr>
+          <w:noProof/>
+        </w:rPr>
+        <w:drawing>
+          <wp:inline distT="0" distB="0" distL="0" distR="0" wp14:anchorId="28441CBE" wp14:editId="29133FE4">
+            <wp:extent cx="5727700" cy="1369060"/>
+            <wp:effectExtent l="0" t="0" r="0" b="2540"/>
+            <wp:docPr id="23" name="Picture 23" descr="Chart, bar chart&#10;&#10;Description automatically generated"/>
+            <wp:cNvGraphicFramePr>
+              <a:graphicFrameLocks xmlns:a="http://schemas.openxmlformats.org/drawingml/2006/main" noChangeAspect="1"/>
+            </wp:cNvGraphicFramePr>
+            <a:graphic xmlns:a="http://schemas.openxmlformats.org/drawingml/2006/main">
+              <a:graphicData uri="http://schemas.openxmlformats.org/drawingml/2006/picture">
+                <pic:pic xmlns:pic="http://schemas.openxmlformats.org/drawingml/2006/picture">
+                  <pic:nvPicPr>
+                    <pic:cNvPr id="23" name="Picture 23" descr="Chart, bar chart&#10;&#10;Description automatically generated"/>
+                    <pic:cNvPicPr/>
+                  </pic:nvPicPr>
+                  <pic:blipFill>
+                    <a:blip r:embed="rId17" cstate="print">
+                      <a:extLst>
+                        <a:ext uri="{28A0092B-C50C-407E-A947-70E740481C1C}">
+                          <a14:useLocalDpi xmlns:a14="http://schemas.microsoft.com/office/drawing/2010/main" val="0"/>
+                        </a:ext>
+                      </a:extLst>
+                    </a:blip>
+                    <a:stretch>
+                      <a:fillRect/>
+                    </a:stretch>
+                  </pic:blipFill>
+                  <pic:spPr>
+                    <a:xfrm>
+                      <a:off x="0" y="0"/>
+                      <a:ext cx="5727700" cy="1369060"/>
+                    </a:xfrm>
+                    <a:prstGeom prst="rect">
+                      <a:avLst/>
+                    </a:prstGeom>
+                  </pic:spPr>
+                </pic:pic>
+              </a:graphicData>
+            </a:graphic>
+          </wp:inline>
+        </w:drawing>
+      </w:r>
+    </w:p>
+    <w:p/>
+    <w:p/>
+    <w:p/>
+    <w:p>
+      <w:r>
+        <w:t>ETS</w:t>
+      </w:r>
+    </w:p>
+    <w:p>
+      <w:r>
+        <w:rPr>
+          <w:noProof/>
+        </w:rPr>
+        <w:drawing>
+          <wp:inline distT="0" distB="0" distL="0" distR="0" wp14:anchorId="3DD498C4" wp14:editId="2D767BC2">
+            <wp:extent cx="5727700" cy="1369060"/>
+            <wp:effectExtent l="0" t="0" r="0" b="2540"/>
+            <wp:docPr id="24" name="Picture 24" descr="Chart, bar chart, waterfall chart&#10;&#10;Description automatically generated"/>
+            <wp:cNvGraphicFramePr>
+              <a:graphicFrameLocks xmlns:a="http://schemas.openxmlformats.org/drawingml/2006/main" noChangeAspect="1"/>
+            </wp:cNvGraphicFramePr>
+            <a:graphic xmlns:a="http://schemas.openxmlformats.org/drawingml/2006/main">
+              <a:graphicData uri="http://schemas.openxmlformats.org/drawingml/2006/picture">
+                <pic:pic xmlns:pic="http://schemas.openxmlformats.org/drawingml/2006/picture">
+                  <pic:nvPicPr>
+                    <pic:cNvPr id="24" name="Picture 24" descr="Chart, bar chart, waterfall chart&#10;&#10;Description automatically generated"/>
+                    <pic:cNvPicPr/>
+                  </pic:nvPicPr>
+                  <pic:blipFill>
+                    <a:blip r:embed="rId18" cstate="print">
+                      <a:extLst>
+                        <a:ext uri="{28A0092B-C50C-407E-A947-70E740481C1C}">
+                          <a14:useLocalDpi xmlns:a14="http://schemas.microsoft.com/office/drawing/2010/main" val="0"/>
+                        </a:ext>
+                      </a:extLst>
+                    </a:blip>
+                    <a:stretch>
+                      <a:fillRect/>
+                    </a:stretch>
+                  </pic:blipFill>
+                  <pic:spPr>
+                    <a:xfrm>
+                      <a:off x="0" y="0"/>
+                      <a:ext cx="5727700" cy="1369060"/>
+                    </a:xfrm>
+                    <a:prstGeom prst="rect">
+                      <a:avLst/>
+                    </a:prstGeom>
+                  </pic:spPr>
+                </pic:pic>
+              </a:graphicData>
+            </a:graphic>
+          </wp:inline>
+        </w:drawing>
+      </w:r>
+    </w:p>
+    <w:p/>
     <w:p>
       <w:pPr>
         <w:rPr>

</xml_diff>

<commit_message>
data cleaning added and wikipedia dataset structure changed
</commit_message>
<xml_diff>
--- a/src/data/Summary Data and Results.docx
+++ b/src/data/Summary Data and Results.docx
@@ -2,6 +2,712 @@
 <file path=word/document.xml><?xml version="1.0" encoding="utf-8"?>
 <w:document xmlns:wpc="http://schemas.microsoft.com/office/word/2010/wordprocessingCanvas" xmlns:cx="http://schemas.microsoft.com/office/drawing/2014/chartex" xmlns:cx1="http://schemas.microsoft.com/office/drawing/2015/9/8/chartex" xmlns:cx2="http://schemas.microsoft.com/office/drawing/2015/10/21/chartex" xmlns:cx3="http://schemas.microsoft.com/office/drawing/2016/5/9/chartex" xmlns:cx4="http://schemas.microsoft.com/office/drawing/2016/5/10/chartex" xmlns:cx5="http://schemas.microsoft.com/office/drawing/2016/5/11/chartex" xmlns:cx6="http://schemas.microsoft.com/office/drawing/2016/5/12/chartex" xmlns:cx7="http://schemas.microsoft.com/office/drawing/2016/5/13/chartex" xmlns:cx8="http://schemas.microsoft.com/office/drawing/2016/5/14/chartex" xmlns:mc="http://schemas.openxmlformats.org/markup-compatibility/2006" xmlns:aink="http://schemas.microsoft.com/office/drawing/2016/ink" xmlns:am3d="http://schemas.microsoft.com/office/drawing/2017/model3d" xmlns:o="urn:schemas-microsoft-com:office:office" xmlns:oel="http://schemas.microsoft.com/office/2019/extlst" xmlns:r="http://schemas.openxmlformats.org/officeDocument/2006/relationships" xmlns:m="http://schemas.openxmlformats.org/officeDocument/2006/math" xmlns:v="urn:schemas-microsoft-com:vml" xmlns:wp14="http://schemas.microsoft.com/office/word/2010/wordprocessingDrawing" xmlns:wp="http://schemas.openxmlformats.org/drawingml/2006/wordprocessingDrawing" xmlns:w10="urn:schemas-microsoft-com:office:word" xmlns:w="http://schemas.openxmlformats.org/wordprocessingml/2006/main" xmlns:w14="http://schemas.microsoft.com/office/word/2010/wordml" xmlns:w15="http://schemas.microsoft.com/office/word/2012/wordml" xmlns:w16cex="http://schemas.microsoft.com/office/word/2018/wordml/cex" xmlns:w16cid="http://schemas.microsoft.com/office/word/2016/wordml/cid" xmlns:w16="http://schemas.microsoft.com/office/word/2018/wordml" xmlns:w16sdtdh="http://schemas.microsoft.com/office/word/2020/wordml/sdtdatahash" xmlns:w16se="http://schemas.microsoft.com/office/word/2015/wordml/symex" xmlns:wpg="http://schemas.microsoft.com/office/word/2010/wordprocessingGroup" xmlns:wpi="http://schemas.microsoft.com/office/word/2010/wordprocessingInk" xmlns:wne="http://schemas.microsoft.com/office/word/2006/wordml" xmlns:wps="http://schemas.microsoft.com/office/word/2010/wordprocessingShape" mc:Ignorable="w14 w15 w16se w16cid w16 w16cex w16sdtdh wp14">
   <w:body>
+    <w:p>
+      <w:pPr>
+        <w:rPr>
+          <w:b/>
+          <w:bCs/>
+        </w:rPr>
+      </w:pPr>
+      <w:r>
+        <w:rPr>
+          <w:b/>
+          <w:bCs/>
+        </w:rPr>
+        <w:t>Changes:</w:t>
+      </w:r>
+    </w:p>
+    <w:p>
+      <w:pPr>
+        <w:rPr>
+          <w:b/>
+          <w:bCs/>
+        </w:rPr>
+      </w:pPr>
+    </w:p>
+    <w:p>
+      <w:pPr>
+        <w:pStyle w:val="ListParagraph"/>
+        <w:numPr>
+          <w:ilvl w:val="0"/>
+          <w:numId w:val="2"/>
+        </w:numPr>
+        <w:rPr>
+          <w:b/>
+          <w:bCs/>
+        </w:rPr>
+      </w:pPr>
+      <w:r>
+        <w:t>Data Cleaning for all datasets</w:t>
+      </w:r>
+    </w:p>
+    <w:p>
+      <w:pPr>
+        <w:pStyle w:val="ListParagraph"/>
+        <w:numPr>
+          <w:ilvl w:val="0"/>
+          <w:numId w:val="2"/>
+        </w:numPr>
+        <w:rPr>
+          <w:b/>
+          <w:bCs/>
+        </w:rPr>
+      </w:pPr>
+      <w:r>
+        <w:t xml:space="preserve">Wikipedia dataset – hierarchy structure changed based of the paper, Total X Access X Agent X Language X Purpose X Article </w:t>
+      </w:r>
+    </w:p>
+    <w:p>
+      <w:pPr>
+        <w:rPr>
+          <w:b/>
+          <w:bCs/>
+        </w:rPr>
+      </w:pPr>
+    </w:p>
+    <w:p>
+      <w:pPr>
+        <w:rPr>
+          <w:b/>
+          <w:bCs/>
+        </w:rPr>
+      </w:pPr>
+      <w:r>
+        <w:rPr>
+          <w:b/>
+          <w:bCs/>
+        </w:rPr>
+        <w:t>Data Before and After Cleaning</w:t>
+      </w:r>
+    </w:p>
+    <w:p>
+      <w:pPr>
+        <w:rPr>
+          <w:b/>
+          <w:bCs/>
+        </w:rPr>
+      </w:pPr>
+    </w:p>
+    <w:p>
+      <w:pPr>
+        <w:rPr>
+          <w:b/>
+          <w:bCs/>
+        </w:rPr>
+      </w:pPr>
+      <w:r>
+        <w:rPr>
+          <w:b/>
+          <w:bCs/>
+        </w:rPr>
+        <w:t>Prison</w:t>
+      </w:r>
+    </w:p>
+    <w:p>
+      <w:pPr>
+        <w:rPr>
+          <w:b/>
+          <w:bCs/>
+        </w:rPr>
+      </w:pPr>
+    </w:p>
+    <w:p>
+      <w:pPr>
+        <w:rPr>
+          <w:b/>
+          <w:bCs/>
+        </w:rPr>
+      </w:pPr>
+      <w:r>
+        <w:rPr>
+          <w:b/>
+          <w:bCs/>
+          <w:noProof/>
+        </w:rPr>
+        <w:drawing>
+          <wp:inline distT="0" distB="0" distL="0" distR="0" wp14:anchorId="7DA2FBA9" wp14:editId="7B46C084">
+            <wp:extent cx="2628900" cy="2628900"/>
+            <wp:effectExtent l="0" t="0" r="0" b="0"/>
+            <wp:docPr id="4" name="Picture 4" descr="Chart, line chart&#10;&#10;Description automatically generated"/>
+            <wp:cNvGraphicFramePr>
+              <a:graphicFrameLocks xmlns:a="http://schemas.openxmlformats.org/drawingml/2006/main" noChangeAspect="1"/>
+            </wp:cNvGraphicFramePr>
+            <a:graphic xmlns:a="http://schemas.openxmlformats.org/drawingml/2006/main">
+              <a:graphicData uri="http://schemas.openxmlformats.org/drawingml/2006/picture">
+                <pic:pic xmlns:pic="http://schemas.openxmlformats.org/drawingml/2006/picture">
+                  <pic:nvPicPr>
+                    <pic:cNvPr id="4" name="Picture 4" descr="Chart, line chart&#10;&#10;Description automatically generated"/>
+                    <pic:cNvPicPr/>
+                  </pic:nvPicPr>
+                  <pic:blipFill>
+                    <a:blip r:embed="rId5" cstate="print">
+                      <a:extLst>
+                        <a:ext uri="{28A0092B-C50C-407E-A947-70E740481C1C}">
+                          <a14:useLocalDpi xmlns:a14="http://schemas.microsoft.com/office/drawing/2010/main" val="0"/>
+                        </a:ext>
+                      </a:extLst>
+                    </a:blip>
+                    <a:stretch>
+                      <a:fillRect/>
+                    </a:stretch>
+                  </pic:blipFill>
+                  <pic:spPr>
+                    <a:xfrm>
+                      <a:off x="0" y="0"/>
+                      <a:ext cx="2634283" cy="2634283"/>
+                    </a:xfrm>
+                    <a:prstGeom prst="rect">
+                      <a:avLst/>
+                    </a:prstGeom>
+                  </pic:spPr>
+                </pic:pic>
+              </a:graphicData>
+            </a:graphic>
+          </wp:inline>
+        </w:drawing>
+      </w:r>
+      <w:r>
+        <w:rPr>
+          <w:b/>
+          <w:bCs/>
+          <w:noProof/>
+        </w:rPr>
+        <w:drawing>
+          <wp:inline distT="0" distB="0" distL="0" distR="0" wp14:anchorId="44D55C20" wp14:editId="2FA2C89C">
+            <wp:extent cx="2576146" cy="2576146"/>
+            <wp:effectExtent l="0" t="0" r="2540" b="2540"/>
+            <wp:docPr id="5" name="Picture 5" descr="Chart, line chart&#10;&#10;Description automatically generated"/>
+            <wp:cNvGraphicFramePr>
+              <a:graphicFrameLocks xmlns:a="http://schemas.openxmlformats.org/drawingml/2006/main" noChangeAspect="1"/>
+            </wp:cNvGraphicFramePr>
+            <a:graphic xmlns:a="http://schemas.openxmlformats.org/drawingml/2006/main">
+              <a:graphicData uri="http://schemas.openxmlformats.org/drawingml/2006/picture">
+                <pic:pic xmlns:pic="http://schemas.openxmlformats.org/drawingml/2006/picture">
+                  <pic:nvPicPr>
+                    <pic:cNvPr id="5" name="Picture 5" descr="Chart, line chart&#10;&#10;Description automatically generated"/>
+                    <pic:cNvPicPr/>
+                  </pic:nvPicPr>
+                  <pic:blipFill>
+                    <a:blip r:embed="rId6" cstate="print">
+                      <a:extLst>
+                        <a:ext uri="{28A0092B-C50C-407E-A947-70E740481C1C}">
+                          <a14:useLocalDpi xmlns:a14="http://schemas.microsoft.com/office/drawing/2010/main" val="0"/>
+                        </a:ext>
+                      </a:extLst>
+                    </a:blip>
+                    <a:stretch>
+                      <a:fillRect/>
+                    </a:stretch>
+                  </pic:blipFill>
+                  <pic:spPr>
+                    <a:xfrm>
+                      <a:off x="0" y="0"/>
+                      <a:ext cx="2596445" cy="2596445"/>
+                    </a:xfrm>
+                    <a:prstGeom prst="rect">
+                      <a:avLst/>
+                    </a:prstGeom>
+                  </pic:spPr>
+                </pic:pic>
+              </a:graphicData>
+            </a:graphic>
+          </wp:inline>
+        </w:drawing>
+      </w:r>
+    </w:p>
+    <w:p>
+      <w:pPr>
+        <w:rPr>
+          <w:b/>
+          <w:bCs/>
+        </w:rPr>
+      </w:pPr>
+    </w:p>
+    <w:p>
+      <w:pPr>
+        <w:rPr>
+          <w:b/>
+          <w:bCs/>
+        </w:rPr>
+      </w:pPr>
+      <w:r>
+        <w:rPr>
+          <w:b/>
+          <w:bCs/>
+        </w:rPr>
+        <w:t>Tourism</w:t>
+      </w:r>
+    </w:p>
+    <w:p>
+      <w:pPr>
+        <w:rPr>
+          <w:b/>
+          <w:bCs/>
+        </w:rPr>
+      </w:pPr>
+    </w:p>
+    <w:p>
+      <w:pPr>
+        <w:rPr>
+          <w:b/>
+          <w:bCs/>
+        </w:rPr>
+      </w:pPr>
+      <w:r>
+        <w:rPr>
+          <w:b/>
+          <w:bCs/>
+          <w:noProof/>
+        </w:rPr>
+        <w:drawing>
+          <wp:inline distT="0" distB="0" distL="0" distR="0" wp14:anchorId="1FBE7E3E" wp14:editId="79DA176C">
+            <wp:extent cx="2488223" cy="2488223"/>
+            <wp:effectExtent l="0" t="0" r="1270" b="1270"/>
+            <wp:docPr id="6" name="Picture 6" descr="Chart, histogram&#10;&#10;Description automatically generated"/>
+            <wp:cNvGraphicFramePr>
+              <a:graphicFrameLocks xmlns:a="http://schemas.openxmlformats.org/drawingml/2006/main" noChangeAspect="1"/>
+            </wp:cNvGraphicFramePr>
+            <a:graphic xmlns:a="http://schemas.openxmlformats.org/drawingml/2006/main">
+              <a:graphicData uri="http://schemas.openxmlformats.org/drawingml/2006/picture">
+                <pic:pic xmlns:pic="http://schemas.openxmlformats.org/drawingml/2006/picture">
+                  <pic:nvPicPr>
+                    <pic:cNvPr id="6" name="Picture 6" descr="Chart, histogram&#10;&#10;Description automatically generated"/>
+                    <pic:cNvPicPr/>
+                  </pic:nvPicPr>
+                  <pic:blipFill>
+                    <a:blip r:embed="rId7" cstate="print">
+                      <a:extLst>
+                        <a:ext uri="{28A0092B-C50C-407E-A947-70E740481C1C}">
+                          <a14:useLocalDpi xmlns:a14="http://schemas.microsoft.com/office/drawing/2010/main" val="0"/>
+                        </a:ext>
+                      </a:extLst>
+                    </a:blip>
+                    <a:stretch>
+                      <a:fillRect/>
+                    </a:stretch>
+                  </pic:blipFill>
+                  <pic:spPr>
+                    <a:xfrm>
+                      <a:off x="0" y="0"/>
+                      <a:ext cx="2511249" cy="2511249"/>
+                    </a:xfrm>
+                    <a:prstGeom prst="rect">
+                      <a:avLst/>
+                    </a:prstGeom>
+                  </pic:spPr>
+                </pic:pic>
+              </a:graphicData>
+            </a:graphic>
+          </wp:inline>
+        </w:drawing>
+      </w:r>
+      <w:r>
+        <w:rPr>
+          <w:b/>
+          <w:bCs/>
+          <w:noProof/>
+        </w:rPr>
+        <w:drawing>
+          <wp:inline distT="0" distB="0" distL="0" distR="0" wp14:anchorId="129EC3D2" wp14:editId="7A7E6816">
+            <wp:extent cx="2505808" cy="2505808"/>
+            <wp:effectExtent l="0" t="0" r="0" b="0"/>
+            <wp:docPr id="7" name="Picture 7" descr="Chart, bar chart, histogram&#10;&#10;Description automatically generated"/>
+            <wp:cNvGraphicFramePr>
+              <a:graphicFrameLocks xmlns:a="http://schemas.openxmlformats.org/drawingml/2006/main" noChangeAspect="1"/>
+            </wp:cNvGraphicFramePr>
+            <a:graphic xmlns:a="http://schemas.openxmlformats.org/drawingml/2006/main">
+              <a:graphicData uri="http://schemas.openxmlformats.org/drawingml/2006/picture">
+                <pic:pic xmlns:pic="http://schemas.openxmlformats.org/drawingml/2006/picture">
+                  <pic:nvPicPr>
+                    <pic:cNvPr id="7" name="Picture 7" descr="Chart, bar chart, histogram&#10;&#10;Description automatically generated"/>
+                    <pic:cNvPicPr/>
+                  </pic:nvPicPr>
+                  <pic:blipFill>
+                    <a:blip r:embed="rId8" cstate="print">
+                      <a:extLst>
+                        <a:ext uri="{28A0092B-C50C-407E-A947-70E740481C1C}">
+                          <a14:useLocalDpi xmlns:a14="http://schemas.microsoft.com/office/drawing/2010/main" val="0"/>
+                        </a:ext>
+                      </a:extLst>
+                    </a:blip>
+                    <a:stretch>
+                      <a:fillRect/>
+                    </a:stretch>
+                  </pic:blipFill>
+                  <pic:spPr>
+                    <a:xfrm>
+                      <a:off x="0" y="0"/>
+                      <a:ext cx="2530551" cy="2530551"/>
+                    </a:xfrm>
+                    <a:prstGeom prst="rect">
+                      <a:avLst/>
+                    </a:prstGeom>
+                  </pic:spPr>
+                </pic:pic>
+              </a:graphicData>
+            </a:graphic>
+          </wp:inline>
+        </w:drawing>
+      </w:r>
+    </w:p>
+    <w:p>
+      <w:pPr>
+        <w:rPr>
+          <w:b/>
+          <w:bCs/>
+        </w:rPr>
+      </w:pPr>
+    </w:p>
+    <w:p>
+      <w:pPr>
+        <w:rPr>
+          <w:b/>
+          <w:bCs/>
+        </w:rPr>
+      </w:pPr>
+    </w:p>
+    <w:p>
+      <w:pPr>
+        <w:rPr>
+          <w:b/>
+          <w:bCs/>
+        </w:rPr>
+      </w:pPr>
+    </w:p>
+    <w:p>
+      <w:pPr>
+        <w:rPr>
+          <w:b/>
+          <w:bCs/>
+        </w:rPr>
+      </w:pPr>
+    </w:p>
+    <w:p>
+      <w:pPr>
+        <w:rPr>
+          <w:b/>
+          <w:bCs/>
+        </w:rPr>
+      </w:pPr>
+    </w:p>
+    <w:p>
+      <w:pPr>
+        <w:rPr>
+          <w:b/>
+          <w:bCs/>
+        </w:rPr>
+      </w:pPr>
+    </w:p>
+    <w:p>
+      <w:pPr>
+        <w:rPr>
+          <w:b/>
+          <w:bCs/>
+        </w:rPr>
+      </w:pPr>
+    </w:p>
+    <w:p>
+      <w:pPr>
+        <w:rPr>
+          <w:b/>
+          <w:bCs/>
+        </w:rPr>
+      </w:pPr>
+      <w:r>
+        <w:rPr>
+          <w:b/>
+          <w:bCs/>
+        </w:rPr>
+        <w:lastRenderedPageBreak/>
+        <w:t>Labour</w:t>
+      </w:r>
+    </w:p>
+    <w:p>
+      <w:pPr>
+        <w:rPr>
+          <w:b/>
+          <w:bCs/>
+        </w:rPr>
+      </w:pPr>
+    </w:p>
+    <w:p>
+      <w:pPr>
+        <w:rPr>
+          <w:b/>
+          <w:bCs/>
+        </w:rPr>
+      </w:pPr>
+      <w:r>
+        <w:rPr>
+          <w:b/>
+          <w:bCs/>
+          <w:noProof/>
+        </w:rPr>
+        <w:drawing>
+          <wp:inline distT="0" distB="0" distL="0" distR="0" wp14:anchorId="11024560" wp14:editId="7227F216">
+            <wp:extent cx="2453054" cy="2453054"/>
+            <wp:effectExtent l="0" t="0" r="0" b="0"/>
+            <wp:docPr id="8" name="Picture 8" descr="Graphical user interface, histogram&#10;&#10;Description automatically generated"/>
+            <wp:cNvGraphicFramePr>
+              <a:graphicFrameLocks xmlns:a="http://schemas.openxmlformats.org/drawingml/2006/main" noChangeAspect="1"/>
+            </wp:cNvGraphicFramePr>
+            <a:graphic xmlns:a="http://schemas.openxmlformats.org/drawingml/2006/main">
+              <a:graphicData uri="http://schemas.openxmlformats.org/drawingml/2006/picture">
+                <pic:pic xmlns:pic="http://schemas.openxmlformats.org/drawingml/2006/picture">
+                  <pic:nvPicPr>
+                    <pic:cNvPr id="8" name="Picture 8" descr="Graphical user interface, histogram&#10;&#10;Description automatically generated"/>
+                    <pic:cNvPicPr/>
+                  </pic:nvPicPr>
+                  <pic:blipFill>
+                    <a:blip r:embed="rId9" cstate="print">
+                      <a:extLst>
+                        <a:ext uri="{28A0092B-C50C-407E-A947-70E740481C1C}">
+                          <a14:useLocalDpi xmlns:a14="http://schemas.microsoft.com/office/drawing/2010/main" val="0"/>
+                        </a:ext>
+                      </a:extLst>
+                    </a:blip>
+                    <a:stretch>
+                      <a:fillRect/>
+                    </a:stretch>
+                  </pic:blipFill>
+                  <pic:spPr>
+                    <a:xfrm>
+                      <a:off x="0" y="0"/>
+                      <a:ext cx="2456668" cy="2456668"/>
+                    </a:xfrm>
+                    <a:prstGeom prst="rect">
+                      <a:avLst/>
+                    </a:prstGeom>
+                  </pic:spPr>
+                </pic:pic>
+              </a:graphicData>
+            </a:graphic>
+          </wp:inline>
+        </w:drawing>
+      </w:r>
+      <w:r>
+        <w:rPr>
+          <w:b/>
+          <w:bCs/>
+          <w:noProof/>
+        </w:rPr>
+        <w:drawing>
+          <wp:inline distT="0" distB="0" distL="0" distR="0" wp14:anchorId="5B54208F" wp14:editId="0726B5C5">
+            <wp:extent cx="2443773" cy="2443773"/>
+            <wp:effectExtent l="0" t="0" r="0" b="0"/>
+            <wp:docPr id="9" name="Picture 9" descr="Graphical user interface, histogram&#10;&#10;Description automatically generated"/>
+            <wp:cNvGraphicFramePr>
+              <a:graphicFrameLocks xmlns:a="http://schemas.openxmlformats.org/drawingml/2006/main" noChangeAspect="1"/>
+            </wp:cNvGraphicFramePr>
+            <a:graphic xmlns:a="http://schemas.openxmlformats.org/drawingml/2006/main">
+              <a:graphicData uri="http://schemas.openxmlformats.org/drawingml/2006/picture">
+                <pic:pic xmlns:pic="http://schemas.openxmlformats.org/drawingml/2006/picture">
+                  <pic:nvPicPr>
+                    <pic:cNvPr id="9" name="Picture 9" descr="Graphical user interface, histogram&#10;&#10;Description automatically generated"/>
+                    <pic:cNvPicPr/>
+                  </pic:nvPicPr>
+                  <pic:blipFill>
+                    <a:blip r:embed="rId10" cstate="print">
+                      <a:extLst>
+                        <a:ext uri="{28A0092B-C50C-407E-A947-70E740481C1C}">
+                          <a14:useLocalDpi xmlns:a14="http://schemas.microsoft.com/office/drawing/2010/main" val="0"/>
+                        </a:ext>
+                      </a:extLst>
+                    </a:blip>
+                    <a:stretch>
+                      <a:fillRect/>
+                    </a:stretch>
+                  </pic:blipFill>
+                  <pic:spPr>
+                    <a:xfrm>
+                      <a:off x="0" y="0"/>
+                      <a:ext cx="2449330" cy="2449330"/>
+                    </a:xfrm>
+                    <a:prstGeom prst="rect">
+                      <a:avLst/>
+                    </a:prstGeom>
+                  </pic:spPr>
+                </pic:pic>
+              </a:graphicData>
+            </a:graphic>
+          </wp:inline>
+        </w:drawing>
+      </w:r>
+    </w:p>
+    <w:p>
+      <w:pPr>
+        <w:rPr>
+          <w:b/>
+          <w:bCs/>
+        </w:rPr>
+      </w:pPr>
+    </w:p>
+    <w:p>
+      <w:pPr>
+        <w:rPr>
+          <w:b/>
+          <w:bCs/>
+        </w:rPr>
+      </w:pPr>
+    </w:p>
+    <w:p>
+      <w:pPr>
+        <w:rPr>
+          <w:b/>
+          <w:bCs/>
+        </w:rPr>
+      </w:pPr>
+      <w:r>
+        <w:rPr>
+          <w:b/>
+          <w:bCs/>
+        </w:rPr>
+        <w:t>Wikipedia</w:t>
+      </w:r>
+    </w:p>
+    <w:p>
+      <w:pPr>
+        <w:rPr>
+          <w:b/>
+          <w:bCs/>
+        </w:rPr>
+      </w:pPr>
+    </w:p>
+    <w:p>
+      <w:pPr>
+        <w:rPr>
+          <w:b/>
+          <w:bCs/>
+        </w:rPr>
+      </w:pPr>
+    </w:p>
+    <w:p>
+      <w:pPr>
+        <w:rPr>
+          <w:b/>
+          <w:bCs/>
+        </w:rPr>
+      </w:pPr>
+      <w:r>
+        <w:rPr>
+          <w:b/>
+          <w:bCs/>
+          <w:noProof/>
+        </w:rPr>
+        <w:drawing>
+          <wp:inline distT="0" distB="0" distL="0" distR="0" wp14:anchorId="59AEBB32" wp14:editId="3B44652E">
+            <wp:extent cx="2338754" cy="2338754"/>
+            <wp:effectExtent l="0" t="0" r="0" b="0"/>
+            <wp:docPr id="10" name="Picture 10" descr="Chart, histogram&#10;&#10;Description automatically generated"/>
+            <wp:cNvGraphicFramePr>
+              <a:graphicFrameLocks xmlns:a="http://schemas.openxmlformats.org/drawingml/2006/main" noChangeAspect="1"/>
+            </wp:cNvGraphicFramePr>
+            <a:graphic xmlns:a="http://schemas.openxmlformats.org/drawingml/2006/main">
+              <a:graphicData uri="http://schemas.openxmlformats.org/drawingml/2006/picture">
+                <pic:pic xmlns:pic="http://schemas.openxmlformats.org/drawingml/2006/picture">
+                  <pic:nvPicPr>
+                    <pic:cNvPr id="10" name="Picture 10" descr="Chart, histogram&#10;&#10;Description automatically generated"/>
+                    <pic:cNvPicPr/>
+                  </pic:nvPicPr>
+                  <pic:blipFill>
+                    <a:blip r:embed="rId11" cstate="print">
+                      <a:extLst>
+                        <a:ext uri="{28A0092B-C50C-407E-A947-70E740481C1C}">
+                          <a14:useLocalDpi xmlns:a14="http://schemas.microsoft.com/office/drawing/2010/main" val="0"/>
+                        </a:ext>
+                      </a:extLst>
+                    </a:blip>
+                    <a:stretch>
+                      <a:fillRect/>
+                    </a:stretch>
+                  </pic:blipFill>
+                  <pic:spPr>
+                    <a:xfrm>
+                      <a:off x="0" y="0"/>
+                      <a:ext cx="2347627" cy="2347627"/>
+                    </a:xfrm>
+                    <a:prstGeom prst="rect">
+                      <a:avLst/>
+                    </a:prstGeom>
+                  </pic:spPr>
+                </pic:pic>
+              </a:graphicData>
+            </a:graphic>
+          </wp:inline>
+        </w:drawing>
+      </w:r>
+      <w:r>
+        <w:rPr>
+          <w:b/>
+          <w:bCs/>
+        </w:rPr>
+        <w:t xml:space="preserve"> </w:t>
+      </w:r>
+      <w:r>
+        <w:rPr>
+          <w:b/>
+          <w:bCs/>
+          <w:noProof/>
+        </w:rPr>
+        <w:drawing>
+          <wp:inline distT="0" distB="0" distL="0" distR="0" wp14:anchorId="61F697CC" wp14:editId="0C224D7D">
+            <wp:extent cx="2329962" cy="2329962"/>
+            <wp:effectExtent l="0" t="0" r="0" b="0"/>
+            <wp:docPr id="25" name="Picture 25" descr="Chart, line chart, histogram&#10;&#10;Description automatically generated"/>
+            <wp:cNvGraphicFramePr>
+              <a:graphicFrameLocks xmlns:a="http://schemas.openxmlformats.org/drawingml/2006/main" noChangeAspect="1"/>
+            </wp:cNvGraphicFramePr>
+            <a:graphic xmlns:a="http://schemas.openxmlformats.org/drawingml/2006/main">
+              <a:graphicData uri="http://schemas.openxmlformats.org/drawingml/2006/picture">
+                <pic:pic xmlns:pic="http://schemas.openxmlformats.org/drawingml/2006/picture">
+                  <pic:nvPicPr>
+                    <pic:cNvPr id="25" name="Picture 25" descr="Chart, line chart, histogram&#10;&#10;Description automatically generated"/>
+                    <pic:cNvPicPr/>
+                  </pic:nvPicPr>
+                  <pic:blipFill>
+                    <a:blip r:embed="rId12" cstate="print">
+                      <a:extLst>
+                        <a:ext uri="{28A0092B-C50C-407E-A947-70E740481C1C}">
+                          <a14:useLocalDpi xmlns:a14="http://schemas.microsoft.com/office/drawing/2010/main" val="0"/>
+                        </a:ext>
+                      </a:extLst>
+                    </a:blip>
+                    <a:stretch>
+                      <a:fillRect/>
+                    </a:stretch>
+                  </pic:blipFill>
+                  <pic:spPr>
+                    <a:xfrm>
+                      <a:off x="0" y="0"/>
+                      <a:ext cx="2347090" cy="2347090"/>
+                    </a:xfrm>
+                    <a:prstGeom prst="rect">
+                      <a:avLst/>
+                    </a:prstGeom>
+                  </pic:spPr>
+                </pic:pic>
+              </a:graphicData>
+            </a:graphic>
+          </wp:inline>
+        </w:drawing>
+      </w:r>
+    </w:p>
+    <w:p>
+      <w:pPr>
+        <w:rPr>
+          <w:b/>
+          <w:bCs/>
+        </w:rPr>
+      </w:pPr>
+    </w:p>
+    <w:p>
+      <w:pPr>
+        <w:rPr>
+          <w:b/>
+          <w:bCs/>
+        </w:rPr>
+      </w:pPr>
+    </w:p>
     <w:p>
       <w:pPr>
         <w:rPr>
@@ -306,6 +1012,7 @@
           <w:b/>
           <w:bCs/>
         </w:rPr>
+        <w:lastRenderedPageBreak/>
         <w:t>Error calculation</w:t>
       </w:r>
     </w:p>
@@ -724,84 +1431,17 @@
     </w:p>
     <w:p>
       <w:r>
-        <w:lastRenderedPageBreak/>
         <w:t>Short Horizon</w:t>
       </w:r>
       <w:r>
-        <w:t xml:space="preserve"> </w:t>
-      </w:r>
-      <w:r>
-        <w:t>(</w:t>
+        <w:t xml:space="preserve"> (</w:t>
       </w:r>
       <w:r>
         <w:rPr>
           <w:i/>
           <w:iCs/>
         </w:rPr>
-        <w:t xml:space="preserve">In the </w:t>
-      </w:r>
-      <w:r>
-        <w:rPr>
-          <w:i/>
-          <w:iCs/>
-        </w:rPr>
-        <w:t>short</w:t>
-      </w:r>
-      <w:r>
-        <w:rPr>
-          <w:i/>
-          <w:iCs/>
-        </w:rPr>
-        <w:t xml:space="preserve"> horizon ML reconciliation performs best for most 3 out of datasets when the base model is ETS</w:t>
-      </w:r>
-      <w:r>
-        <w:rPr>
-          <w:i/>
-          <w:iCs/>
-        </w:rPr>
-        <w:t xml:space="preserve"> – similar observation as the full horizon</w:t>
-      </w:r>
-      <w:r>
-        <w:rPr>
-          <w:i/>
-          <w:iCs/>
-        </w:rPr>
-        <w:t xml:space="preserve">. </w:t>
-      </w:r>
-      <w:r>
-        <w:rPr>
-          <w:i/>
-          <w:iCs/>
-        </w:rPr>
-        <w:t>W</w:t>
-      </w:r>
-      <w:r>
-        <w:rPr>
-          <w:i/>
-          <w:iCs/>
-        </w:rPr>
-        <w:t xml:space="preserve">hen the base forecasts are from ARIMA the ML reconciliation performs best for </w:t>
-      </w:r>
-      <w:r>
-        <w:rPr>
-          <w:i/>
-          <w:iCs/>
-        </w:rPr>
-        <w:t>Prison and</w:t>
-      </w:r>
-      <w:r>
-        <w:rPr>
-          <w:i/>
-          <w:iCs/>
-        </w:rPr>
-        <w:t xml:space="preserve"> Tourism dataset</w:t>
-      </w:r>
-      <w:r>
-        <w:rPr>
-          <w:i/>
-          <w:iCs/>
-        </w:rPr>
-        <w:t>s</w:t>
+        <w:t>In the short horizon ML reconciliation performs best for most 3 out of datasets when the base model is ETS – similar observation as the full horizon. When the base forecasts are from ARIMA the ML reconciliation performs best for Prison and Tourism datasets</w:t>
       </w:r>
       <w:r>
         <w:t>)</w:t>
@@ -1033,6 +1673,7 @@
           </w:tcPr>
           <w:p>
             <w:r>
+              <w:lastRenderedPageBreak/>
               <w:t>Wikipedia</w:t>
             </w:r>
           </w:p>
@@ -1159,7 +1800,7 @@
                     <pic:cNvPicPr/>
                   </pic:nvPicPr>
                   <pic:blipFill>
-                    <a:blip r:embed="rId5" cstate="print">
+                    <a:blip r:embed="rId13" cstate="print">
                       <a:extLst>
                         <a:ext uri="{28A0092B-C50C-407E-A947-70E740481C1C}">
                           <a14:useLocalDpi xmlns:a14="http://schemas.microsoft.com/office/drawing/2010/main" val="0"/>
@@ -1213,702 +1854,6 @@
                 <pic:pic xmlns:pic="http://schemas.openxmlformats.org/drawingml/2006/picture">
                   <pic:nvPicPr>
                     <pic:cNvPr id="2" name="Picture 2" descr="Chart, funnel chart&#10;&#10;Description automatically generated"/>
-                    <pic:cNvPicPr/>
-                  </pic:nvPicPr>
-                  <pic:blipFill>
-                    <a:blip r:embed="rId6" cstate="print">
-                      <a:extLst>
-                        <a:ext uri="{28A0092B-C50C-407E-A947-70E740481C1C}">
-                          <a14:useLocalDpi xmlns:a14="http://schemas.microsoft.com/office/drawing/2010/main" val="0"/>
-                        </a:ext>
-                      </a:extLst>
-                    </a:blip>
-                    <a:stretch>
-                      <a:fillRect/>
-                    </a:stretch>
-                  </pic:blipFill>
-                  <pic:spPr>
-                    <a:xfrm>
-                      <a:off x="0" y="0"/>
-                      <a:ext cx="5727700" cy="1369060"/>
-                    </a:xfrm>
-                    <a:prstGeom prst="rect">
-                      <a:avLst/>
-                    </a:prstGeom>
-                  </pic:spPr>
-                </pic:pic>
-              </a:graphicData>
-            </a:graphic>
-          </wp:inline>
-        </w:drawing>
-      </w:r>
-    </w:p>
-    <w:p/>
-    <w:p/>
-    <w:p/>
-    <w:p>
-      <w:pPr>
-        <w:rPr>
-          <w:b/>
-          <w:bCs/>
-        </w:rPr>
-      </w:pPr>
-      <w:r>
-        <w:rPr>
-          <w:b/>
-          <w:bCs/>
-        </w:rPr>
-        <w:lastRenderedPageBreak/>
-        <w:t>Tourism</w:t>
-      </w:r>
-    </w:p>
-    <w:p/>
-    <w:p>
-      <w:r>
-        <w:t>ARIMA</w:t>
-      </w:r>
-    </w:p>
-    <w:p/>
-    <w:p/>
-    <w:p>
-      <w:r>
-        <w:rPr>
-          <w:noProof/>
-        </w:rPr>
-        <w:drawing>
-          <wp:inline distT="0" distB="0" distL="0" distR="0" wp14:anchorId="4494F1F4" wp14:editId="023BD03D">
-            <wp:extent cx="5727700" cy="1369060"/>
-            <wp:effectExtent l="0" t="0" r="0" b="2540"/>
-            <wp:docPr id="3" name="Picture 3" descr="Chart, bar chart&#10;&#10;Description automatically generated"/>
-            <wp:cNvGraphicFramePr>
-              <a:graphicFrameLocks xmlns:a="http://schemas.openxmlformats.org/drawingml/2006/main" noChangeAspect="1"/>
-            </wp:cNvGraphicFramePr>
-            <a:graphic xmlns:a="http://schemas.openxmlformats.org/drawingml/2006/main">
-              <a:graphicData uri="http://schemas.openxmlformats.org/drawingml/2006/picture">
-                <pic:pic xmlns:pic="http://schemas.openxmlformats.org/drawingml/2006/picture">
-                  <pic:nvPicPr>
-                    <pic:cNvPr id="3" name="Picture 3" descr="Chart, bar chart&#10;&#10;Description automatically generated"/>
-                    <pic:cNvPicPr/>
-                  </pic:nvPicPr>
-                  <pic:blipFill>
-                    <a:blip r:embed="rId7" cstate="print">
-                      <a:extLst>
-                        <a:ext uri="{28A0092B-C50C-407E-A947-70E740481C1C}">
-                          <a14:useLocalDpi xmlns:a14="http://schemas.microsoft.com/office/drawing/2010/main" val="0"/>
-                        </a:ext>
-                      </a:extLst>
-                    </a:blip>
-                    <a:stretch>
-                      <a:fillRect/>
-                    </a:stretch>
-                  </pic:blipFill>
-                  <pic:spPr>
-                    <a:xfrm>
-                      <a:off x="0" y="0"/>
-                      <a:ext cx="5727700" cy="1369060"/>
-                    </a:xfrm>
-                    <a:prstGeom prst="rect">
-                      <a:avLst/>
-                    </a:prstGeom>
-                  </pic:spPr>
-                </pic:pic>
-              </a:graphicData>
-            </a:graphic>
-          </wp:inline>
-        </w:drawing>
-      </w:r>
-    </w:p>
-    <w:p/>
-    <w:p>
-      <w:r>
-        <w:t>ETS</w:t>
-      </w:r>
-    </w:p>
-    <w:p/>
-    <w:p>
-      <w:r>
-        <w:rPr>
-          <w:noProof/>
-        </w:rPr>
-        <w:drawing>
-          <wp:inline distT="0" distB="0" distL="0" distR="0" wp14:anchorId="33138E46" wp14:editId="3B96E4CD">
-            <wp:extent cx="5727700" cy="1369060"/>
-            <wp:effectExtent l="0" t="0" r="0" b="2540"/>
-            <wp:docPr id="12" name="Picture 12" descr="Chart, bar chart&#10;&#10;Description automatically generated"/>
-            <wp:cNvGraphicFramePr>
-              <a:graphicFrameLocks xmlns:a="http://schemas.openxmlformats.org/drawingml/2006/main" noChangeAspect="1"/>
-            </wp:cNvGraphicFramePr>
-            <a:graphic xmlns:a="http://schemas.openxmlformats.org/drawingml/2006/main">
-              <a:graphicData uri="http://schemas.openxmlformats.org/drawingml/2006/picture">
-                <pic:pic xmlns:pic="http://schemas.openxmlformats.org/drawingml/2006/picture">
-                  <pic:nvPicPr>
-                    <pic:cNvPr id="12" name="Picture 12" descr="Chart, bar chart&#10;&#10;Description automatically generated"/>
-                    <pic:cNvPicPr/>
-                  </pic:nvPicPr>
-                  <pic:blipFill>
-                    <a:blip r:embed="rId8" cstate="print">
-                      <a:extLst>
-                        <a:ext uri="{28A0092B-C50C-407E-A947-70E740481C1C}">
-                          <a14:useLocalDpi xmlns:a14="http://schemas.microsoft.com/office/drawing/2010/main" val="0"/>
-                        </a:ext>
-                      </a:extLst>
-                    </a:blip>
-                    <a:stretch>
-                      <a:fillRect/>
-                    </a:stretch>
-                  </pic:blipFill>
-                  <pic:spPr>
-                    <a:xfrm>
-                      <a:off x="0" y="0"/>
-                      <a:ext cx="5727700" cy="1369060"/>
-                    </a:xfrm>
-                    <a:prstGeom prst="rect">
-                      <a:avLst/>
-                    </a:prstGeom>
-                  </pic:spPr>
-                </pic:pic>
-              </a:graphicData>
-            </a:graphic>
-          </wp:inline>
-        </w:drawing>
-      </w:r>
-    </w:p>
-    <w:p/>
-    <w:p/>
-    <w:p>
-      <w:r>
-        <w:t>Labour</w:t>
-      </w:r>
-    </w:p>
-    <w:p/>
-    <w:p>
-      <w:r>
-        <w:t>ARIMA</w:t>
-      </w:r>
-    </w:p>
-    <w:p>
-      <w:r>
-        <w:rPr>
-          <w:noProof/>
-        </w:rPr>
-        <w:drawing>
-          <wp:inline distT="0" distB="0" distL="0" distR="0" wp14:anchorId="64208B41" wp14:editId="61ABF9EB">
-            <wp:extent cx="5727700" cy="1369060"/>
-            <wp:effectExtent l="0" t="0" r="0" b="2540"/>
-            <wp:docPr id="13" name="Picture 13" descr="Chart, waterfall chart&#10;&#10;Description automatically generated"/>
-            <wp:cNvGraphicFramePr>
-              <a:graphicFrameLocks xmlns:a="http://schemas.openxmlformats.org/drawingml/2006/main" noChangeAspect="1"/>
-            </wp:cNvGraphicFramePr>
-            <a:graphic xmlns:a="http://schemas.openxmlformats.org/drawingml/2006/main">
-              <a:graphicData uri="http://schemas.openxmlformats.org/drawingml/2006/picture">
-                <pic:pic xmlns:pic="http://schemas.openxmlformats.org/drawingml/2006/picture">
-                  <pic:nvPicPr>
-                    <pic:cNvPr id="13" name="Picture 13" descr="Chart, waterfall chart&#10;&#10;Description automatically generated"/>
-                    <pic:cNvPicPr/>
-                  </pic:nvPicPr>
-                  <pic:blipFill>
-                    <a:blip r:embed="rId9" cstate="print">
-                      <a:extLst>
-                        <a:ext uri="{28A0092B-C50C-407E-A947-70E740481C1C}">
-                          <a14:useLocalDpi xmlns:a14="http://schemas.microsoft.com/office/drawing/2010/main" val="0"/>
-                        </a:ext>
-                      </a:extLst>
-                    </a:blip>
-                    <a:stretch>
-                      <a:fillRect/>
-                    </a:stretch>
-                  </pic:blipFill>
-                  <pic:spPr>
-                    <a:xfrm>
-                      <a:off x="0" y="0"/>
-                      <a:ext cx="5727700" cy="1369060"/>
-                    </a:xfrm>
-                    <a:prstGeom prst="rect">
-                      <a:avLst/>
-                    </a:prstGeom>
-                  </pic:spPr>
-                </pic:pic>
-              </a:graphicData>
-            </a:graphic>
-          </wp:inline>
-        </w:drawing>
-      </w:r>
-    </w:p>
-    <w:p/>
-    <w:p/>
-    <w:p/>
-    <w:p/>
-    <w:p>
-      <w:r>
-        <w:t>ETS</w:t>
-      </w:r>
-    </w:p>
-    <w:p>
-      <w:pPr>
-        <w:rPr>
-          <w:b/>
-          <w:bCs/>
-        </w:rPr>
-      </w:pPr>
-      <w:r>
-        <w:rPr>
-          <w:b/>
-          <w:bCs/>
-          <w:noProof/>
-        </w:rPr>
-        <w:drawing>
-          <wp:inline distT="0" distB="0" distL="0" distR="0" wp14:anchorId="05E0522A" wp14:editId="23D3405F">
-            <wp:extent cx="5727700" cy="1369060"/>
-            <wp:effectExtent l="0" t="0" r="0" b="2540"/>
-            <wp:docPr id="14" name="Picture 14" descr="Chart, waterfall chart&#10;&#10;Description automatically generated"/>
-            <wp:cNvGraphicFramePr>
-              <a:graphicFrameLocks xmlns:a="http://schemas.openxmlformats.org/drawingml/2006/main" noChangeAspect="1"/>
-            </wp:cNvGraphicFramePr>
-            <a:graphic xmlns:a="http://schemas.openxmlformats.org/drawingml/2006/main">
-              <a:graphicData uri="http://schemas.openxmlformats.org/drawingml/2006/picture">
-                <pic:pic xmlns:pic="http://schemas.openxmlformats.org/drawingml/2006/picture">
-                  <pic:nvPicPr>
-                    <pic:cNvPr id="14" name="Picture 14" descr="Chart, waterfall chart&#10;&#10;Description automatically generated"/>
-                    <pic:cNvPicPr/>
-                  </pic:nvPicPr>
-                  <pic:blipFill>
-                    <a:blip r:embed="rId10" cstate="print">
-                      <a:extLst>
-                        <a:ext uri="{28A0092B-C50C-407E-A947-70E740481C1C}">
-                          <a14:useLocalDpi xmlns:a14="http://schemas.microsoft.com/office/drawing/2010/main" val="0"/>
-                        </a:ext>
-                      </a:extLst>
-                    </a:blip>
-                    <a:stretch>
-                      <a:fillRect/>
-                    </a:stretch>
-                  </pic:blipFill>
-                  <pic:spPr>
-                    <a:xfrm>
-                      <a:off x="0" y="0"/>
-                      <a:ext cx="5727700" cy="1369060"/>
-                    </a:xfrm>
-                    <a:prstGeom prst="rect">
-                      <a:avLst/>
-                    </a:prstGeom>
-                  </pic:spPr>
-                </pic:pic>
-              </a:graphicData>
-            </a:graphic>
-          </wp:inline>
-        </w:drawing>
-      </w:r>
-    </w:p>
-    <w:p>
-      <w:pPr>
-        <w:rPr>
-          <w:b/>
-          <w:bCs/>
-        </w:rPr>
-      </w:pPr>
-    </w:p>
-    <w:p>
-      <w:pPr>
-        <w:rPr>
-          <w:b/>
-          <w:bCs/>
-        </w:rPr>
-      </w:pPr>
-    </w:p>
-    <w:p>
-      <w:pPr>
-        <w:rPr>
-          <w:b/>
-          <w:bCs/>
-        </w:rPr>
-      </w:pPr>
-    </w:p>
-    <w:p>
-      <w:pPr>
-        <w:rPr>
-          <w:b/>
-          <w:bCs/>
-        </w:rPr>
-      </w:pPr>
-      <w:r>
-        <w:rPr>
-          <w:b/>
-          <w:bCs/>
-        </w:rPr>
-        <w:t>Wikipedia</w:t>
-      </w:r>
-    </w:p>
-    <w:p/>
-    <w:p>
-      <w:r>
-        <w:t>ARIMA</w:t>
-      </w:r>
-    </w:p>
-    <w:p/>
-    <w:p>
-      <w:r>
-        <w:rPr>
-          <w:noProof/>
-        </w:rPr>
-        <w:drawing>
-          <wp:inline distT="0" distB="0" distL="0" distR="0" wp14:anchorId="6487C2BE" wp14:editId="0AF23147">
-            <wp:extent cx="5727700" cy="1369060"/>
-            <wp:effectExtent l="0" t="0" r="0" b="2540"/>
-            <wp:docPr id="15" name="Picture 15" descr="Chart, bar chart&#10;&#10;Description automatically generated"/>
-            <wp:cNvGraphicFramePr>
-              <a:graphicFrameLocks xmlns:a="http://schemas.openxmlformats.org/drawingml/2006/main" noChangeAspect="1"/>
-            </wp:cNvGraphicFramePr>
-            <a:graphic xmlns:a="http://schemas.openxmlformats.org/drawingml/2006/main">
-              <a:graphicData uri="http://schemas.openxmlformats.org/drawingml/2006/picture">
-                <pic:pic xmlns:pic="http://schemas.openxmlformats.org/drawingml/2006/picture">
-                  <pic:nvPicPr>
-                    <pic:cNvPr id="15" name="Picture 15" descr="Chart, bar chart&#10;&#10;Description automatically generated"/>
-                    <pic:cNvPicPr/>
-                  </pic:nvPicPr>
-                  <pic:blipFill>
-                    <a:blip r:embed="rId11" cstate="print">
-                      <a:extLst>
-                        <a:ext uri="{28A0092B-C50C-407E-A947-70E740481C1C}">
-                          <a14:useLocalDpi xmlns:a14="http://schemas.microsoft.com/office/drawing/2010/main" val="0"/>
-                        </a:ext>
-                      </a:extLst>
-                    </a:blip>
-                    <a:stretch>
-                      <a:fillRect/>
-                    </a:stretch>
-                  </pic:blipFill>
-                  <pic:spPr>
-                    <a:xfrm>
-                      <a:off x="0" y="0"/>
-                      <a:ext cx="5727700" cy="1369060"/>
-                    </a:xfrm>
-                    <a:prstGeom prst="rect">
-                      <a:avLst/>
-                    </a:prstGeom>
-                  </pic:spPr>
-                </pic:pic>
-              </a:graphicData>
-            </a:graphic>
-          </wp:inline>
-        </w:drawing>
-      </w:r>
-    </w:p>
-    <w:p/>
-    <w:p/>
-    <w:p/>
-    <w:p>
-      <w:r>
-        <w:t>ETS</w:t>
-      </w:r>
-    </w:p>
-    <w:p/>
-    <w:p/>
-    <w:p>
-      <w:r>
-        <w:rPr>
-          <w:noProof/>
-        </w:rPr>
-        <w:drawing>
-          <wp:inline distT="0" distB="0" distL="0" distR="0" wp14:anchorId="730B3CBE" wp14:editId="1C4523E9">
-            <wp:extent cx="5727700" cy="1369060"/>
-            <wp:effectExtent l="0" t="0" r="0" b="2540"/>
-            <wp:docPr id="16" name="Picture 16" descr="Chart, bar chart&#10;&#10;Description automatically generated"/>
-            <wp:cNvGraphicFramePr>
-              <a:graphicFrameLocks xmlns:a="http://schemas.openxmlformats.org/drawingml/2006/main" noChangeAspect="1"/>
-            </wp:cNvGraphicFramePr>
-            <a:graphic xmlns:a="http://schemas.openxmlformats.org/drawingml/2006/main">
-              <a:graphicData uri="http://schemas.openxmlformats.org/drawingml/2006/picture">
-                <pic:pic xmlns:pic="http://schemas.openxmlformats.org/drawingml/2006/picture">
-                  <pic:nvPicPr>
-                    <pic:cNvPr id="16" name="Picture 16" descr="Chart, bar chart&#10;&#10;Description automatically generated"/>
-                    <pic:cNvPicPr/>
-                  </pic:nvPicPr>
-                  <pic:blipFill>
-                    <a:blip r:embed="rId8" cstate="print">
-                      <a:extLst>
-                        <a:ext uri="{28A0092B-C50C-407E-A947-70E740481C1C}">
-                          <a14:useLocalDpi xmlns:a14="http://schemas.microsoft.com/office/drawing/2010/main" val="0"/>
-                        </a:ext>
-                      </a:extLst>
-                    </a:blip>
-                    <a:stretch>
-                      <a:fillRect/>
-                    </a:stretch>
-                  </pic:blipFill>
-                  <pic:spPr>
-                    <a:xfrm>
-                      <a:off x="0" y="0"/>
-                      <a:ext cx="5727700" cy="1369060"/>
-                    </a:xfrm>
-                    <a:prstGeom prst="rect">
-                      <a:avLst/>
-                    </a:prstGeom>
-                  </pic:spPr>
-                </pic:pic>
-              </a:graphicData>
-            </a:graphic>
-          </wp:inline>
-        </w:drawing>
-      </w:r>
-    </w:p>
-    <w:p/>
-    <w:p/>
-    <w:p>
-      <w:pPr>
-        <w:rPr>
-          <w:b/>
-          <w:bCs/>
-        </w:rPr>
-      </w:pPr>
-      <w:r>
-        <w:rPr>
-          <w:b/>
-          <w:bCs/>
-        </w:rPr>
-        <w:t xml:space="preserve">Lambda Ranges </w:t>
-      </w:r>
-      <w:r>
-        <w:rPr>
-          <w:b/>
-          <w:bCs/>
-        </w:rPr>
-        <w:t>– Lambda value and the best ML method per sample</w:t>
-      </w:r>
-    </w:p>
-    <w:p/>
-    <w:p>
-      <w:pPr>
-        <w:rPr>
-          <w:b/>
-          <w:bCs/>
-        </w:rPr>
-      </w:pPr>
-      <w:r>
-        <w:rPr>
-          <w:b/>
-          <w:bCs/>
-        </w:rPr>
-        <w:t>Prison</w:t>
-      </w:r>
-    </w:p>
-    <w:p>
-      <w:pPr>
-        <w:rPr>
-          <w:b/>
-          <w:bCs/>
-        </w:rPr>
-      </w:pPr>
-    </w:p>
-    <w:p>
-      <w:r>
-        <w:t>ARIMA</w:t>
-      </w:r>
-    </w:p>
-    <w:p/>
-    <w:p>
-      <w:r>
-        <w:rPr>
-          <w:noProof/>
-        </w:rPr>
-        <w:drawing>
-          <wp:inline distT="0" distB="0" distL="0" distR="0" wp14:anchorId="4836BCBC" wp14:editId="5FB8821E">
-            <wp:extent cx="5727700" cy="1383665"/>
-            <wp:effectExtent l="0" t="0" r="0" b="635"/>
-            <wp:docPr id="17" name="Picture 17" descr="Chart, treemap chart&#10;&#10;Description automatically generated"/>
-            <wp:cNvGraphicFramePr>
-              <a:graphicFrameLocks xmlns:a="http://schemas.openxmlformats.org/drawingml/2006/main" noChangeAspect="1"/>
-            </wp:cNvGraphicFramePr>
-            <a:graphic xmlns:a="http://schemas.openxmlformats.org/drawingml/2006/main">
-              <a:graphicData uri="http://schemas.openxmlformats.org/drawingml/2006/picture">
-                <pic:pic xmlns:pic="http://schemas.openxmlformats.org/drawingml/2006/picture">
-                  <pic:nvPicPr>
-                    <pic:cNvPr id="17" name="Picture 17" descr="Chart, treemap chart&#10;&#10;Description automatically generated"/>
-                    <pic:cNvPicPr/>
-                  </pic:nvPicPr>
-                  <pic:blipFill>
-                    <a:blip r:embed="rId5" cstate="print">
-                      <a:extLst>
-                        <a:ext uri="{28A0092B-C50C-407E-A947-70E740481C1C}">
-                          <a14:useLocalDpi xmlns:a14="http://schemas.microsoft.com/office/drawing/2010/main" val="0"/>
-                        </a:ext>
-                      </a:extLst>
-                    </a:blip>
-                    <a:stretch>
-                      <a:fillRect/>
-                    </a:stretch>
-                  </pic:blipFill>
-                  <pic:spPr>
-                    <a:xfrm>
-                      <a:off x="0" y="0"/>
-                      <a:ext cx="5727700" cy="1383665"/>
-                    </a:xfrm>
-                    <a:prstGeom prst="rect">
-                      <a:avLst/>
-                    </a:prstGeom>
-                  </pic:spPr>
-                </pic:pic>
-              </a:graphicData>
-            </a:graphic>
-          </wp:inline>
-        </w:drawing>
-      </w:r>
-    </w:p>
-    <w:p/>
-    <w:p/>
-    <w:p/>
-    <w:p>
-      <w:r>
-        <w:t>ETS</w:t>
-      </w:r>
-    </w:p>
-    <w:p/>
-    <w:p/>
-    <w:p/>
-    <w:p>
-      <w:r>
-        <w:rPr>
-          <w:noProof/>
-        </w:rPr>
-        <w:drawing>
-          <wp:inline distT="0" distB="0" distL="0" distR="0" wp14:anchorId="2FC78093" wp14:editId="7F5CE1AA">
-            <wp:extent cx="5727700" cy="1383665"/>
-            <wp:effectExtent l="0" t="0" r="0" b="635"/>
-            <wp:docPr id="18" name="Picture 18" descr="A picture containing table&#10;&#10;Description automatically generated"/>
-            <wp:cNvGraphicFramePr>
-              <a:graphicFrameLocks xmlns:a="http://schemas.openxmlformats.org/drawingml/2006/main" noChangeAspect="1"/>
-            </wp:cNvGraphicFramePr>
-            <a:graphic xmlns:a="http://schemas.openxmlformats.org/drawingml/2006/main">
-              <a:graphicData uri="http://schemas.openxmlformats.org/drawingml/2006/picture">
-                <pic:pic xmlns:pic="http://schemas.openxmlformats.org/drawingml/2006/picture">
-                  <pic:nvPicPr>
-                    <pic:cNvPr id="18" name="Picture 18" descr="A picture containing table&#10;&#10;Description automatically generated"/>
-                    <pic:cNvPicPr/>
-                  </pic:nvPicPr>
-                  <pic:blipFill>
-                    <a:blip r:embed="rId12" cstate="print">
-                      <a:extLst>
-                        <a:ext uri="{28A0092B-C50C-407E-A947-70E740481C1C}">
-                          <a14:useLocalDpi xmlns:a14="http://schemas.microsoft.com/office/drawing/2010/main" val="0"/>
-                        </a:ext>
-                      </a:extLst>
-                    </a:blip>
-                    <a:stretch>
-                      <a:fillRect/>
-                    </a:stretch>
-                  </pic:blipFill>
-                  <pic:spPr>
-                    <a:xfrm>
-                      <a:off x="0" y="0"/>
-                      <a:ext cx="5727700" cy="1383665"/>
-                    </a:xfrm>
-                    <a:prstGeom prst="rect">
-                      <a:avLst/>
-                    </a:prstGeom>
-                  </pic:spPr>
-                </pic:pic>
-              </a:graphicData>
-            </a:graphic>
-          </wp:inline>
-        </w:drawing>
-      </w:r>
-    </w:p>
-    <w:p/>
-    <w:p>
-      <w:pPr>
-        <w:rPr>
-          <w:b/>
-          <w:bCs/>
-        </w:rPr>
-      </w:pPr>
-      <w:r>
-        <w:rPr>
-          <w:b/>
-          <w:bCs/>
-        </w:rPr>
-        <w:t>Tourism</w:t>
-      </w:r>
-    </w:p>
-    <w:p/>
-    <w:p>
-      <w:r>
-        <w:t>ARIMA</w:t>
-      </w:r>
-    </w:p>
-    <w:p/>
-    <w:p>
-      <w:r>
-        <w:rPr>
-          <w:noProof/>
-        </w:rPr>
-        <w:drawing>
-          <wp:inline distT="0" distB="0" distL="0" distR="0" wp14:anchorId="6CF6A7DF" wp14:editId="6E00308D">
-            <wp:extent cx="5727700" cy="1369060"/>
-            <wp:effectExtent l="0" t="0" r="0" b="2540"/>
-            <wp:docPr id="19" name="Picture 19" descr="Chart, bar chart&#10;&#10;Description automatically generated"/>
-            <wp:cNvGraphicFramePr>
-              <a:graphicFrameLocks xmlns:a="http://schemas.openxmlformats.org/drawingml/2006/main" noChangeAspect="1"/>
-            </wp:cNvGraphicFramePr>
-            <a:graphic xmlns:a="http://schemas.openxmlformats.org/drawingml/2006/main">
-              <a:graphicData uri="http://schemas.openxmlformats.org/drawingml/2006/picture">
-                <pic:pic xmlns:pic="http://schemas.openxmlformats.org/drawingml/2006/picture">
-                  <pic:nvPicPr>
-                    <pic:cNvPr id="19" name="Picture 19" descr="Chart, bar chart&#10;&#10;Description automatically generated"/>
-                    <pic:cNvPicPr/>
-                  </pic:nvPicPr>
-                  <pic:blipFill>
-                    <a:blip r:embed="rId13" cstate="print">
-                      <a:extLst>
-                        <a:ext uri="{28A0092B-C50C-407E-A947-70E740481C1C}">
-                          <a14:useLocalDpi xmlns:a14="http://schemas.microsoft.com/office/drawing/2010/main" val="0"/>
-                        </a:ext>
-                      </a:extLst>
-                    </a:blip>
-                    <a:stretch>
-                      <a:fillRect/>
-                    </a:stretch>
-                  </pic:blipFill>
-                  <pic:spPr>
-                    <a:xfrm>
-                      <a:off x="0" y="0"/>
-                      <a:ext cx="5727700" cy="1369060"/>
-                    </a:xfrm>
-                    <a:prstGeom prst="rect">
-                      <a:avLst/>
-                    </a:prstGeom>
-                  </pic:spPr>
-                </pic:pic>
-              </a:graphicData>
-            </a:graphic>
-          </wp:inline>
-        </w:drawing>
-      </w:r>
-    </w:p>
-    <w:p/>
-    <w:p/>
-    <w:p>
-      <w:r>
-        <w:t>ETS</w:t>
-      </w:r>
-    </w:p>
-    <w:p/>
-    <w:p>
-      <w:r>
-        <w:rPr>
-          <w:noProof/>
-        </w:rPr>
-        <w:drawing>
-          <wp:inline distT="0" distB="0" distL="0" distR="0" wp14:anchorId="19698937" wp14:editId="70BC491B">
-            <wp:extent cx="5727700" cy="1369060"/>
-            <wp:effectExtent l="0" t="0" r="0" b="2540"/>
-            <wp:docPr id="20" name="Picture 20" descr="Chart, waterfall chart&#10;&#10;Description automatically generated"/>
-            <wp:cNvGraphicFramePr>
-              <a:graphicFrameLocks xmlns:a="http://schemas.openxmlformats.org/drawingml/2006/main" noChangeAspect="1"/>
-            </wp:cNvGraphicFramePr>
-            <a:graphic xmlns:a="http://schemas.openxmlformats.org/drawingml/2006/main">
-              <a:graphicData uri="http://schemas.openxmlformats.org/drawingml/2006/picture">
-                <pic:pic xmlns:pic="http://schemas.openxmlformats.org/drawingml/2006/picture">
-                  <pic:nvPicPr>
-                    <pic:cNvPr id="20" name="Picture 20" descr="Chart, waterfall chart&#10;&#10;Description automatically generated"/>
                     <pic:cNvPicPr/>
                   </pic:nvPicPr>
                   <pic:blipFill>
@@ -1943,8 +1888,18 @@
     <w:p/>
     <w:p/>
     <w:p>
-      <w:r>
-        <w:t>Labour</w:t>
+      <w:pPr>
+        <w:rPr>
+          <w:b/>
+          <w:bCs/>
+        </w:rPr>
+      </w:pPr>
+      <w:r>
+        <w:rPr>
+          <w:b/>
+          <w:bCs/>
+        </w:rPr>
+        <w:t>Tourism</w:t>
       </w:r>
     </w:p>
     <w:p/>
@@ -1954,17 +1909,17 @@
       </w:r>
     </w:p>
     <w:p/>
+    <w:p/>
     <w:p>
       <w:r>
         <w:rPr>
           <w:noProof/>
         </w:rPr>
-        <w:lastRenderedPageBreak/>
         <w:drawing>
-          <wp:inline distT="0" distB="0" distL="0" distR="0" wp14:anchorId="5E565E89" wp14:editId="07A3A12B">
-            <wp:extent cx="5727700" cy="1383665"/>
-            <wp:effectExtent l="0" t="0" r="0" b="635"/>
-            <wp:docPr id="21" name="Picture 21" descr="Chart, bar chart, waterfall chart&#10;&#10;Description automatically generated"/>
+          <wp:inline distT="0" distB="0" distL="0" distR="0" wp14:anchorId="4494F1F4" wp14:editId="023BD03D">
+            <wp:extent cx="5727700" cy="1369060"/>
+            <wp:effectExtent l="0" t="0" r="0" b="2540"/>
+            <wp:docPr id="3" name="Picture 3" descr="Chart, bar chart&#10;&#10;Description automatically generated"/>
             <wp:cNvGraphicFramePr>
               <a:graphicFrameLocks xmlns:a="http://schemas.openxmlformats.org/drawingml/2006/main" noChangeAspect="1"/>
             </wp:cNvGraphicFramePr>
@@ -1972,7 +1927,7 @@
               <a:graphicData uri="http://schemas.openxmlformats.org/drawingml/2006/picture">
                 <pic:pic xmlns:pic="http://schemas.openxmlformats.org/drawingml/2006/picture">
                   <pic:nvPicPr>
-                    <pic:cNvPr id="21" name="Picture 21" descr="Chart, bar chart, waterfall chart&#10;&#10;Description automatically generated"/>
+                    <pic:cNvPr id="3" name="Picture 3" descr="Chart, bar chart&#10;&#10;Description automatically generated"/>
                     <pic:cNvPicPr/>
                   </pic:nvPicPr>
                   <pic:blipFill>
@@ -1990,7 +1945,7 @@
                   <pic:spPr>
                     <a:xfrm>
                       <a:off x="0" y="0"/>
-                      <a:ext cx="5727700" cy="1383665"/>
+                      <a:ext cx="5727700" cy="1369060"/>
                     </a:xfrm>
                     <a:prstGeom prst="rect">
                       <a:avLst/>
@@ -2004,47 +1959,22 @@
       </w:r>
     </w:p>
     <w:p/>
-    <w:p/>
-    <w:p/>
     <w:p>
       <w:r>
         <w:t>ETS</w:t>
       </w:r>
     </w:p>
-    <w:p>
-      <w:pPr>
-        <w:rPr>
-          <w:b/>
-          <w:bCs/>
-        </w:rPr>
-      </w:pPr>
-    </w:p>
-    <w:p>
-      <w:pPr>
-        <w:rPr>
-          <w:b/>
-          <w:bCs/>
-        </w:rPr>
-      </w:pPr>
-    </w:p>
-    <w:p>
-      <w:pPr>
-        <w:rPr>
-          <w:b/>
-          <w:bCs/>
-        </w:rPr>
-      </w:pPr>
-      <w:r>
-        <w:rPr>
-          <w:b/>
-          <w:bCs/>
+    <w:p/>
+    <w:p>
+      <w:r>
+        <w:rPr>
           <w:noProof/>
         </w:rPr>
         <w:drawing>
-          <wp:inline distT="0" distB="0" distL="0" distR="0" wp14:anchorId="0F970AF3" wp14:editId="132B49E1">
+          <wp:inline distT="0" distB="0" distL="0" distR="0" wp14:anchorId="33138E46" wp14:editId="3B96E4CD">
             <wp:extent cx="5727700" cy="1369060"/>
             <wp:effectExtent l="0" t="0" r="0" b="2540"/>
-            <wp:docPr id="22" name="Picture 22" descr="Chart, bar chart, funnel chart&#10;&#10;Description automatically generated"/>
+            <wp:docPr id="12" name="Picture 12" descr="Chart, bar chart&#10;&#10;Description automatically generated"/>
             <wp:cNvGraphicFramePr>
               <a:graphicFrameLocks xmlns:a="http://schemas.openxmlformats.org/drawingml/2006/main" noChangeAspect="1"/>
             </wp:cNvGraphicFramePr>
@@ -2052,7 +1982,7 @@
               <a:graphicData uri="http://schemas.openxmlformats.org/drawingml/2006/picture">
                 <pic:pic xmlns:pic="http://schemas.openxmlformats.org/drawingml/2006/picture">
                   <pic:nvPicPr>
-                    <pic:cNvPr id="22" name="Picture 22" descr="Chart, bar chart, funnel chart&#10;&#10;Description automatically generated"/>
+                    <pic:cNvPr id="12" name="Picture 12" descr="Chart, bar chart&#10;&#10;Description automatically generated"/>
                     <pic:cNvPicPr/>
                   </pic:nvPicPr>
                   <pic:blipFill>
@@ -2083,27 +2013,11 @@
         </w:drawing>
       </w:r>
     </w:p>
-    <w:p>
-      <w:pPr>
-        <w:rPr>
-          <w:b/>
-          <w:bCs/>
-        </w:rPr>
-      </w:pPr>
-    </w:p>
-    <w:p>
-      <w:pPr>
-        <w:rPr>
-          <w:b/>
-          <w:bCs/>
-        </w:rPr>
-      </w:pPr>
-      <w:r>
-        <w:rPr>
-          <w:b/>
-          <w:bCs/>
-        </w:rPr>
-        <w:t>Wikipedia</w:t>
+    <w:p/>
+    <w:p/>
+    <w:p>
+      <w:r>
+        <w:t>Labour</w:t>
       </w:r>
     </w:p>
     <w:p/>
@@ -2112,17 +2026,16 @@
         <w:t>ARIMA</w:t>
       </w:r>
     </w:p>
-    <w:p/>
     <w:p>
       <w:r>
         <w:rPr>
           <w:noProof/>
         </w:rPr>
         <w:drawing>
-          <wp:inline distT="0" distB="0" distL="0" distR="0" wp14:anchorId="28441CBE" wp14:editId="29133FE4">
+          <wp:inline distT="0" distB="0" distL="0" distR="0" wp14:anchorId="64208B41" wp14:editId="61ABF9EB">
             <wp:extent cx="5727700" cy="1369060"/>
             <wp:effectExtent l="0" t="0" r="0" b="2540"/>
-            <wp:docPr id="23" name="Picture 23" descr="Chart, bar chart&#10;&#10;Description automatically generated"/>
+            <wp:docPr id="13" name="Picture 13" descr="Chart, waterfall chart&#10;&#10;Description automatically generated"/>
             <wp:cNvGraphicFramePr>
               <a:graphicFrameLocks xmlns:a="http://schemas.openxmlformats.org/drawingml/2006/main" noChangeAspect="1"/>
             </wp:cNvGraphicFramePr>
@@ -2130,7 +2043,7 @@
               <a:graphicData uri="http://schemas.openxmlformats.org/drawingml/2006/picture">
                 <pic:pic xmlns:pic="http://schemas.openxmlformats.org/drawingml/2006/picture">
                   <pic:nvPicPr>
-                    <pic:cNvPr id="23" name="Picture 23" descr="Chart, bar chart&#10;&#10;Description automatically generated"/>
+                    <pic:cNvPr id="13" name="Picture 13" descr="Chart, waterfall chart&#10;&#10;Description automatically generated"/>
                     <pic:cNvPicPr/>
                   </pic:nvPicPr>
                   <pic:blipFill>
@@ -2164,21 +2077,30 @@
     <w:p/>
     <w:p/>
     <w:p/>
+    <w:p/>
     <w:p>
       <w:r>
         <w:t>ETS</w:t>
       </w:r>
     </w:p>
     <w:p>
-      <w:r>
-        <w:rPr>
+      <w:pPr>
+        <w:rPr>
+          <w:b/>
+          <w:bCs/>
+        </w:rPr>
+      </w:pPr>
+      <w:r>
+        <w:rPr>
+          <w:b/>
+          <w:bCs/>
           <w:noProof/>
         </w:rPr>
         <w:drawing>
-          <wp:inline distT="0" distB="0" distL="0" distR="0" wp14:anchorId="3DD498C4" wp14:editId="2D767BC2">
+          <wp:inline distT="0" distB="0" distL="0" distR="0" wp14:anchorId="05E0522A" wp14:editId="23D3405F">
             <wp:extent cx="5727700" cy="1369060"/>
             <wp:effectExtent l="0" t="0" r="0" b="2540"/>
-            <wp:docPr id="24" name="Picture 24" descr="Chart, bar chart, waterfall chart&#10;&#10;Description automatically generated"/>
+            <wp:docPr id="14" name="Picture 14" descr="Chart, waterfall chart&#10;&#10;Description automatically generated"/>
             <wp:cNvGraphicFramePr>
               <a:graphicFrameLocks xmlns:a="http://schemas.openxmlformats.org/drawingml/2006/main" noChangeAspect="1"/>
             </wp:cNvGraphicFramePr>
@@ -2186,7 +2108,7 @@
               <a:graphicData uri="http://schemas.openxmlformats.org/drawingml/2006/picture">
                 <pic:pic xmlns:pic="http://schemas.openxmlformats.org/drawingml/2006/picture">
                   <pic:nvPicPr>
-                    <pic:cNvPr id="24" name="Picture 24" descr="Chart, bar chart, waterfall chart&#10;&#10;Description automatically generated"/>
+                    <pic:cNvPr id="14" name="Picture 14" descr="Chart, waterfall chart&#10;&#10;Description automatically generated"/>
                     <pic:cNvPicPr/>
                   </pic:nvPicPr>
                   <pic:blipFill>
@@ -2217,6 +2139,725 @@
         </w:drawing>
       </w:r>
     </w:p>
+    <w:p>
+      <w:pPr>
+        <w:rPr>
+          <w:b/>
+          <w:bCs/>
+        </w:rPr>
+      </w:pPr>
+    </w:p>
+    <w:p>
+      <w:pPr>
+        <w:rPr>
+          <w:b/>
+          <w:bCs/>
+        </w:rPr>
+      </w:pPr>
+    </w:p>
+    <w:p>
+      <w:pPr>
+        <w:rPr>
+          <w:b/>
+          <w:bCs/>
+        </w:rPr>
+      </w:pPr>
+    </w:p>
+    <w:p>
+      <w:pPr>
+        <w:rPr>
+          <w:b/>
+          <w:bCs/>
+        </w:rPr>
+      </w:pPr>
+      <w:r>
+        <w:rPr>
+          <w:b/>
+          <w:bCs/>
+        </w:rPr>
+        <w:t>Wikipedia</w:t>
+      </w:r>
+    </w:p>
+    <w:p/>
+    <w:p>
+      <w:r>
+        <w:t>ARIMA</w:t>
+      </w:r>
+    </w:p>
+    <w:p/>
+    <w:p>
+      <w:r>
+        <w:rPr>
+          <w:noProof/>
+        </w:rPr>
+        <w:lastRenderedPageBreak/>
+        <w:drawing>
+          <wp:inline distT="0" distB="0" distL="0" distR="0" wp14:anchorId="6487C2BE" wp14:editId="0AF23147">
+            <wp:extent cx="5727700" cy="1369060"/>
+            <wp:effectExtent l="0" t="0" r="0" b="2540"/>
+            <wp:docPr id="15" name="Picture 15" descr="Chart, bar chart&#10;&#10;Description automatically generated"/>
+            <wp:cNvGraphicFramePr>
+              <a:graphicFrameLocks xmlns:a="http://schemas.openxmlformats.org/drawingml/2006/main" noChangeAspect="1"/>
+            </wp:cNvGraphicFramePr>
+            <a:graphic xmlns:a="http://schemas.openxmlformats.org/drawingml/2006/main">
+              <a:graphicData uri="http://schemas.openxmlformats.org/drawingml/2006/picture">
+                <pic:pic xmlns:pic="http://schemas.openxmlformats.org/drawingml/2006/picture">
+                  <pic:nvPicPr>
+                    <pic:cNvPr id="15" name="Picture 15" descr="Chart, bar chart&#10;&#10;Description automatically generated"/>
+                    <pic:cNvPicPr/>
+                  </pic:nvPicPr>
+                  <pic:blipFill>
+                    <a:blip r:embed="rId19" cstate="print">
+                      <a:extLst>
+                        <a:ext uri="{28A0092B-C50C-407E-A947-70E740481C1C}">
+                          <a14:useLocalDpi xmlns:a14="http://schemas.microsoft.com/office/drawing/2010/main" val="0"/>
+                        </a:ext>
+                      </a:extLst>
+                    </a:blip>
+                    <a:stretch>
+                      <a:fillRect/>
+                    </a:stretch>
+                  </pic:blipFill>
+                  <pic:spPr>
+                    <a:xfrm>
+                      <a:off x="0" y="0"/>
+                      <a:ext cx="5727700" cy="1369060"/>
+                    </a:xfrm>
+                    <a:prstGeom prst="rect">
+                      <a:avLst/>
+                    </a:prstGeom>
+                  </pic:spPr>
+                </pic:pic>
+              </a:graphicData>
+            </a:graphic>
+          </wp:inline>
+        </w:drawing>
+      </w:r>
+    </w:p>
+    <w:p/>
+    <w:p/>
+    <w:p/>
+    <w:p>
+      <w:r>
+        <w:t>ETS</w:t>
+      </w:r>
+    </w:p>
+    <w:p/>
+    <w:p/>
+    <w:p>
+      <w:r>
+        <w:rPr>
+          <w:noProof/>
+        </w:rPr>
+        <w:drawing>
+          <wp:inline distT="0" distB="0" distL="0" distR="0" wp14:anchorId="730B3CBE" wp14:editId="1C4523E9">
+            <wp:extent cx="5727700" cy="1369060"/>
+            <wp:effectExtent l="0" t="0" r="0" b="2540"/>
+            <wp:docPr id="16" name="Picture 16" descr="Chart, bar chart&#10;&#10;Description automatically generated"/>
+            <wp:cNvGraphicFramePr>
+              <a:graphicFrameLocks xmlns:a="http://schemas.openxmlformats.org/drawingml/2006/main" noChangeAspect="1"/>
+            </wp:cNvGraphicFramePr>
+            <a:graphic xmlns:a="http://schemas.openxmlformats.org/drawingml/2006/main">
+              <a:graphicData uri="http://schemas.openxmlformats.org/drawingml/2006/picture">
+                <pic:pic xmlns:pic="http://schemas.openxmlformats.org/drawingml/2006/picture">
+                  <pic:nvPicPr>
+                    <pic:cNvPr id="16" name="Picture 16" descr="Chart, bar chart&#10;&#10;Description automatically generated"/>
+                    <pic:cNvPicPr/>
+                  </pic:nvPicPr>
+                  <pic:blipFill>
+                    <a:blip r:embed="rId16" cstate="print">
+                      <a:extLst>
+                        <a:ext uri="{28A0092B-C50C-407E-A947-70E740481C1C}">
+                          <a14:useLocalDpi xmlns:a14="http://schemas.microsoft.com/office/drawing/2010/main" val="0"/>
+                        </a:ext>
+                      </a:extLst>
+                    </a:blip>
+                    <a:stretch>
+                      <a:fillRect/>
+                    </a:stretch>
+                  </pic:blipFill>
+                  <pic:spPr>
+                    <a:xfrm>
+                      <a:off x="0" y="0"/>
+                      <a:ext cx="5727700" cy="1369060"/>
+                    </a:xfrm>
+                    <a:prstGeom prst="rect">
+                      <a:avLst/>
+                    </a:prstGeom>
+                  </pic:spPr>
+                </pic:pic>
+              </a:graphicData>
+            </a:graphic>
+          </wp:inline>
+        </w:drawing>
+      </w:r>
+    </w:p>
+    <w:p/>
+    <w:p/>
+    <w:p>
+      <w:pPr>
+        <w:rPr>
+          <w:b/>
+          <w:bCs/>
+        </w:rPr>
+      </w:pPr>
+      <w:r>
+        <w:rPr>
+          <w:b/>
+          <w:bCs/>
+        </w:rPr>
+        <w:t xml:space="preserve">Lambda Ranges </w:t>
+      </w:r>
+      <w:r>
+        <w:rPr>
+          <w:b/>
+          <w:bCs/>
+        </w:rPr>
+        <w:t>– Lambda value and the best ML method per sample</w:t>
+      </w:r>
+    </w:p>
+    <w:p/>
+    <w:p>
+      <w:pPr>
+        <w:rPr>
+          <w:b/>
+          <w:bCs/>
+        </w:rPr>
+      </w:pPr>
+      <w:r>
+        <w:rPr>
+          <w:b/>
+          <w:bCs/>
+        </w:rPr>
+        <w:t>Prison</w:t>
+      </w:r>
+    </w:p>
+    <w:p>
+      <w:pPr>
+        <w:rPr>
+          <w:b/>
+          <w:bCs/>
+        </w:rPr>
+      </w:pPr>
+    </w:p>
+    <w:p>
+      <w:r>
+        <w:t>ARIMA</w:t>
+      </w:r>
+    </w:p>
+    <w:p/>
+    <w:p>
+      <w:r>
+        <w:rPr>
+          <w:noProof/>
+        </w:rPr>
+        <w:drawing>
+          <wp:inline distT="0" distB="0" distL="0" distR="0" wp14:anchorId="4836BCBC" wp14:editId="5FB8821E">
+            <wp:extent cx="5727700" cy="1383665"/>
+            <wp:effectExtent l="0" t="0" r="0" b="635"/>
+            <wp:docPr id="17" name="Picture 17" descr="Chart, treemap chart&#10;&#10;Description automatically generated"/>
+            <wp:cNvGraphicFramePr>
+              <a:graphicFrameLocks xmlns:a="http://schemas.openxmlformats.org/drawingml/2006/main" noChangeAspect="1"/>
+            </wp:cNvGraphicFramePr>
+            <a:graphic xmlns:a="http://schemas.openxmlformats.org/drawingml/2006/main">
+              <a:graphicData uri="http://schemas.openxmlformats.org/drawingml/2006/picture">
+                <pic:pic xmlns:pic="http://schemas.openxmlformats.org/drawingml/2006/picture">
+                  <pic:nvPicPr>
+                    <pic:cNvPr id="17" name="Picture 17" descr="Chart, treemap chart&#10;&#10;Description automatically generated"/>
+                    <pic:cNvPicPr/>
+                  </pic:nvPicPr>
+                  <pic:blipFill>
+                    <a:blip r:embed="rId13" cstate="print">
+                      <a:extLst>
+                        <a:ext uri="{28A0092B-C50C-407E-A947-70E740481C1C}">
+                          <a14:useLocalDpi xmlns:a14="http://schemas.microsoft.com/office/drawing/2010/main" val="0"/>
+                        </a:ext>
+                      </a:extLst>
+                    </a:blip>
+                    <a:stretch>
+                      <a:fillRect/>
+                    </a:stretch>
+                  </pic:blipFill>
+                  <pic:spPr>
+                    <a:xfrm>
+                      <a:off x="0" y="0"/>
+                      <a:ext cx="5727700" cy="1383665"/>
+                    </a:xfrm>
+                    <a:prstGeom prst="rect">
+                      <a:avLst/>
+                    </a:prstGeom>
+                  </pic:spPr>
+                </pic:pic>
+              </a:graphicData>
+            </a:graphic>
+          </wp:inline>
+        </w:drawing>
+      </w:r>
+    </w:p>
+    <w:p/>
+    <w:p/>
+    <w:p/>
+    <w:p>
+      <w:r>
+        <w:t>ETS</w:t>
+      </w:r>
+    </w:p>
+    <w:p/>
+    <w:p/>
+    <w:p/>
+    <w:p>
+      <w:r>
+        <w:rPr>
+          <w:noProof/>
+        </w:rPr>
+        <w:lastRenderedPageBreak/>
+        <w:drawing>
+          <wp:inline distT="0" distB="0" distL="0" distR="0" wp14:anchorId="2FC78093" wp14:editId="7F5CE1AA">
+            <wp:extent cx="5727700" cy="1383665"/>
+            <wp:effectExtent l="0" t="0" r="0" b="635"/>
+            <wp:docPr id="18" name="Picture 18" descr="A picture containing table&#10;&#10;Description automatically generated"/>
+            <wp:cNvGraphicFramePr>
+              <a:graphicFrameLocks xmlns:a="http://schemas.openxmlformats.org/drawingml/2006/main" noChangeAspect="1"/>
+            </wp:cNvGraphicFramePr>
+            <a:graphic xmlns:a="http://schemas.openxmlformats.org/drawingml/2006/main">
+              <a:graphicData uri="http://schemas.openxmlformats.org/drawingml/2006/picture">
+                <pic:pic xmlns:pic="http://schemas.openxmlformats.org/drawingml/2006/picture">
+                  <pic:nvPicPr>
+                    <pic:cNvPr id="18" name="Picture 18" descr="A picture containing table&#10;&#10;Description automatically generated"/>
+                    <pic:cNvPicPr/>
+                  </pic:nvPicPr>
+                  <pic:blipFill>
+                    <a:blip r:embed="rId20" cstate="print">
+                      <a:extLst>
+                        <a:ext uri="{28A0092B-C50C-407E-A947-70E740481C1C}">
+                          <a14:useLocalDpi xmlns:a14="http://schemas.microsoft.com/office/drawing/2010/main" val="0"/>
+                        </a:ext>
+                      </a:extLst>
+                    </a:blip>
+                    <a:stretch>
+                      <a:fillRect/>
+                    </a:stretch>
+                  </pic:blipFill>
+                  <pic:spPr>
+                    <a:xfrm>
+                      <a:off x="0" y="0"/>
+                      <a:ext cx="5727700" cy="1383665"/>
+                    </a:xfrm>
+                    <a:prstGeom prst="rect">
+                      <a:avLst/>
+                    </a:prstGeom>
+                  </pic:spPr>
+                </pic:pic>
+              </a:graphicData>
+            </a:graphic>
+          </wp:inline>
+        </w:drawing>
+      </w:r>
+    </w:p>
+    <w:p/>
+    <w:p>
+      <w:pPr>
+        <w:rPr>
+          <w:b/>
+          <w:bCs/>
+        </w:rPr>
+      </w:pPr>
+      <w:r>
+        <w:rPr>
+          <w:b/>
+          <w:bCs/>
+        </w:rPr>
+        <w:t>Tourism</w:t>
+      </w:r>
+    </w:p>
+    <w:p/>
+    <w:p>
+      <w:r>
+        <w:t>ARIMA</w:t>
+      </w:r>
+    </w:p>
+    <w:p/>
+    <w:p>
+      <w:r>
+        <w:rPr>
+          <w:noProof/>
+        </w:rPr>
+        <w:drawing>
+          <wp:inline distT="0" distB="0" distL="0" distR="0" wp14:anchorId="6CF6A7DF" wp14:editId="6E00308D">
+            <wp:extent cx="5727700" cy="1369060"/>
+            <wp:effectExtent l="0" t="0" r="0" b="2540"/>
+            <wp:docPr id="19" name="Picture 19" descr="Chart, bar chart&#10;&#10;Description automatically generated"/>
+            <wp:cNvGraphicFramePr>
+              <a:graphicFrameLocks xmlns:a="http://schemas.openxmlformats.org/drawingml/2006/main" noChangeAspect="1"/>
+            </wp:cNvGraphicFramePr>
+            <a:graphic xmlns:a="http://schemas.openxmlformats.org/drawingml/2006/main">
+              <a:graphicData uri="http://schemas.openxmlformats.org/drawingml/2006/picture">
+                <pic:pic xmlns:pic="http://schemas.openxmlformats.org/drawingml/2006/picture">
+                  <pic:nvPicPr>
+                    <pic:cNvPr id="19" name="Picture 19" descr="Chart, bar chart&#10;&#10;Description automatically generated"/>
+                    <pic:cNvPicPr/>
+                  </pic:nvPicPr>
+                  <pic:blipFill>
+                    <a:blip r:embed="rId21" cstate="print">
+                      <a:extLst>
+                        <a:ext uri="{28A0092B-C50C-407E-A947-70E740481C1C}">
+                          <a14:useLocalDpi xmlns:a14="http://schemas.microsoft.com/office/drawing/2010/main" val="0"/>
+                        </a:ext>
+                      </a:extLst>
+                    </a:blip>
+                    <a:stretch>
+                      <a:fillRect/>
+                    </a:stretch>
+                  </pic:blipFill>
+                  <pic:spPr>
+                    <a:xfrm>
+                      <a:off x="0" y="0"/>
+                      <a:ext cx="5727700" cy="1369060"/>
+                    </a:xfrm>
+                    <a:prstGeom prst="rect">
+                      <a:avLst/>
+                    </a:prstGeom>
+                  </pic:spPr>
+                </pic:pic>
+              </a:graphicData>
+            </a:graphic>
+          </wp:inline>
+        </w:drawing>
+      </w:r>
+    </w:p>
+    <w:p/>
+    <w:p/>
+    <w:p>
+      <w:r>
+        <w:t>ETS</w:t>
+      </w:r>
+    </w:p>
+    <w:p/>
+    <w:p>
+      <w:r>
+        <w:rPr>
+          <w:noProof/>
+        </w:rPr>
+        <w:drawing>
+          <wp:inline distT="0" distB="0" distL="0" distR="0" wp14:anchorId="19698937" wp14:editId="70BC491B">
+            <wp:extent cx="5727700" cy="1369060"/>
+            <wp:effectExtent l="0" t="0" r="0" b="2540"/>
+            <wp:docPr id="20" name="Picture 20" descr="Chart, waterfall chart&#10;&#10;Description automatically generated"/>
+            <wp:cNvGraphicFramePr>
+              <a:graphicFrameLocks xmlns:a="http://schemas.openxmlformats.org/drawingml/2006/main" noChangeAspect="1"/>
+            </wp:cNvGraphicFramePr>
+            <a:graphic xmlns:a="http://schemas.openxmlformats.org/drawingml/2006/main">
+              <a:graphicData uri="http://schemas.openxmlformats.org/drawingml/2006/picture">
+                <pic:pic xmlns:pic="http://schemas.openxmlformats.org/drawingml/2006/picture">
+                  <pic:nvPicPr>
+                    <pic:cNvPr id="20" name="Picture 20" descr="Chart, waterfall chart&#10;&#10;Description automatically generated"/>
+                    <pic:cNvPicPr/>
+                  </pic:nvPicPr>
+                  <pic:blipFill>
+                    <a:blip r:embed="rId22" cstate="print">
+                      <a:extLst>
+                        <a:ext uri="{28A0092B-C50C-407E-A947-70E740481C1C}">
+                          <a14:useLocalDpi xmlns:a14="http://schemas.microsoft.com/office/drawing/2010/main" val="0"/>
+                        </a:ext>
+                      </a:extLst>
+                    </a:blip>
+                    <a:stretch>
+                      <a:fillRect/>
+                    </a:stretch>
+                  </pic:blipFill>
+                  <pic:spPr>
+                    <a:xfrm>
+                      <a:off x="0" y="0"/>
+                      <a:ext cx="5727700" cy="1369060"/>
+                    </a:xfrm>
+                    <a:prstGeom prst="rect">
+                      <a:avLst/>
+                    </a:prstGeom>
+                  </pic:spPr>
+                </pic:pic>
+              </a:graphicData>
+            </a:graphic>
+          </wp:inline>
+        </w:drawing>
+      </w:r>
+    </w:p>
+    <w:p/>
+    <w:p/>
+    <w:p/>
+    <w:p>
+      <w:r>
+        <w:t>Labour</w:t>
+      </w:r>
+    </w:p>
+    <w:p/>
+    <w:p>
+      <w:r>
+        <w:t>ARIMA</w:t>
+      </w:r>
+    </w:p>
+    <w:p/>
+    <w:p>
+      <w:r>
+        <w:rPr>
+          <w:noProof/>
+        </w:rPr>
+        <w:drawing>
+          <wp:inline distT="0" distB="0" distL="0" distR="0" wp14:anchorId="5E565E89" wp14:editId="07A3A12B">
+            <wp:extent cx="5727700" cy="1383665"/>
+            <wp:effectExtent l="0" t="0" r="0" b="635"/>
+            <wp:docPr id="21" name="Picture 21" descr="Chart, bar chart, waterfall chart&#10;&#10;Description automatically generated"/>
+            <wp:cNvGraphicFramePr>
+              <a:graphicFrameLocks xmlns:a="http://schemas.openxmlformats.org/drawingml/2006/main" noChangeAspect="1"/>
+            </wp:cNvGraphicFramePr>
+            <a:graphic xmlns:a="http://schemas.openxmlformats.org/drawingml/2006/main">
+              <a:graphicData uri="http://schemas.openxmlformats.org/drawingml/2006/picture">
+                <pic:pic xmlns:pic="http://schemas.openxmlformats.org/drawingml/2006/picture">
+                  <pic:nvPicPr>
+                    <pic:cNvPr id="21" name="Picture 21" descr="Chart, bar chart, waterfall chart&#10;&#10;Description automatically generated"/>
+                    <pic:cNvPicPr/>
+                  </pic:nvPicPr>
+                  <pic:blipFill>
+                    <a:blip r:embed="rId23" cstate="print">
+                      <a:extLst>
+                        <a:ext uri="{28A0092B-C50C-407E-A947-70E740481C1C}">
+                          <a14:useLocalDpi xmlns:a14="http://schemas.microsoft.com/office/drawing/2010/main" val="0"/>
+                        </a:ext>
+                      </a:extLst>
+                    </a:blip>
+                    <a:stretch>
+                      <a:fillRect/>
+                    </a:stretch>
+                  </pic:blipFill>
+                  <pic:spPr>
+                    <a:xfrm>
+                      <a:off x="0" y="0"/>
+                      <a:ext cx="5727700" cy="1383665"/>
+                    </a:xfrm>
+                    <a:prstGeom prst="rect">
+                      <a:avLst/>
+                    </a:prstGeom>
+                  </pic:spPr>
+                </pic:pic>
+              </a:graphicData>
+            </a:graphic>
+          </wp:inline>
+        </w:drawing>
+      </w:r>
+    </w:p>
+    <w:p/>
+    <w:p/>
+    <w:p/>
+    <w:p>
+      <w:r>
+        <w:t>ETS</w:t>
+      </w:r>
+    </w:p>
+    <w:p>
+      <w:pPr>
+        <w:rPr>
+          <w:b/>
+          <w:bCs/>
+        </w:rPr>
+      </w:pPr>
+    </w:p>
+    <w:p>
+      <w:pPr>
+        <w:rPr>
+          <w:b/>
+          <w:bCs/>
+        </w:rPr>
+      </w:pPr>
+    </w:p>
+    <w:p>
+      <w:pPr>
+        <w:rPr>
+          <w:b/>
+          <w:bCs/>
+        </w:rPr>
+      </w:pPr>
+      <w:r>
+        <w:rPr>
+          <w:b/>
+          <w:bCs/>
+          <w:noProof/>
+        </w:rPr>
+        <w:drawing>
+          <wp:inline distT="0" distB="0" distL="0" distR="0" wp14:anchorId="0F970AF3" wp14:editId="132B49E1">
+            <wp:extent cx="5727700" cy="1369060"/>
+            <wp:effectExtent l="0" t="0" r="0" b="2540"/>
+            <wp:docPr id="22" name="Picture 22" descr="Chart, bar chart, funnel chart&#10;&#10;Description automatically generated"/>
+            <wp:cNvGraphicFramePr>
+              <a:graphicFrameLocks xmlns:a="http://schemas.openxmlformats.org/drawingml/2006/main" noChangeAspect="1"/>
+            </wp:cNvGraphicFramePr>
+            <a:graphic xmlns:a="http://schemas.openxmlformats.org/drawingml/2006/main">
+              <a:graphicData uri="http://schemas.openxmlformats.org/drawingml/2006/picture">
+                <pic:pic xmlns:pic="http://schemas.openxmlformats.org/drawingml/2006/picture">
+                  <pic:nvPicPr>
+                    <pic:cNvPr id="22" name="Picture 22" descr="Chart, bar chart, funnel chart&#10;&#10;Description automatically generated"/>
+                    <pic:cNvPicPr/>
+                  </pic:nvPicPr>
+                  <pic:blipFill>
+                    <a:blip r:embed="rId24" cstate="print">
+                      <a:extLst>
+                        <a:ext uri="{28A0092B-C50C-407E-A947-70E740481C1C}">
+                          <a14:useLocalDpi xmlns:a14="http://schemas.microsoft.com/office/drawing/2010/main" val="0"/>
+                        </a:ext>
+                      </a:extLst>
+                    </a:blip>
+                    <a:stretch>
+                      <a:fillRect/>
+                    </a:stretch>
+                  </pic:blipFill>
+                  <pic:spPr>
+                    <a:xfrm>
+                      <a:off x="0" y="0"/>
+                      <a:ext cx="5727700" cy="1369060"/>
+                    </a:xfrm>
+                    <a:prstGeom prst="rect">
+                      <a:avLst/>
+                    </a:prstGeom>
+                  </pic:spPr>
+                </pic:pic>
+              </a:graphicData>
+            </a:graphic>
+          </wp:inline>
+        </w:drawing>
+      </w:r>
+    </w:p>
+    <w:p>
+      <w:pPr>
+        <w:rPr>
+          <w:b/>
+          <w:bCs/>
+        </w:rPr>
+      </w:pPr>
+    </w:p>
+    <w:p>
+      <w:pPr>
+        <w:rPr>
+          <w:b/>
+          <w:bCs/>
+        </w:rPr>
+      </w:pPr>
+      <w:r>
+        <w:rPr>
+          <w:b/>
+          <w:bCs/>
+        </w:rPr>
+        <w:t>Wikipedia</w:t>
+      </w:r>
+    </w:p>
+    <w:p/>
+    <w:p>
+      <w:r>
+        <w:t>ARIMA</w:t>
+      </w:r>
+    </w:p>
+    <w:p/>
+    <w:p>
+      <w:r>
+        <w:rPr>
+          <w:noProof/>
+        </w:rPr>
+        <w:drawing>
+          <wp:inline distT="0" distB="0" distL="0" distR="0" wp14:anchorId="28441CBE" wp14:editId="29133FE4">
+            <wp:extent cx="5727700" cy="1369060"/>
+            <wp:effectExtent l="0" t="0" r="0" b="2540"/>
+            <wp:docPr id="23" name="Picture 23" descr="Chart, bar chart&#10;&#10;Description automatically generated"/>
+            <wp:cNvGraphicFramePr>
+              <a:graphicFrameLocks xmlns:a="http://schemas.openxmlformats.org/drawingml/2006/main" noChangeAspect="1"/>
+            </wp:cNvGraphicFramePr>
+            <a:graphic xmlns:a="http://schemas.openxmlformats.org/drawingml/2006/main">
+              <a:graphicData uri="http://schemas.openxmlformats.org/drawingml/2006/picture">
+                <pic:pic xmlns:pic="http://schemas.openxmlformats.org/drawingml/2006/picture">
+                  <pic:nvPicPr>
+                    <pic:cNvPr id="23" name="Picture 23" descr="Chart, bar chart&#10;&#10;Description automatically generated"/>
+                    <pic:cNvPicPr/>
+                  </pic:nvPicPr>
+                  <pic:blipFill>
+                    <a:blip r:embed="rId25" cstate="print">
+                      <a:extLst>
+                        <a:ext uri="{28A0092B-C50C-407E-A947-70E740481C1C}">
+                          <a14:useLocalDpi xmlns:a14="http://schemas.microsoft.com/office/drawing/2010/main" val="0"/>
+                        </a:ext>
+                      </a:extLst>
+                    </a:blip>
+                    <a:stretch>
+                      <a:fillRect/>
+                    </a:stretch>
+                  </pic:blipFill>
+                  <pic:spPr>
+                    <a:xfrm>
+                      <a:off x="0" y="0"/>
+                      <a:ext cx="5727700" cy="1369060"/>
+                    </a:xfrm>
+                    <a:prstGeom prst="rect">
+                      <a:avLst/>
+                    </a:prstGeom>
+                  </pic:spPr>
+                </pic:pic>
+              </a:graphicData>
+            </a:graphic>
+          </wp:inline>
+        </w:drawing>
+      </w:r>
+    </w:p>
+    <w:p/>
+    <w:p/>
+    <w:p/>
+    <w:p>
+      <w:r>
+        <w:t>ETS</w:t>
+      </w:r>
+    </w:p>
+    <w:p>
+      <w:r>
+        <w:rPr>
+          <w:noProof/>
+        </w:rPr>
+        <w:drawing>
+          <wp:inline distT="0" distB="0" distL="0" distR="0" wp14:anchorId="3DD498C4" wp14:editId="2D767BC2">
+            <wp:extent cx="5727700" cy="1369060"/>
+            <wp:effectExtent l="0" t="0" r="0" b="2540"/>
+            <wp:docPr id="24" name="Picture 24" descr="Chart, bar chart, waterfall chart&#10;&#10;Description automatically generated"/>
+            <wp:cNvGraphicFramePr>
+              <a:graphicFrameLocks xmlns:a="http://schemas.openxmlformats.org/drawingml/2006/main" noChangeAspect="1"/>
+            </wp:cNvGraphicFramePr>
+            <a:graphic xmlns:a="http://schemas.openxmlformats.org/drawingml/2006/main">
+              <a:graphicData uri="http://schemas.openxmlformats.org/drawingml/2006/picture">
+                <pic:pic xmlns:pic="http://schemas.openxmlformats.org/drawingml/2006/picture">
+                  <pic:nvPicPr>
+                    <pic:cNvPr id="24" name="Picture 24" descr="Chart, bar chart, waterfall chart&#10;&#10;Description automatically generated"/>
+                    <pic:cNvPicPr/>
+                  </pic:nvPicPr>
+                  <pic:blipFill>
+                    <a:blip r:embed="rId26" cstate="print">
+                      <a:extLst>
+                        <a:ext uri="{28A0092B-C50C-407E-A947-70E740481C1C}">
+                          <a14:useLocalDpi xmlns:a14="http://schemas.microsoft.com/office/drawing/2010/main" val="0"/>
+                        </a:ext>
+                      </a:extLst>
+                    </a:blip>
+                    <a:stretch>
+                      <a:fillRect/>
+                    </a:stretch>
+                  </pic:blipFill>
+                  <pic:spPr>
+                    <a:xfrm>
+                      <a:off x="0" y="0"/>
+                      <a:ext cx="5727700" cy="1369060"/>
+                    </a:xfrm>
+                    <a:prstGeom prst="rect">
+                      <a:avLst/>
+                    </a:prstGeom>
+                  </pic:spPr>
+                </pic:pic>
+              </a:graphicData>
+            </a:graphic>
+          </wp:inline>
+        </w:drawing>
+      </w:r>
+    </w:p>
     <w:p/>
     <w:p>
       <w:pPr>
@@ -2239,6 +2880,95 @@
 <file path=word/numbering.xml><?xml version="1.0" encoding="utf-8"?>
 <w:numbering xmlns:wpc="http://schemas.microsoft.com/office/word/2010/wordprocessingCanvas" xmlns:cx="http://schemas.microsoft.com/office/drawing/2014/chartex" xmlns:cx1="http://schemas.microsoft.com/office/drawing/2015/9/8/chartex" xmlns:cx2="http://schemas.microsoft.com/office/drawing/2015/10/21/chartex" xmlns:cx3="http://schemas.microsoft.com/office/drawing/2016/5/9/chartex" xmlns:cx4="http://schemas.microsoft.com/office/drawing/2016/5/10/chartex" xmlns:cx5="http://schemas.microsoft.com/office/drawing/2016/5/11/chartex" xmlns:cx6="http://schemas.microsoft.com/office/drawing/2016/5/12/chartex" xmlns:cx7="http://schemas.microsoft.com/office/drawing/2016/5/13/chartex" xmlns:cx8="http://schemas.microsoft.com/office/drawing/2016/5/14/chartex" xmlns:mc="http://schemas.openxmlformats.org/markup-compatibility/2006" xmlns:aink="http://schemas.microsoft.com/office/drawing/2016/ink" xmlns:am3d="http://schemas.microsoft.com/office/drawing/2017/model3d" xmlns:o="urn:schemas-microsoft-com:office:office" xmlns:oel="http://schemas.microsoft.com/office/2019/extlst" xmlns:r="http://schemas.openxmlformats.org/officeDocument/2006/relationships" xmlns:m="http://schemas.openxmlformats.org/officeDocument/2006/math" xmlns:v="urn:schemas-microsoft-com:vml" xmlns:wp14="http://schemas.microsoft.com/office/word/2010/wordprocessingDrawing" xmlns:wp="http://schemas.openxmlformats.org/drawingml/2006/wordprocessingDrawing" xmlns:w10="urn:schemas-microsoft-com:office:word" xmlns:w="http://schemas.openxmlformats.org/wordprocessingml/2006/main" xmlns:w14="http://schemas.microsoft.com/office/word/2010/wordml" xmlns:w15="http://schemas.microsoft.com/office/word/2012/wordml" xmlns:w16cex="http://schemas.microsoft.com/office/word/2018/wordml/cex" xmlns:w16cid="http://schemas.microsoft.com/office/word/2016/wordml/cid" xmlns:w16="http://schemas.microsoft.com/office/word/2018/wordml" xmlns:w16sdtdh="http://schemas.microsoft.com/office/word/2020/wordml/sdtdatahash" xmlns:w16se="http://schemas.microsoft.com/office/word/2015/wordml/symex" xmlns:wpg="http://schemas.microsoft.com/office/word/2010/wordprocessingGroup" xmlns:wpi="http://schemas.microsoft.com/office/word/2010/wordprocessingInk" xmlns:wne="http://schemas.microsoft.com/office/word/2006/wordml" xmlns:wps="http://schemas.microsoft.com/office/word/2010/wordprocessingShape" mc:Ignorable="w14 w15 w16se w16cid w16 w16cex w16sdtdh wp14">
   <w:abstractNum w:abstractNumId="0" w15:restartNumberingAfterBreak="0">
+    <w:nsid w:val="13501BC6"/>
+    <w:multiLevelType w:val="hybridMultilevel"/>
+    <w:tmpl w:val="A6B4DB60"/>
+    <w:lvl w:ilvl="0" w:tplc="58C84BC2">
+      <w:start w:val="1"/>
+      <w:numFmt w:val="decimal"/>
+      <w:lvlText w:val="%1."/>
+      <w:lvlJc w:val="left"/>
+      <w:pPr>
+        <w:ind w:left="720" w:hanging="360"/>
+      </w:pPr>
+      <w:rPr>
+        <w:rFonts w:hint="default"/>
+      </w:rPr>
+    </w:lvl>
+    <w:lvl w:ilvl="1" w:tplc="04090019" w:tentative="1">
+      <w:start w:val="1"/>
+      <w:numFmt w:val="lowerLetter"/>
+      <w:lvlText w:val="%2."/>
+      <w:lvlJc w:val="left"/>
+      <w:pPr>
+        <w:ind w:left="1440" w:hanging="360"/>
+      </w:pPr>
+    </w:lvl>
+    <w:lvl w:ilvl="2" w:tplc="0409001B" w:tentative="1">
+      <w:start w:val="1"/>
+      <w:numFmt w:val="lowerRoman"/>
+      <w:lvlText w:val="%3."/>
+      <w:lvlJc w:val="right"/>
+      <w:pPr>
+        <w:ind w:left="2160" w:hanging="180"/>
+      </w:pPr>
+    </w:lvl>
+    <w:lvl w:ilvl="3" w:tplc="0409000F" w:tentative="1">
+      <w:start w:val="1"/>
+      <w:numFmt w:val="decimal"/>
+      <w:lvlText w:val="%4."/>
+      <w:lvlJc w:val="left"/>
+      <w:pPr>
+        <w:ind w:left="2880" w:hanging="360"/>
+      </w:pPr>
+    </w:lvl>
+    <w:lvl w:ilvl="4" w:tplc="04090019" w:tentative="1">
+      <w:start w:val="1"/>
+      <w:numFmt w:val="lowerLetter"/>
+      <w:lvlText w:val="%5."/>
+      <w:lvlJc w:val="left"/>
+      <w:pPr>
+        <w:ind w:left="3600" w:hanging="360"/>
+      </w:pPr>
+    </w:lvl>
+    <w:lvl w:ilvl="5" w:tplc="0409001B" w:tentative="1">
+      <w:start w:val="1"/>
+      <w:numFmt w:val="lowerRoman"/>
+      <w:lvlText w:val="%6."/>
+      <w:lvlJc w:val="right"/>
+      <w:pPr>
+        <w:ind w:left="4320" w:hanging="180"/>
+      </w:pPr>
+    </w:lvl>
+    <w:lvl w:ilvl="6" w:tplc="0409000F" w:tentative="1">
+      <w:start w:val="1"/>
+      <w:numFmt w:val="decimal"/>
+      <w:lvlText w:val="%7."/>
+      <w:lvlJc w:val="left"/>
+      <w:pPr>
+        <w:ind w:left="5040" w:hanging="360"/>
+      </w:pPr>
+    </w:lvl>
+    <w:lvl w:ilvl="7" w:tplc="04090019" w:tentative="1">
+      <w:start w:val="1"/>
+      <w:numFmt w:val="lowerLetter"/>
+      <w:lvlText w:val="%8."/>
+      <w:lvlJc w:val="left"/>
+      <w:pPr>
+        <w:ind w:left="5760" w:hanging="360"/>
+      </w:pPr>
+    </w:lvl>
+    <w:lvl w:ilvl="8" w:tplc="0409001B" w:tentative="1">
+      <w:start w:val="1"/>
+      <w:numFmt w:val="lowerRoman"/>
+      <w:lvlText w:val="%9."/>
+      <w:lvlJc w:val="right"/>
+      <w:pPr>
+        <w:ind w:left="6480" w:hanging="180"/>
+      </w:pPr>
+    </w:lvl>
+  </w:abstractNum>
+  <w:abstractNum w:abstractNumId="1" w15:restartNumberingAfterBreak="0">
     <w:nsid w:val="55AD1E8D"/>
     <w:multiLevelType w:val="hybridMultilevel"/>
     <w:tmpl w:val="A2FE5F18"/>
@@ -2352,6 +3082,9 @@
     </w:lvl>
   </w:abstractNum>
   <w:num w:numId="1" w16cid:durableId="1565021988">
+    <w:abstractNumId w:val="1"/>
+  </w:num>
+  <w:num w:numId="2" w16cid:durableId="1971856470">
     <w:abstractNumId w:val="0"/>
   </w:num>
 </w:numbering>

</xml_diff>

<commit_message>
new base hf model results added
</commit_message>
<xml_diff>
--- a/src/data/Summary Data and Results.docx
+++ b/src/data/Summary Data and Results.docx
@@ -731,16 +731,18 @@
         <w:tblLook w:val="04A0" w:firstRow="1" w:lastRow="0" w:firstColumn="1" w:lastColumn="0" w:noHBand="0" w:noVBand="1"/>
       </w:tblPr>
       <w:tblGrid>
-        <w:gridCol w:w="1828"/>
-        <w:gridCol w:w="1917"/>
-        <w:gridCol w:w="1833"/>
-        <w:gridCol w:w="1849"/>
-        <w:gridCol w:w="1583"/>
+        <w:gridCol w:w="1446"/>
+        <w:gridCol w:w="1522"/>
+        <w:gridCol w:w="1319"/>
+        <w:gridCol w:w="1355"/>
+        <w:gridCol w:w="1332"/>
+        <w:gridCol w:w="1018"/>
+        <w:gridCol w:w="1018"/>
       </w:tblGrid>
       <w:tr>
         <w:tc>
           <w:tcPr>
-            <w:tcW w:w="1828" w:type="dxa"/>
+            <w:tcW w:w="1499" w:type="dxa"/>
           </w:tcPr>
           <w:p>
             <w:r>
@@ -750,7 +752,7 @@
         </w:tc>
         <w:tc>
           <w:tcPr>
-            <w:tcW w:w="1917" w:type="dxa"/>
+            <w:tcW w:w="1577" w:type="dxa"/>
           </w:tcPr>
           <w:p>
             <w:r>
@@ -760,7 +762,7 @@
         </w:tc>
         <w:tc>
           <w:tcPr>
-            <w:tcW w:w="1833" w:type="dxa"/>
+            <w:tcW w:w="1390" w:type="dxa"/>
           </w:tcPr>
           <w:p>
             <w:r>
@@ -770,7 +772,7 @@
         </w:tc>
         <w:tc>
           <w:tcPr>
-            <w:tcW w:w="1849" w:type="dxa"/>
+            <w:tcW w:w="1423" w:type="dxa"/>
           </w:tcPr>
           <w:p>
             <w:r>
@@ -780,11 +782,31 @@
         </w:tc>
         <w:tc>
           <w:tcPr>
-            <w:tcW w:w="1583" w:type="dxa"/>
+            <w:tcW w:w="1367" w:type="dxa"/>
           </w:tcPr>
           <w:p>
             <w:r>
               <w:t>Minimum training sample length</w:t>
+            </w:r>
+          </w:p>
+        </w:tc>
+        <w:tc>
+          <w:tcPr>
+            <w:tcW w:w="877" w:type="dxa"/>
+          </w:tcPr>
+          <w:p>
+            <w:r>
+              <w:t>Number of levels</w:t>
+            </w:r>
+          </w:p>
+        </w:tc>
+        <w:tc>
+          <w:tcPr>
+            <w:tcW w:w="877" w:type="dxa"/>
+          </w:tcPr>
+          <w:p>
+            <w:r>
+              <w:t>Number of total time series</w:t>
             </w:r>
           </w:p>
         </w:tc>
@@ -792,7 +814,7 @@
       <w:tr>
         <w:tc>
           <w:tcPr>
-            <w:tcW w:w="1828" w:type="dxa"/>
+            <w:tcW w:w="1499" w:type="dxa"/>
           </w:tcPr>
           <w:p>
             <w:r>
@@ -802,7 +824,7 @@
         </w:tc>
         <w:tc>
           <w:tcPr>
-            <w:tcW w:w="1917" w:type="dxa"/>
+            <w:tcW w:w="1577" w:type="dxa"/>
           </w:tcPr>
           <w:p>
             <w:r>
@@ -812,7 +834,7 @@
         </w:tc>
         <w:tc>
           <w:tcPr>
-            <w:tcW w:w="1833" w:type="dxa"/>
+            <w:tcW w:w="1390" w:type="dxa"/>
           </w:tcPr>
           <w:p>
             <w:r>
@@ -822,7 +844,7 @@
         </w:tc>
         <w:tc>
           <w:tcPr>
-            <w:tcW w:w="1849" w:type="dxa"/>
+            <w:tcW w:w="1423" w:type="dxa"/>
           </w:tcPr>
           <w:p>
             <w:r>
@@ -832,11 +854,31 @@
         </w:tc>
         <w:tc>
           <w:tcPr>
-            <w:tcW w:w="1583" w:type="dxa"/>
+            <w:tcW w:w="1367" w:type="dxa"/>
           </w:tcPr>
           <w:p>
             <w:r>
               <w:t>24</w:t>
+            </w:r>
+          </w:p>
+        </w:tc>
+        <w:tc>
+          <w:tcPr>
+            <w:tcW w:w="877" w:type="dxa"/>
+          </w:tcPr>
+          <w:p>
+            <w:r>
+              <w:t>5</w:t>
+            </w:r>
+          </w:p>
+        </w:tc>
+        <w:tc>
+          <w:tcPr>
+            <w:tcW w:w="877" w:type="dxa"/>
+          </w:tcPr>
+          <w:p>
+            <w:r>
+              <w:t>121</w:t>
             </w:r>
           </w:p>
         </w:tc>
@@ -844,7 +886,7 @@
       <w:tr>
         <w:tc>
           <w:tcPr>
-            <w:tcW w:w="1828" w:type="dxa"/>
+            <w:tcW w:w="1499" w:type="dxa"/>
           </w:tcPr>
           <w:p>
             <w:r>
@@ -854,7 +896,7 @@
         </w:tc>
         <w:tc>
           <w:tcPr>
-            <w:tcW w:w="1917" w:type="dxa"/>
+            <w:tcW w:w="1577" w:type="dxa"/>
           </w:tcPr>
           <w:p>
             <w:r>
@@ -864,7 +906,7 @@
         </w:tc>
         <w:tc>
           <w:tcPr>
-            <w:tcW w:w="1833" w:type="dxa"/>
+            <w:tcW w:w="1390" w:type="dxa"/>
           </w:tcPr>
           <w:p>
             <w:r>
@@ -874,7 +916,7 @@
         </w:tc>
         <w:tc>
           <w:tcPr>
-            <w:tcW w:w="1849" w:type="dxa"/>
+            <w:tcW w:w="1423" w:type="dxa"/>
           </w:tcPr>
           <w:p>
             <w:r>
@@ -884,11 +926,31 @@
         </w:tc>
         <w:tc>
           <w:tcPr>
-            <w:tcW w:w="1583" w:type="dxa"/>
+            <w:tcW w:w="1367" w:type="dxa"/>
           </w:tcPr>
           <w:p>
             <w:r>
               <w:t>144</w:t>
+            </w:r>
+          </w:p>
+        </w:tc>
+        <w:tc>
+          <w:tcPr>
+            <w:tcW w:w="877" w:type="dxa"/>
+          </w:tcPr>
+          <w:p>
+            <w:r>
+              <w:t>3</w:t>
+            </w:r>
+          </w:p>
+        </w:tc>
+        <w:tc>
+          <w:tcPr>
+            <w:tcW w:w="877" w:type="dxa"/>
+          </w:tcPr>
+          <w:p>
+            <w:r>
+              <w:t>85</w:t>
             </w:r>
           </w:p>
         </w:tc>
@@ -896,7 +958,7 @@
       <w:tr>
         <w:tc>
           <w:tcPr>
-            <w:tcW w:w="1828" w:type="dxa"/>
+            <w:tcW w:w="1499" w:type="dxa"/>
           </w:tcPr>
           <w:p>
             <w:r>
@@ -906,7 +968,7 @@
         </w:tc>
         <w:tc>
           <w:tcPr>
-            <w:tcW w:w="1917" w:type="dxa"/>
+            <w:tcW w:w="1577" w:type="dxa"/>
           </w:tcPr>
           <w:p>
             <w:r>
@@ -916,7 +978,7 @@
         </w:tc>
         <w:tc>
           <w:tcPr>
-            <w:tcW w:w="1833" w:type="dxa"/>
+            <w:tcW w:w="1390" w:type="dxa"/>
           </w:tcPr>
           <w:p>
             <w:r>
@@ -926,7 +988,7 @@
         </w:tc>
         <w:tc>
           <w:tcPr>
-            <w:tcW w:w="1849" w:type="dxa"/>
+            <w:tcW w:w="1423" w:type="dxa"/>
           </w:tcPr>
           <w:p>
             <w:r>
@@ -936,11 +998,31 @@
         </w:tc>
         <w:tc>
           <w:tcPr>
-            <w:tcW w:w="1583" w:type="dxa"/>
+            <w:tcW w:w="1367" w:type="dxa"/>
           </w:tcPr>
           <w:p>
             <w:r>
               <w:t>324</w:t>
+            </w:r>
+          </w:p>
+        </w:tc>
+        <w:tc>
+          <w:tcPr>
+            <w:tcW w:w="877" w:type="dxa"/>
+          </w:tcPr>
+          <w:p>
+            <w:r>
+              <w:t>6</w:t>
+            </w:r>
+          </w:p>
+        </w:tc>
+        <w:tc>
+          <w:tcPr>
+            <w:tcW w:w="877" w:type="dxa"/>
+          </w:tcPr>
+          <w:p>
+            <w:r>
+              <w:t>1095</w:t>
             </w:r>
           </w:p>
         </w:tc>
@@ -948,7 +1030,7 @@
       <w:tr>
         <w:tc>
           <w:tcPr>
-            <w:tcW w:w="1828" w:type="dxa"/>
+            <w:tcW w:w="1499" w:type="dxa"/>
           </w:tcPr>
           <w:p>
             <w:r>
@@ -958,7 +1040,7 @@
         </w:tc>
         <w:tc>
           <w:tcPr>
-            <w:tcW w:w="1917" w:type="dxa"/>
+            <w:tcW w:w="1577" w:type="dxa"/>
           </w:tcPr>
           <w:p>
             <w:r>
@@ -968,7 +1050,7 @@
         </w:tc>
         <w:tc>
           <w:tcPr>
-            <w:tcW w:w="1833" w:type="dxa"/>
+            <w:tcW w:w="1390" w:type="dxa"/>
           </w:tcPr>
           <w:p>
             <w:r>
@@ -978,7 +1060,7 @@
         </w:tc>
         <w:tc>
           <w:tcPr>
-            <w:tcW w:w="1849" w:type="dxa"/>
+            <w:tcW w:w="1423" w:type="dxa"/>
           </w:tcPr>
           <w:p>
             <w:r>
@@ -988,11 +1070,31 @@
         </w:tc>
         <w:tc>
           <w:tcPr>
-            <w:tcW w:w="1583" w:type="dxa"/>
+            <w:tcW w:w="1367" w:type="dxa"/>
           </w:tcPr>
           <w:p>
             <w:r>
               <w:t>68</w:t>
+            </w:r>
+          </w:p>
+        </w:tc>
+        <w:tc>
+          <w:tcPr>
+            <w:tcW w:w="877" w:type="dxa"/>
+          </w:tcPr>
+          <w:p>
+            <w:r>
+              <w:t>4</w:t>
+            </w:r>
+          </w:p>
+        </w:tc>
+        <w:tc>
+          <w:tcPr>
+            <w:tcW w:w="877" w:type="dxa"/>
+          </w:tcPr>
+          <w:p>
+            <w:r>
+              <w:t>57</w:t>
             </w:r>
           </w:p>
         </w:tc>

</xml_diff>

<commit_message>
deepAR and wavenet benchmark reconciliation results
</commit_message>
<xml_diff>
--- a/src/data/Summary Data and Results.docx
+++ b/src/data/Summary Data and Results.docx
@@ -1212,6 +1212,1016 @@
       </w:r>
     </w:p>
     <w:p/>
+    <w:p>
+      <w:pPr>
+        <w:rPr>
+          <w:b/>
+          <w:bCs/>
+        </w:rPr>
+      </w:pPr>
+      <w:r>
+        <w:rPr>
+          <w:b/>
+          <w:bCs/>
+        </w:rPr>
+        <w:t>Results Across</w:t>
+      </w:r>
+      <w:r>
+        <w:rPr>
+          <w:b/>
+          <w:bCs/>
+        </w:rPr>
+        <w:t xml:space="preserve"> Samples </w:t>
+      </w:r>
+      <w:r>
+        <w:rPr>
+          <w:b/>
+          <w:bCs/>
+        </w:rPr>
+        <w:t>- Latest</w:t>
+      </w:r>
+    </w:p>
+    <w:p>
+      <w:pPr>
+        <w:rPr>
+          <w:b/>
+          <w:bCs/>
+        </w:rPr>
+      </w:pPr>
+    </w:p>
+    <w:p>
+      <w:r>
+        <w:t>Full Horizon</w:t>
+      </w:r>
+    </w:p>
+    <w:p>
+      <w:pPr>
+        <w:rPr>
+          <w:b/>
+          <w:bCs/>
+        </w:rPr>
+      </w:pPr>
+    </w:p>
+    <w:tbl>
+      <w:tblPr>
+        <w:tblStyle w:val="TableGrid"/>
+        <w:tblW w:w="0" w:type="auto"/>
+        <w:tblLook w:val="04A0" w:firstRow="1" w:lastRow="0" w:firstColumn="1" w:lastColumn="0" w:noHBand="0" w:noVBand="1"/>
+      </w:tblPr>
+      <w:tblGrid>
+        <w:gridCol w:w="2048"/>
+        <w:gridCol w:w="1943"/>
+        <w:gridCol w:w="1943"/>
+        <w:gridCol w:w="1538"/>
+        <w:gridCol w:w="1538"/>
+      </w:tblGrid>
+      <w:tr>
+        <w:tc>
+          <w:tcPr>
+            <w:tcW w:w="2048" w:type="dxa"/>
+          </w:tcPr>
+          <w:p>
+            <w:pPr>
+              <w:rPr>
+                <w:b/>
+                <w:bCs/>
+              </w:rPr>
+            </w:pPr>
+            <w:r>
+              <w:rPr>
+                <w:b/>
+                <w:bCs/>
+              </w:rPr>
+              <w:t>Dataset</w:t>
+            </w:r>
+          </w:p>
+        </w:tc>
+        <w:tc>
+          <w:tcPr>
+            <w:tcW w:w="1943" w:type="dxa"/>
+          </w:tcPr>
+          <w:p>
+            <w:pPr>
+              <w:rPr>
+                <w:b/>
+                <w:bCs/>
+              </w:rPr>
+            </w:pPr>
+            <w:r>
+              <w:rPr>
+                <w:b/>
+                <w:bCs/>
+              </w:rPr>
+              <w:t>ARIMA</w:t>
+            </w:r>
+          </w:p>
+        </w:tc>
+        <w:tc>
+          <w:tcPr>
+            <w:tcW w:w="1943" w:type="dxa"/>
+          </w:tcPr>
+          <w:p>
+            <w:pPr>
+              <w:rPr>
+                <w:b/>
+                <w:bCs/>
+              </w:rPr>
+            </w:pPr>
+            <w:r>
+              <w:rPr>
+                <w:b/>
+                <w:bCs/>
+              </w:rPr>
+              <w:t>ETS</w:t>
+            </w:r>
+          </w:p>
+        </w:tc>
+        <w:tc>
+          <w:tcPr>
+            <w:tcW w:w="1538" w:type="dxa"/>
+          </w:tcPr>
+          <w:p>
+            <w:pPr>
+              <w:rPr>
+                <w:b/>
+                <w:bCs/>
+              </w:rPr>
+            </w:pPr>
+            <w:proofErr w:type="spellStart"/>
+            <w:r>
+              <w:rPr>
+                <w:b/>
+                <w:bCs/>
+              </w:rPr>
+              <w:t>DeepAR</w:t>
+            </w:r>
+            <w:proofErr w:type="spellEnd"/>
+          </w:p>
+        </w:tc>
+        <w:tc>
+          <w:tcPr>
+            <w:tcW w:w="1538" w:type="dxa"/>
+          </w:tcPr>
+          <w:p>
+            <w:pPr>
+              <w:rPr>
+                <w:b/>
+                <w:bCs/>
+              </w:rPr>
+            </w:pPr>
+            <w:proofErr w:type="spellStart"/>
+            <w:r>
+              <w:rPr>
+                <w:b/>
+                <w:bCs/>
+              </w:rPr>
+              <w:t>WaveNet</w:t>
+            </w:r>
+            <w:proofErr w:type="spellEnd"/>
+          </w:p>
+        </w:tc>
+      </w:tr>
+      <w:tr>
+        <w:tc>
+          <w:tcPr>
+            <w:tcW w:w="2048" w:type="dxa"/>
+          </w:tcPr>
+          <w:p>
+            <w:r>
+              <w:t>Prison</w:t>
+            </w:r>
+          </w:p>
+        </w:tc>
+        <w:tc>
+          <w:tcPr>
+            <w:tcW w:w="1943" w:type="dxa"/>
+          </w:tcPr>
+          <w:p>
+            <w:r>
+              <w:t>OLS</w:t>
+            </w:r>
+          </w:p>
+          <w:p>
+            <w:r>
+              <w:t xml:space="preserve">Best ML Rank – 4 (Case </w:t>
+            </w:r>
+            <w:r>
+              <w:t>2</w:t>
+            </w:r>
+            <w:r>
+              <w:t xml:space="preserve"> Lambda </w:t>
+            </w:r>
+            <w:r>
+              <w:t>0.1-0.9</w:t>
+            </w:r>
+            <w:r>
+              <w:t>)</w:t>
+            </w:r>
+          </w:p>
+        </w:tc>
+        <w:tc>
+          <w:tcPr>
+            <w:tcW w:w="1943" w:type="dxa"/>
+          </w:tcPr>
+          <w:p>
+            <w:pPr>
+              <w:rPr>
+                <w:color w:val="70AD47" w:themeColor="accent6"/>
+              </w:rPr>
+            </w:pPr>
+            <w:r>
+              <w:rPr>
+                <w:color w:val="70AD47" w:themeColor="accent6"/>
+              </w:rPr>
+              <w:t>Case 1 Lambda 0.</w:t>
+            </w:r>
+            <w:r>
+              <w:rPr>
+                <w:color w:val="70AD47" w:themeColor="accent6"/>
+              </w:rPr>
+              <w:t xml:space="preserve"> </w:t>
+            </w:r>
+            <w:r>
+              <w:rPr>
+                <w:color w:val="70AD47" w:themeColor="accent6"/>
+              </w:rPr>
+              <w:t>1-0.</w:t>
+            </w:r>
+            <w:r>
+              <w:rPr>
+                <w:color w:val="70AD47" w:themeColor="accent6"/>
+              </w:rPr>
+              <w:t xml:space="preserve"> </w:t>
+            </w:r>
+            <w:r>
+              <w:rPr>
+                <w:color w:val="70AD47" w:themeColor="accent6"/>
+              </w:rPr>
+              <w:t>9</w:t>
+            </w:r>
+            <w:r>
+              <w:rPr>
+                <w:color w:val="70AD47" w:themeColor="accent6"/>
+              </w:rPr>
+              <w:t xml:space="preserve"> No skip /</w:t>
+            </w:r>
+          </w:p>
+          <w:p>
+            <w:pPr>
+              <w:rPr>
+                <w:color w:val="70AD47" w:themeColor="accent6"/>
+              </w:rPr>
+            </w:pPr>
+          </w:p>
+          <w:p>
+            <w:pPr>
+              <w:rPr>
+                <w:color w:val="70AD47" w:themeColor="accent6"/>
+              </w:rPr>
+            </w:pPr>
+            <w:r>
+              <w:rPr>
+                <w:color w:val="70AD47" w:themeColor="accent6"/>
+              </w:rPr>
+              <w:t>Case 1 Lambda 1</w:t>
+            </w:r>
+          </w:p>
+        </w:tc>
+        <w:tc>
+          <w:tcPr>
+            <w:tcW w:w="1538" w:type="dxa"/>
+          </w:tcPr>
+          <w:p>
+            <w:pPr>
+              <w:rPr>
+                <w:color w:val="70AD47" w:themeColor="accent6"/>
+              </w:rPr>
+            </w:pPr>
+          </w:p>
+        </w:tc>
+        <w:tc>
+          <w:tcPr>
+            <w:tcW w:w="1538" w:type="dxa"/>
+          </w:tcPr>
+          <w:p>
+            <w:pPr>
+              <w:rPr>
+                <w:color w:val="70AD47" w:themeColor="accent6"/>
+              </w:rPr>
+            </w:pPr>
+          </w:p>
+        </w:tc>
+      </w:tr>
+      <w:tr>
+        <w:tc>
+          <w:tcPr>
+            <w:tcW w:w="2048" w:type="dxa"/>
+          </w:tcPr>
+          <w:p>
+            <w:r>
+              <w:t>Tourism</w:t>
+            </w:r>
+          </w:p>
+        </w:tc>
+        <w:tc>
+          <w:tcPr>
+            <w:tcW w:w="1943" w:type="dxa"/>
+          </w:tcPr>
+          <w:p>
+            <w:r>
+              <w:t>OLS</w:t>
+            </w:r>
+          </w:p>
+          <w:p>
+            <w:r>
+              <w:t xml:space="preserve">Best ML Rank – 3 </w:t>
+            </w:r>
+            <w:r>
+              <w:t>Case 1 Lambda 0.01-5</w:t>
+            </w:r>
+          </w:p>
+        </w:tc>
+        <w:tc>
+          <w:tcPr>
+            <w:tcW w:w="1943" w:type="dxa"/>
+          </w:tcPr>
+          <w:p>
+            <w:r>
+              <w:t>OLS</w:t>
+            </w:r>
+          </w:p>
+          <w:p/>
+          <w:p>
+            <w:r>
+              <w:t>Best ML Rank- 2</w:t>
+            </w:r>
+          </w:p>
+          <w:p>
+            <w:pPr>
+              <w:rPr>
+                <w:color w:val="70AD47" w:themeColor="accent6"/>
+              </w:rPr>
+            </w:pPr>
+            <w:r>
+              <w:t>Case 2 Lambda 1</w:t>
+            </w:r>
+          </w:p>
+        </w:tc>
+        <w:tc>
+          <w:tcPr>
+            <w:tcW w:w="1538" w:type="dxa"/>
+          </w:tcPr>
+          <w:p>
+            <w:pPr>
+              <w:rPr>
+                <w:color w:val="70AD47" w:themeColor="accent6"/>
+              </w:rPr>
+            </w:pPr>
+          </w:p>
+        </w:tc>
+        <w:tc>
+          <w:tcPr>
+            <w:tcW w:w="1538" w:type="dxa"/>
+          </w:tcPr>
+          <w:p>
+            <w:pPr>
+              <w:rPr>
+                <w:color w:val="70AD47" w:themeColor="accent6"/>
+              </w:rPr>
+            </w:pPr>
+          </w:p>
+        </w:tc>
+      </w:tr>
+      <w:tr>
+        <w:tc>
+          <w:tcPr>
+            <w:tcW w:w="2048" w:type="dxa"/>
+          </w:tcPr>
+          <w:p>
+            <w:r>
+              <w:t>Labour</w:t>
+            </w:r>
+          </w:p>
+        </w:tc>
+        <w:tc>
+          <w:tcPr>
+            <w:tcW w:w="1943" w:type="dxa"/>
+          </w:tcPr>
+          <w:p>
+            <w:r>
+              <w:t>OLS</w:t>
+            </w:r>
+          </w:p>
+          <w:p>
+            <w:r>
+              <w:t xml:space="preserve">Best ML Rank – 4 (Case 2 Lambda </w:t>
+            </w:r>
+            <w:r>
+              <w:t>0.1-0.9</w:t>
+            </w:r>
+            <w:r>
+              <w:t xml:space="preserve">) </w:t>
+            </w:r>
+          </w:p>
+        </w:tc>
+        <w:tc>
+          <w:tcPr>
+            <w:tcW w:w="1943" w:type="dxa"/>
+          </w:tcPr>
+          <w:p>
+            <w:pPr>
+              <w:rPr>
+                <w:color w:val="70AD47" w:themeColor="accent6"/>
+              </w:rPr>
+            </w:pPr>
+            <w:r>
+              <w:rPr>
+                <w:color w:val="70AD47" w:themeColor="accent6"/>
+              </w:rPr>
+              <w:t xml:space="preserve">Case </w:t>
+            </w:r>
+            <w:r>
+              <w:rPr>
+                <w:color w:val="70AD47" w:themeColor="accent6"/>
+              </w:rPr>
+              <w:t>2</w:t>
+            </w:r>
+            <w:r>
+              <w:rPr>
+                <w:color w:val="70AD47" w:themeColor="accent6"/>
+              </w:rPr>
+              <w:t xml:space="preserve"> Lambda 0.01-0.09</w:t>
+            </w:r>
+          </w:p>
+        </w:tc>
+        <w:tc>
+          <w:tcPr>
+            <w:tcW w:w="1538" w:type="dxa"/>
+          </w:tcPr>
+          <w:p>
+            <w:pPr>
+              <w:rPr>
+                <w:color w:val="70AD47" w:themeColor="accent6"/>
+              </w:rPr>
+            </w:pPr>
+          </w:p>
+        </w:tc>
+        <w:tc>
+          <w:tcPr>
+            <w:tcW w:w="1538" w:type="dxa"/>
+          </w:tcPr>
+          <w:p>
+            <w:pPr>
+              <w:rPr>
+                <w:color w:val="70AD47" w:themeColor="accent6"/>
+              </w:rPr>
+            </w:pPr>
+          </w:p>
+        </w:tc>
+      </w:tr>
+      <w:tr>
+        <w:tc>
+          <w:tcPr>
+            <w:tcW w:w="2048" w:type="dxa"/>
+          </w:tcPr>
+          <w:p>
+            <w:r>
+              <w:t>Wikipedia</w:t>
+            </w:r>
+          </w:p>
+        </w:tc>
+        <w:tc>
+          <w:tcPr>
+            <w:tcW w:w="1943" w:type="dxa"/>
+          </w:tcPr>
+          <w:p>
+            <w:pPr>
+              <w:rPr>
+                <w:color w:val="70AD47" w:themeColor="accent6"/>
+              </w:rPr>
+            </w:pPr>
+            <w:r>
+              <w:rPr>
+                <w:color w:val="70AD47" w:themeColor="accent6"/>
+              </w:rPr>
+              <w:t>Case 1 Lambda 0.01-0.09 / Case 2 Lambda 1-4</w:t>
+            </w:r>
+          </w:p>
+        </w:tc>
+        <w:tc>
+          <w:tcPr>
+            <w:tcW w:w="1943" w:type="dxa"/>
+          </w:tcPr>
+          <w:p>
+            <w:r>
+              <w:t>Bottom-Up</w:t>
+            </w:r>
+          </w:p>
+          <w:p>
+            <w:r>
+              <w:t xml:space="preserve">Best ML Rank – </w:t>
+            </w:r>
+            <w:r>
+              <w:t>4</w:t>
+            </w:r>
+            <w:r>
+              <w:t xml:space="preserve"> (Case </w:t>
+            </w:r>
+            <w:r>
+              <w:t>1</w:t>
+            </w:r>
+            <w:r>
+              <w:t xml:space="preserve"> Lambda </w:t>
+            </w:r>
+            <w:r>
+              <w:t>0.01-5</w:t>
+            </w:r>
+            <w:r>
+              <w:t>)</w:t>
+            </w:r>
+          </w:p>
+        </w:tc>
+        <w:tc>
+          <w:tcPr>
+            <w:tcW w:w="1538" w:type="dxa"/>
+          </w:tcPr>
+          <w:p/>
+        </w:tc>
+        <w:tc>
+          <w:tcPr>
+            <w:tcW w:w="1538" w:type="dxa"/>
+          </w:tcPr>
+          <w:p/>
+        </w:tc>
+      </w:tr>
+    </w:tbl>
+    <w:p>
+      <w:pPr>
+        <w:rPr>
+          <w:b/>
+          <w:bCs/>
+        </w:rPr>
+      </w:pPr>
+    </w:p>
+    <w:p>
+      <w:r>
+        <w:t>Short Horizon</w:t>
+      </w:r>
+      <w:r>
+        <w:t xml:space="preserve"> </w:t>
+      </w:r>
+    </w:p>
+    <w:p/>
+    <w:tbl>
+      <w:tblPr>
+        <w:tblStyle w:val="TableGrid"/>
+        <w:tblW w:w="0" w:type="auto"/>
+        <w:tblLook w:val="04A0" w:firstRow="1" w:lastRow="0" w:firstColumn="1" w:lastColumn="0" w:noHBand="0" w:noVBand="1"/>
+      </w:tblPr>
+      <w:tblGrid>
+        <w:gridCol w:w="2009"/>
+        <w:gridCol w:w="1900"/>
+        <w:gridCol w:w="1900"/>
+        <w:gridCol w:w="1723"/>
+        <w:gridCol w:w="1478"/>
+      </w:tblGrid>
+      <w:tr>
+        <w:tc>
+          <w:tcPr>
+            <w:tcW w:w="2009" w:type="dxa"/>
+          </w:tcPr>
+          <w:p>
+            <w:pPr>
+              <w:rPr>
+                <w:b/>
+                <w:bCs/>
+              </w:rPr>
+            </w:pPr>
+            <w:r>
+              <w:rPr>
+                <w:b/>
+                <w:bCs/>
+              </w:rPr>
+              <w:t>Dataset</w:t>
+            </w:r>
+          </w:p>
+        </w:tc>
+        <w:tc>
+          <w:tcPr>
+            <w:tcW w:w="1900" w:type="dxa"/>
+          </w:tcPr>
+          <w:p>
+            <w:pPr>
+              <w:rPr>
+                <w:b/>
+                <w:bCs/>
+              </w:rPr>
+            </w:pPr>
+            <w:r>
+              <w:rPr>
+                <w:b/>
+                <w:bCs/>
+              </w:rPr>
+              <w:t>ARIMA</w:t>
+            </w:r>
+          </w:p>
+        </w:tc>
+        <w:tc>
+          <w:tcPr>
+            <w:tcW w:w="1900" w:type="dxa"/>
+          </w:tcPr>
+          <w:p>
+            <w:pPr>
+              <w:rPr>
+                <w:b/>
+                <w:bCs/>
+              </w:rPr>
+            </w:pPr>
+            <w:r>
+              <w:rPr>
+                <w:b/>
+                <w:bCs/>
+              </w:rPr>
+              <w:t>ETS</w:t>
+            </w:r>
+          </w:p>
+        </w:tc>
+        <w:tc>
+          <w:tcPr>
+            <w:tcW w:w="1723" w:type="dxa"/>
+          </w:tcPr>
+          <w:p>
+            <w:pPr>
+              <w:rPr>
+                <w:b/>
+                <w:bCs/>
+              </w:rPr>
+            </w:pPr>
+            <w:proofErr w:type="spellStart"/>
+            <w:r>
+              <w:rPr>
+                <w:b/>
+                <w:bCs/>
+              </w:rPr>
+              <w:t>DeepAR</w:t>
+            </w:r>
+            <w:proofErr w:type="spellEnd"/>
+          </w:p>
+        </w:tc>
+        <w:tc>
+          <w:tcPr>
+            <w:tcW w:w="1478" w:type="dxa"/>
+          </w:tcPr>
+          <w:p>
+            <w:pPr>
+              <w:rPr>
+                <w:b/>
+                <w:bCs/>
+              </w:rPr>
+            </w:pPr>
+            <w:proofErr w:type="spellStart"/>
+            <w:r>
+              <w:rPr>
+                <w:b/>
+                <w:bCs/>
+              </w:rPr>
+              <w:t>WaveNet</w:t>
+            </w:r>
+            <w:proofErr w:type="spellEnd"/>
+          </w:p>
+        </w:tc>
+      </w:tr>
+      <w:tr>
+        <w:tc>
+          <w:tcPr>
+            <w:tcW w:w="2009" w:type="dxa"/>
+          </w:tcPr>
+          <w:p>
+            <w:r>
+              <w:t>Prison</w:t>
+            </w:r>
+          </w:p>
+        </w:tc>
+        <w:tc>
+          <w:tcPr>
+            <w:tcW w:w="1900" w:type="dxa"/>
+          </w:tcPr>
+          <w:p>
+            <w:pPr>
+              <w:rPr>
+                <w:color w:val="70AD47" w:themeColor="accent6"/>
+              </w:rPr>
+            </w:pPr>
+            <w:r>
+              <w:rPr>
+                <w:color w:val="70AD47" w:themeColor="accent6"/>
+              </w:rPr>
+              <w:t xml:space="preserve">Case 1 Lambda </w:t>
+            </w:r>
+            <w:r>
+              <w:rPr>
+                <w:color w:val="70AD47" w:themeColor="accent6"/>
+              </w:rPr>
+              <w:t>0.1-0.9</w:t>
+            </w:r>
+          </w:p>
+        </w:tc>
+        <w:tc>
+          <w:tcPr>
+            <w:tcW w:w="1900" w:type="dxa"/>
+          </w:tcPr>
+          <w:p>
+            <w:pPr>
+              <w:rPr>
+                <w:color w:val="70AD47" w:themeColor="accent6"/>
+              </w:rPr>
+            </w:pPr>
+            <w:r>
+              <w:rPr>
+                <w:color w:val="70AD47" w:themeColor="accent6"/>
+              </w:rPr>
+              <w:t xml:space="preserve">Case </w:t>
+            </w:r>
+            <w:r>
+              <w:rPr>
+                <w:color w:val="70AD47" w:themeColor="accent6"/>
+              </w:rPr>
+              <w:t>2</w:t>
+            </w:r>
+            <w:r>
+              <w:rPr>
+                <w:color w:val="70AD47" w:themeColor="accent6"/>
+              </w:rPr>
+              <w:t xml:space="preserve"> Lambda 0.01-0.09</w:t>
+            </w:r>
+          </w:p>
+        </w:tc>
+        <w:tc>
+          <w:tcPr>
+            <w:tcW w:w="1723" w:type="dxa"/>
+          </w:tcPr>
+          <w:p>
+            <w:pPr>
+              <w:rPr>
+                <w:color w:val="70AD47" w:themeColor="accent6"/>
+              </w:rPr>
+            </w:pPr>
+          </w:p>
+        </w:tc>
+        <w:tc>
+          <w:tcPr>
+            <w:tcW w:w="1478" w:type="dxa"/>
+          </w:tcPr>
+          <w:p>
+            <w:pPr>
+              <w:rPr>
+                <w:color w:val="70AD47" w:themeColor="accent6"/>
+              </w:rPr>
+            </w:pPr>
+          </w:p>
+        </w:tc>
+      </w:tr>
+      <w:tr>
+        <w:tc>
+          <w:tcPr>
+            <w:tcW w:w="2009" w:type="dxa"/>
+          </w:tcPr>
+          <w:p>
+            <w:r>
+              <w:t>Tourism</w:t>
+            </w:r>
+          </w:p>
+        </w:tc>
+        <w:tc>
+          <w:tcPr>
+            <w:tcW w:w="1900" w:type="dxa"/>
+          </w:tcPr>
+          <w:p>
+            <w:r>
+              <w:t>OLS</w:t>
+            </w:r>
+          </w:p>
+          <w:p/>
+          <w:p>
+            <w:pPr>
+              <w:rPr>
+                <w:color w:val="70AD47" w:themeColor="accent6"/>
+              </w:rPr>
+            </w:pPr>
+            <w:r>
+              <w:t xml:space="preserve">Best ML Rank – 3 </w:t>
+            </w:r>
+            <w:r>
+              <w:t>Case 2 Lambda 0.01-5</w:t>
+            </w:r>
+          </w:p>
+        </w:tc>
+        <w:tc>
+          <w:tcPr>
+            <w:tcW w:w="1900" w:type="dxa"/>
+          </w:tcPr>
+          <w:p>
+            <w:pPr>
+              <w:rPr>
+                <w:color w:val="70AD47" w:themeColor="accent6"/>
+              </w:rPr>
+            </w:pPr>
+            <w:r>
+              <w:rPr>
+                <w:color w:val="70AD47" w:themeColor="accent6"/>
+              </w:rPr>
+              <w:t xml:space="preserve">Case </w:t>
+            </w:r>
+            <w:r>
+              <w:rPr>
+                <w:color w:val="70AD47" w:themeColor="accent6"/>
+              </w:rPr>
+              <w:t>2</w:t>
+            </w:r>
+            <w:r>
+              <w:rPr>
+                <w:color w:val="70AD47" w:themeColor="accent6"/>
+              </w:rPr>
+              <w:t xml:space="preserve"> Lambda </w:t>
+            </w:r>
+            <w:r>
+              <w:rPr>
+                <w:color w:val="70AD47" w:themeColor="accent6"/>
+              </w:rPr>
+              <w:t>1</w:t>
+            </w:r>
+          </w:p>
+        </w:tc>
+        <w:tc>
+          <w:tcPr>
+            <w:tcW w:w="1723" w:type="dxa"/>
+          </w:tcPr>
+          <w:p>
+            <w:pPr>
+              <w:rPr>
+                <w:color w:val="70AD47" w:themeColor="accent6"/>
+              </w:rPr>
+            </w:pPr>
+          </w:p>
+        </w:tc>
+        <w:tc>
+          <w:tcPr>
+            <w:tcW w:w="1478" w:type="dxa"/>
+          </w:tcPr>
+          <w:p>
+            <w:pPr>
+              <w:rPr>
+                <w:color w:val="70AD47" w:themeColor="accent6"/>
+              </w:rPr>
+            </w:pPr>
+          </w:p>
+        </w:tc>
+      </w:tr>
+      <w:tr>
+        <w:tc>
+          <w:tcPr>
+            <w:tcW w:w="2009" w:type="dxa"/>
+          </w:tcPr>
+          <w:p>
+            <w:r>
+              <w:lastRenderedPageBreak/>
+              <w:t>Labour</w:t>
+            </w:r>
+          </w:p>
+        </w:tc>
+        <w:tc>
+          <w:tcPr>
+            <w:tcW w:w="1900" w:type="dxa"/>
+          </w:tcPr>
+          <w:p>
+            <w:r>
+              <w:t xml:space="preserve">OLS </w:t>
+            </w:r>
+          </w:p>
+          <w:p>
+            <w:r>
+              <w:t xml:space="preserve">Best ML Rank – </w:t>
+            </w:r>
+            <w:r>
+              <w:t>3</w:t>
+            </w:r>
+            <w:r>
+              <w:t xml:space="preserve"> (Case 2 Lambda </w:t>
+            </w:r>
+            <w:r>
+              <w:t>0.01-5</w:t>
+            </w:r>
+            <w:r>
+              <w:t>)</w:t>
+            </w:r>
+          </w:p>
+        </w:tc>
+        <w:tc>
+          <w:tcPr>
+            <w:tcW w:w="1900" w:type="dxa"/>
+          </w:tcPr>
+          <w:p>
+            <w:pPr>
+              <w:rPr>
+                <w:color w:val="70AD47" w:themeColor="accent6"/>
+              </w:rPr>
+            </w:pPr>
+            <w:r>
+              <w:rPr>
+                <w:color w:val="70AD47" w:themeColor="accent6"/>
+              </w:rPr>
+              <w:t>Case 1 Lambda 0.01-</w:t>
+            </w:r>
+            <w:r>
+              <w:rPr>
+                <w:color w:val="70AD47" w:themeColor="accent6"/>
+              </w:rPr>
+              <w:t>5</w:t>
+            </w:r>
+          </w:p>
+        </w:tc>
+        <w:tc>
+          <w:tcPr>
+            <w:tcW w:w="1723" w:type="dxa"/>
+          </w:tcPr>
+          <w:p>
+            <w:pPr>
+              <w:rPr>
+                <w:color w:val="70AD47" w:themeColor="accent6"/>
+              </w:rPr>
+            </w:pPr>
+          </w:p>
+        </w:tc>
+        <w:tc>
+          <w:tcPr>
+            <w:tcW w:w="1478" w:type="dxa"/>
+          </w:tcPr>
+          <w:p>
+            <w:pPr>
+              <w:rPr>
+                <w:color w:val="70AD47" w:themeColor="accent6"/>
+              </w:rPr>
+            </w:pPr>
+          </w:p>
+        </w:tc>
+      </w:tr>
+      <w:tr>
+        <w:tc>
+          <w:tcPr>
+            <w:tcW w:w="2009" w:type="dxa"/>
+          </w:tcPr>
+          <w:p>
+            <w:r>
+              <w:t>Wikipedia</w:t>
+            </w:r>
+          </w:p>
+        </w:tc>
+        <w:tc>
+          <w:tcPr>
+            <w:tcW w:w="1900" w:type="dxa"/>
+          </w:tcPr>
+          <w:p>
+            <w:r>
+              <w:rPr>
+                <w:color w:val="70AD47" w:themeColor="accent6"/>
+              </w:rPr>
+              <w:t>Case 1 Lambda 0.1-0.9</w:t>
+            </w:r>
+          </w:p>
+        </w:tc>
+        <w:tc>
+          <w:tcPr>
+            <w:tcW w:w="1900" w:type="dxa"/>
+          </w:tcPr>
+          <w:p>
+            <w:r>
+              <w:rPr>
+                <w:color w:val="70AD47" w:themeColor="accent6"/>
+              </w:rPr>
+              <w:t>Case 2 Lambda 1-4</w:t>
+            </w:r>
+          </w:p>
+        </w:tc>
+        <w:tc>
+          <w:tcPr>
+            <w:tcW w:w="1723" w:type="dxa"/>
+          </w:tcPr>
+          <w:p/>
+        </w:tc>
+        <w:tc>
+          <w:tcPr>
+            <w:tcW w:w="1478" w:type="dxa"/>
+          </w:tcPr>
+          <w:p/>
+        </w:tc>
+      </w:tr>
+    </w:tbl>
+    <w:p>
+      <w:r>
+        <w:br w:type="page"/>
+      </w:r>
+    </w:p>
+    <w:p/>
     <w:p/>
     <w:p>
       <w:pPr>
@@ -1775,7 +2785,6 @@
           </w:tcPr>
           <w:p>
             <w:r>
-              <w:lastRenderedPageBreak/>
               <w:t>Wikipedia</w:t>
             </w:r>
           </w:p>
@@ -1886,6 +2895,7 @@
         <w:rPr>
           <w:noProof/>
         </w:rPr>
+        <w:lastRenderedPageBreak/>
         <w:drawing>
           <wp:inline distT="0" distB="0" distL="0" distR="0" wp14:anchorId="650583F7" wp14:editId="5507B962">
             <wp:extent cx="5727700" cy="1383665"/>
@@ -2119,6 +3129,7 @@
     <w:p/>
     <w:p>
       <w:r>
+        <w:lastRenderedPageBreak/>
         <w:t>Labour</w:t>
       </w:r>
     </w:p>
@@ -2292,7 +3303,6 @@
         <w:rPr>
           <w:noProof/>
         </w:rPr>
-        <w:lastRenderedPageBreak/>
         <w:drawing>
           <wp:inline distT="0" distB="0" distL="0" distR="0" wp14:anchorId="6487C2BE" wp14:editId="0AF23147">
             <wp:extent cx="5727700" cy="1369060"/>
@@ -2351,6 +3361,7 @@
         <w:rPr>
           <w:noProof/>
         </w:rPr>
+        <w:lastRenderedPageBreak/>
         <w:drawing>
           <wp:inline distT="0" distB="0" distL="0" distR="0" wp14:anchorId="730B3CBE" wp14:editId="1C4523E9">
             <wp:extent cx="5727700" cy="1369060"/>
@@ -2512,7 +3523,6 @@
         <w:rPr>
           <w:noProof/>
         </w:rPr>
-        <w:lastRenderedPageBreak/>
         <w:drawing>
           <wp:inline distT="0" distB="0" distL="0" distR="0" wp14:anchorId="2FC78093" wp14:editId="7F5CE1AA">
             <wp:extent cx="5727700" cy="1383665"/>
@@ -2584,6 +3594,7 @@
         <w:rPr>
           <w:noProof/>
         </w:rPr>
+        <w:lastRenderedPageBreak/>
         <w:drawing>
           <wp:inline distT="0" distB="0" distL="0" distR="0" wp14:anchorId="6CF6A7DF" wp14:editId="6E00308D">
             <wp:extent cx="5727700" cy="1369060"/>
@@ -2846,6 +3857,7 @@
           <w:b/>
           <w:bCs/>
         </w:rPr>
+        <w:lastRenderedPageBreak/>
         <w:t>Wikipedia</w:t>
       </w:r>
     </w:p>

</xml_diff>

<commit_message>
one step ahead error calculation and plots added
</commit_message>
<xml_diff>
--- a/src/data/Summary Data and Results.docx
+++ b/src/data/Summary Data and Results.docx
@@ -2318,43 +2318,7 @@
                 <w:szCs w:val="22"/>
                 <w:shd w:val="clear" w:color="auto" w:fill="FFFFFF"/>
               </w:rPr>
-              <w:t>C</w:t>
-            </w:r>
-            <w:r>
-              <w:rPr>
-                <w:rFonts w:cstheme="minorHAnsi"/>
-                <w:sz w:val="22"/>
-                <w:szCs w:val="22"/>
-                <w:shd w:val="clear" w:color="auto" w:fill="FFFFFF"/>
-              </w:rPr>
-              <w:t>ase2</w:t>
-            </w:r>
-            <w:r>
-              <w:rPr>
-                <w:rFonts w:cstheme="minorHAnsi"/>
-                <w:sz w:val="22"/>
-                <w:szCs w:val="22"/>
-                <w:shd w:val="clear" w:color="auto" w:fill="FFFFFF"/>
-              </w:rPr>
-              <w:t xml:space="preserve"> Lambda </w:t>
-            </w:r>
-            <w:r>
-              <w:rPr>
-                <w:rFonts w:cstheme="minorHAnsi"/>
-                <w:sz w:val="22"/>
-                <w:szCs w:val="22"/>
-                <w:shd w:val="clear" w:color="auto" w:fill="FFFFFF"/>
-              </w:rPr>
-              <w:t>0.1, 0.9</w:t>
-            </w:r>
-            <w:r>
-              <w:rPr>
-                <w:rFonts w:cstheme="minorHAnsi"/>
-                <w:sz w:val="22"/>
-                <w:szCs w:val="22"/>
-                <w:shd w:val="clear" w:color="auto" w:fill="FFFFFF"/>
-              </w:rPr>
-              <w:t>)</w:t>
+              <w:t>Case2 Lambda 0.1, 0.9)</w:t>
             </w:r>
           </w:p>
           <w:p>
@@ -4822,11 +4786,1894 @@
       </w:tr>
     </w:tbl>
     <w:p>
+      <w:pPr>
+        <w:rPr>
+          <w:b/>
+          <w:bCs/>
+        </w:rPr>
+      </w:pPr>
+    </w:p>
+    <w:p>
+      <w:pPr>
+        <w:rPr>
+          <w:b/>
+          <w:bCs/>
+        </w:rPr>
+      </w:pPr>
+    </w:p>
+    <w:p>
+      <w:pPr>
+        <w:rPr>
+          <w:b/>
+          <w:bCs/>
+        </w:rPr>
+      </w:pPr>
+    </w:p>
+    <w:p>
+      <w:pPr>
+        <w:rPr>
+          <w:b/>
+          <w:bCs/>
+        </w:rPr>
+      </w:pPr>
+    </w:p>
+    <w:p>
+      <w:pPr>
+        <w:rPr>
+          <w:b/>
+          <w:bCs/>
+        </w:rPr>
+      </w:pPr>
+    </w:p>
+    <w:p>
+      <w:pPr>
+        <w:rPr>
+          <w:b/>
+          <w:bCs/>
+        </w:rPr>
+      </w:pPr>
+    </w:p>
+    <w:p>
+      <w:pPr>
+        <w:rPr>
+          <w:b/>
+          <w:bCs/>
+        </w:rPr>
+      </w:pPr>
+    </w:p>
+    <w:p>
+      <w:pPr>
+        <w:rPr>
+          <w:b/>
+          <w:bCs/>
+        </w:rPr>
+      </w:pPr>
+    </w:p>
+    <w:p>
+      <w:pPr>
+        <w:rPr>
+          <w:b/>
+          <w:bCs/>
+        </w:rPr>
+      </w:pPr>
+    </w:p>
+    <w:p>
+      <w:pPr>
+        <w:rPr>
+          <w:b/>
+          <w:bCs/>
+        </w:rPr>
+      </w:pPr>
+      <w:r>
+        <w:rPr>
+          <w:b/>
+          <w:bCs/>
+        </w:rPr>
+        <w:lastRenderedPageBreak/>
+        <w:t>One Step</w:t>
+      </w:r>
+      <w:r>
+        <w:rPr>
+          <w:b/>
+          <w:bCs/>
+        </w:rPr>
+        <w:t xml:space="preserve"> Horizon </w:t>
+      </w:r>
+    </w:p>
+    <w:p/>
+    <w:p>
+      <w:r>
+        <w:t>Base Errors (MSE)</w:t>
+      </w:r>
+    </w:p>
+    <w:tbl>
+      <w:tblPr>
+        <w:tblStyle w:val="TableGrid"/>
+        <w:tblW w:w="0" w:type="auto"/>
+        <w:tblLook w:val="04A0" w:firstRow="1" w:lastRow="0" w:firstColumn="1" w:lastColumn="0" w:noHBand="0" w:noVBand="1"/>
+      </w:tblPr>
+      <w:tblGrid>
+        <w:gridCol w:w="1880"/>
+        <w:gridCol w:w="1862"/>
+        <w:gridCol w:w="1862"/>
+        <w:gridCol w:w="1621"/>
+        <w:gridCol w:w="1785"/>
+      </w:tblGrid>
+      <w:tr>
+        <w:tc>
+          <w:tcPr>
+            <w:tcW w:w="1880" w:type="dxa"/>
+          </w:tcPr>
+          <w:p>
+            <w:pPr>
+              <w:rPr>
+                <w:b/>
+                <w:bCs/>
+              </w:rPr>
+            </w:pPr>
+            <w:r>
+              <w:rPr>
+                <w:b/>
+                <w:bCs/>
+              </w:rPr>
+              <w:t>Dataset</w:t>
+            </w:r>
+          </w:p>
+        </w:tc>
+        <w:tc>
+          <w:tcPr>
+            <w:tcW w:w="1862" w:type="dxa"/>
+          </w:tcPr>
+          <w:p>
+            <w:pPr>
+              <w:rPr>
+                <w:b/>
+                <w:bCs/>
+              </w:rPr>
+            </w:pPr>
+            <w:r>
+              <w:rPr>
+                <w:b/>
+                <w:bCs/>
+              </w:rPr>
+              <w:t>ARIMA</w:t>
+            </w:r>
+          </w:p>
+        </w:tc>
+        <w:tc>
+          <w:tcPr>
+            <w:tcW w:w="1862" w:type="dxa"/>
+          </w:tcPr>
+          <w:p>
+            <w:pPr>
+              <w:rPr>
+                <w:b/>
+                <w:bCs/>
+              </w:rPr>
+            </w:pPr>
+            <w:r>
+              <w:rPr>
+                <w:b/>
+                <w:bCs/>
+              </w:rPr>
+              <w:t>ETS</w:t>
+            </w:r>
+          </w:p>
+        </w:tc>
+        <w:tc>
+          <w:tcPr>
+            <w:tcW w:w="1621" w:type="dxa"/>
+          </w:tcPr>
+          <w:p>
+            <w:pPr>
+              <w:rPr>
+                <w:b/>
+                <w:bCs/>
+              </w:rPr>
+            </w:pPr>
+            <w:proofErr w:type="spellStart"/>
+            <w:r>
+              <w:rPr>
+                <w:b/>
+                <w:bCs/>
+              </w:rPr>
+              <w:t>DeepAR</w:t>
+            </w:r>
+            <w:proofErr w:type="spellEnd"/>
+          </w:p>
+        </w:tc>
+        <w:tc>
+          <w:tcPr>
+            <w:tcW w:w="1785" w:type="dxa"/>
+          </w:tcPr>
+          <w:p>
+            <w:pPr>
+              <w:rPr>
+                <w:b/>
+                <w:bCs/>
+              </w:rPr>
+            </w:pPr>
+            <w:proofErr w:type="spellStart"/>
+            <w:r>
+              <w:rPr>
+                <w:b/>
+                <w:bCs/>
+              </w:rPr>
+              <w:t>WaveNet</w:t>
+            </w:r>
+            <w:proofErr w:type="spellEnd"/>
+          </w:p>
+        </w:tc>
+      </w:tr>
+      <w:tr>
+        <w:tc>
+          <w:tcPr>
+            <w:tcW w:w="1880" w:type="dxa"/>
+          </w:tcPr>
+          <w:p>
+            <w:pPr>
+              <w:rPr>
+                <w:rFonts w:cstheme="minorHAnsi"/>
+                <w:sz w:val="22"/>
+                <w:szCs w:val="22"/>
+              </w:rPr>
+            </w:pPr>
+            <w:r>
+              <w:rPr>
+                <w:rFonts w:cstheme="minorHAnsi"/>
+                <w:sz w:val="22"/>
+                <w:szCs w:val="22"/>
+              </w:rPr>
+              <w:t>Prison</w:t>
+            </w:r>
+          </w:p>
+        </w:tc>
+        <w:tc>
+          <w:tcPr>
+            <w:tcW w:w="1862" w:type="dxa"/>
+          </w:tcPr>
+          <w:p>
+            <w:pPr>
+              <w:rPr>
+                <w:rFonts w:cstheme="minorHAnsi"/>
+                <w:sz w:val="22"/>
+                <w:szCs w:val="22"/>
+              </w:rPr>
+            </w:pPr>
+            <w:r>
+              <w:rPr>
+                <w:rFonts w:cstheme="minorHAnsi"/>
+                <w:sz w:val="22"/>
+                <w:szCs w:val="22"/>
+              </w:rPr>
+              <w:t>3766.827</w:t>
+            </w:r>
+          </w:p>
+        </w:tc>
+        <w:tc>
+          <w:tcPr>
+            <w:tcW w:w="1862" w:type="dxa"/>
+          </w:tcPr>
+          <w:p>
+            <w:pPr>
+              <w:rPr>
+                <w:rFonts w:cstheme="minorHAnsi"/>
+                <w:sz w:val="22"/>
+                <w:szCs w:val="22"/>
+              </w:rPr>
+            </w:pPr>
+            <w:r>
+              <w:rPr>
+                <w:rFonts w:cstheme="minorHAnsi"/>
+                <w:sz w:val="22"/>
+                <w:szCs w:val="22"/>
+              </w:rPr>
+              <w:t>3805.240</w:t>
+            </w:r>
+          </w:p>
+        </w:tc>
+        <w:tc>
+          <w:tcPr>
+            <w:tcW w:w="1621" w:type="dxa"/>
+          </w:tcPr>
+          <w:p>
+            <w:pPr>
+              <w:rPr>
+                <w:rFonts w:cstheme="minorHAnsi"/>
+                <w:sz w:val="22"/>
+                <w:szCs w:val="22"/>
+              </w:rPr>
+            </w:pPr>
+            <w:r>
+              <w:rPr>
+                <w:rFonts w:cstheme="minorHAnsi"/>
+                <w:sz w:val="22"/>
+                <w:szCs w:val="22"/>
+              </w:rPr>
+              <w:t>33142.810</w:t>
+            </w:r>
+          </w:p>
+        </w:tc>
+        <w:tc>
+          <w:tcPr>
+            <w:tcW w:w="1785" w:type="dxa"/>
+          </w:tcPr>
+          <w:p>
+            <w:pPr>
+              <w:rPr>
+                <w:rFonts w:cstheme="minorHAnsi"/>
+                <w:sz w:val="22"/>
+                <w:szCs w:val="22"/>
+              </w:rPr>
+            </w:pPr>
+            <w:r>
+              <w:rPr>
+                <w:rFonts w:cstheme="minorHAnsi"/>
+                <w:sz w:val="22"/>
+                <w:szCs w:val="22"/>
+              </w:rPr>
+              <w:t>1.863123e+08</w:t>
+            </w:r>
+          </w:p>
+        </w:tc>
+      </w:tr>
+      <w:tr>
+        <w:tc>
+          <w:tcPr>
+            <w:tcW w:w="1880" w:type="dxa"/>
+          </w:tcPr>
+          <w:p>
+            <w:pPr>
+              <w:rPr>
+                <w:rFonts w:cstheme="minorHAnsi"/>
+                <w:sz w:val="22"/>
+                <w:szCs w:val="22"/>
+              </w:rPr>
+            </w:pPr>
+            <w:r>
+              <w:rPr>
+                <w:rFonts w:cstheme="minorHAnsi"/>
+                <w:sz w:val="22"/>
+                <w:szCs w:val="22"/>
+              </w:rPr>
+              <w:t>Tourism</w:t>
+            </w:r>
+          </w:p>
+        </w:tc>
+        <w:tc>
+          <w:tcPr>
+            <w:tcW w:w="1862" w:type="dxa"/>
+          </w:tcPr>
+          <w:p>
+            <w:pPr>
+              <w:rPr>
+                <w:rFonts w:cstheme="minorHAnsi"/>
+                <w:sz w:val="22"/>
+                <w:szCs w:val="22"/>
+              </w:rPr>
+            </w:pPr>
+            <w:r>
+              <w:rPr>
+                <w:rFonts w:cstheme="minorHAnsi"/>
+                <w:sz w:val="22"/>
+                <w:szCs w:val="22"/>
+              </w:rPr>
+              <w:t>84939.040</w:t>
+            </w:r>
+          </w:p>
+        </w:tc>
+        <w:tc>
+          <w:tcPr>
+            <w:tcW w:w="1862" w:type="dxa"/>
+          </w:tcPr>
+          <w:p>
+            <w:pPr>
+              <w:rPr>
+                <w:rFonts w:cstheme="minorHAnsi"/>
+                <w:sz w:val="22"/>
+                <w:szCs w:val="22"/>
+              </w:rPr>
+            </w:pPr>
+            <w:r>
+              <w:rPr>
+                <w:rFonts w:cstheme="minorHAnsi"/>
+                <w:sz w:val="22"/>
+                <w:szCs w:val="22"/>
+              </w:rPr>
+              <w:t>83091.175</w:t>
+            </w:r>
+          </w:p>
+        </w:tc>
+        <w:tc>
+          <w:tcPr>
+            <w:tcW w:w="1621" w:type="dxa"/>
+          </w:tcPr>
+          <w:p>
+            <w:pPr>
+              <w:rPr>
+                <w:rFonts w:cstheme="minorHAnsi"/>
+                <w:sz w:val="22"/>
+                <w:szCs w:val="22"/>
+              </w:rPr>
+            </w:pPr>
+            <w:r>
+              <w:rPr>
+                <w:rFonts w:cstheme="minorHAnsi"/>
+                <w:sz w:val="22"/>
+                <w:szCs w:val="22"/>
+              </w:rPr>
+              <w:t>96057.683</w:t>
+            </w:r>
+          </w:p>
+        </w:tc>
+        <w:tc>
+          <w:tcPr>
+            <w:tcW w:w="1785" w:type="dxa"/>
+          </w:tcPr>
+          <w:p>
+            <w:pPr>
+              <w:rPr>
+                <w:rFonts w:cstheme="minorHAnsi"/>
+                <w:sz w:val="22"/>
+                <w:szCs w:val="22"/>
+              </w:rPr>
+            </w:pPr>
+            <w:r>
+              <w:rPr>
+                <w:rFonts w:cstheme="minorHAnsi"/>
+                <w:sz w:val="22"/>
+                <w:szCs w:val="22"/>
+                <w:highlight w:val="red"/>
+              </w:rPr>
+              <w:t>3.298383e+05</w:t>
+            </w:r>
+          </w:p>
+        </w:tc>
+      </w:tr>
+      <w:tr>
+        <w:tc>
+          <w:tcPr>
+            <w:tcW w:w="1880" w:type="dxa"/>
+          </w:tcPr>
+          <w:p>
+            <w:pPr>
+              <w:rPr>
+                <w:rFonts w:cstheme="minorHAnsi"/>
+                <w:sz w:val="22"/>
+                <w:szCs w:val="22"/>
+              </w:rPr>
+            </w:pPr>
+            <w:r>
+              <w:rPr>
+                <w:rFonts w:cstheme="minorHAnsi"/>
+                <w:sz w:val="22"/>
+                <w:szCs w:val="22"/>
+              </w:rPr>
+              <w:t>Labour</w:t>
+            </w:r>
+          </w:p>
+        </w:tc>
+        <w:tc>
+          <w:tcPr>
+            <w:tcW w:w="1862" w:type="dxa"/>
+          </w:tcPr>
+          <w:p>
+            <w:pPr>
+              <w:rPr>
+                <w:rFonts w:cstheme="minorHAnsi"/>
+                <w:sz w:val="22"/>
+                <w:szCs w:val="22"/>
+              </w:rPr>
+            </w:pPr>
+            <w:r>
+              <w:rPr>
+                <w:rFonts w:cstheme="minorHAnsi"/>
+                <w:sz w:val="22"/>
+                <w:szCs w:val="22"/>
+              </w:rPr>
+              <w:t>320.678</w:t>
+            </w:r>
+          </w:p>
+        </w:tc>
+        <w:tc>
+          <w:tcPr>
+            <w:tcW w:w="1862" w:type="dxa"/>
+          </w:tcPr>
+          <w:p>
+            <w:pPr>
+              <w:rPr>
+                <w:rFonts w:cstheme="minorHAnsi"/>
+                <w:sz w:val="22"/>
+                <w:szCs w:val="22"/>
+              </w:rPr>
+            </w:pPr>
+            <w:r>
+              <w:rPr>
+                <w:rFonts w:cstheme="minorHAnsi"/>
+                <w:sz w:val="22"/>
+                <w:szCs w:val="22"/>
+              </w:rPr>
+              <w:t>346.358</w:t>
+            </w:r>
+          </w:p>
+        </w:tc>
+        <w:tc>
+          <w:tcPr>
+            <w:tcW w:w="1621" w:type="dxa"/>
+          </w:tcPr>
+          <w:p>
+            <w:pPr>
+              <w:rPr>
+                <w:rFonts w:cstheme="minorHAnsi"/>
+                <w:sz w:val="22"/>
+                <w:szCs w:val="22"/>
+              </w:rPr>
+            </w:pPr>
+            <w:r>
+              <w:rPr>
+                <w:rFonts w:cstheme="minorHAnsi"/>
+                <w:sz w:val="22"/>
+                <w:szCs w:val="22"/>
+              </w:rPr>
+              <w:t>713.982</w:t>
+            </w:r>
+          </w:p>
+        </w:tc>
+        <w:tc>
+          <w:tcPr>
+            <w:tcW w:w="1785" w:type="dxa"/>
+          </w:tcPr>
+          <w:p>
+            <w:pPr>
+              <w:rPr>
+                <w:rFonts w:cstheme="minorHAnsi"/>
+                <w:sz w:val="22"/>
+                <w:szCs w:val="22"/>
+              </w:rPr>
+            </w:pPr>
+            <w:r>
+              <w:rPr>
+                <w:rFonts w:cstheme="minorHAnsi"/>
+                <w:sz w:val="22"/>
+                <w:szCs w:val="22"/>
+              </w:rPr>
+              <w:t>475.626</w:t>
+            </w:r>
+          </w:p>
+        </w:tc>
+      </w:tr>
+      <w:tr>
+        <w:tc>
+          <w:tcPr>
+            <w:tcW w:w="1880" w:type="dxa"/>
+          </w:tcPr>
+          <w:p>
+            <w:pPr>
+              <w:rPr>
+                <w:rFonts w:cstheme="minorHAnsi"/>
+                <w:sz w:val="22"/>
+                <w:szCs w:val="22"/>
+              </w:rPr>
+            </w:pPr>
+            <w:r>
+              <w:rPr>
+                <w:rFonts w:cstheme="minorHAnsi"/>
+                <w:sz w:val="22"/>
+                <w:szCs w:val="22"/>
+              </w:rPr>
+              <w:t>Wikipedia</w:t>
+            </w:r>
+          </w:p>
+        </w:tc>
+        <w:tc>
+          <w:tcPr>
+            <w:tcW w:w="1862" w:type="dxa"/>
+          </w:tcPr>
+          <w:p>
+            <w:pPr>
+              <w:rPr>
+                <w:rFonts w:cstheme="minorHAnsi"/>
+                <w:sz w:val="22"/>
+                <w:szCs w:val="22"/>
+              </w:rPr>
+            </w:pPr>
+            <w:r>
+              <w:rPr>
+                <w:rFonts w:cstheme="minorHAnsi"/>
+                <w:sz w:val="22"/>
+                <w:szCs w:val="22"/>
+              </w:rPr>
+              <w:t>1.447196e+05</w:t>
+            </w:r>
+          </w:p>
+        </w:tc>
+        <w:tc>
+          <w:tcPr>
+            <w:tcW w:w="1862" w:type="dxa"/>
+          </w:tcPr>
+          <w:p>
+            <w:pPr>
+              <w:rPr>
+                <w:rFonts w:cstheme="minorHAnsi"/>
+                <w:sz w:val="22"/>
+                <w:szCs w:val="22"/>
+              </w:rPr>
+            </w:pPr>
+            <w:r>
+              <w:rPr>
+                <w:rFonts w:cstheme="minorHAnsi"/>
+                <w:sz w:val="22"/>
+                <w:szCs w:val="22"/>
+              </w:rPr>
+              <w:t>9.047025e+04</w:t>
+            </w:r>
+          </w:p>
+        </w:tc>
+        <w:tc>
+          <w:tcPr>
+            <w:tcW w:w="1621" w:type="dxa"/>
+          </w:tcPr>
+          <w:p>
+            <w:pPr>
+              <w:rPr>
+                <w:rFonts w:cstheme="minorHAnsi"/>
+                <w:sz w:val="22"/>
+                <w:szCs w:val="22"/>
+              </w:rPr>
+            </w:pPr>
+            <w:r>
+              <w:rPr>
+                <w:rFonts w:cstheme="minorHAnsi"/>
+                <w:sz w:val="22"/>
+                <w:szCs w:val="22"/>
+              </w:rPr>
+              <w:t>1.697056e+05</w:t>
+            </w:r>
+          </w:p>
+        </w:tc>
+        <w:tc>
+          <w:tcPr>
+            <w:tcW w:w="1785" w:type="dxa"/>
+          </w:tcPr>
+          <w:p>
+            <w:pPr>
+              <w:rPr>
+                <w:rFonts w:cstheme="minorHAnsi"/>
+                <w:sz w:val="22"/>
+                <w:szCs w:val="22"/>
+              </w:rPr>
+            </w:pPr>
+            <w:r>
+              <w:rPr>
+                <w:rFonts w:cstheme="minorHAnsi"/>
+                <w:sz w:val="22"/>
+                <w:szCs w:val="22"/>
+              </w:rPr>
+              <w:t>4.565305e+05</w:t>
+            </w:r>
+            <w:r>
+              <w:rPr>
+                <w:rFonts w:cstheme="minorHAnsi"/>
+                <w:sz w:val="22"/>
+                <w:szCs w:val="22"/>
+              </w:rPr>
+              <w:tab/>
+            </w:r>
+          </w:p>
+        </w:tc>
+      </w:tr>
+    </w:tbl>
+    <w:p/>
+    <w:p/>
+    <w:p>
+      <w:r>
+        <w:t xml:space="preserve">Best Approach from Reconciliation </w:t>
+      </w:r>
+    </w:p>
+    <w:p/>
+    <w:p/>
+    <w:tbl>
+      <w:tblPr>
+        <w:tblStyle w:val="TableGrid"/>
+        <w:tblW w:w="0" w:type="auto"/>
+        <w:tblLook w:val="04A0" w:firstRow="1" w:lastRow="0" w:firstColumn="1" w:lastColumn="0" w:noHBand="0" w:noVBand="1"/>
+      </w:tblPr>
+      <w:tblGrid>
+        <w:gridCol w:w="2009"/>
+        <w:gridCol w:w="1900"/>
+        <w:gridCol w:w="1900"/>
+        <w:gridCol w:w="1723"/>
+        <w:gridCol w:w="1478"/>
+      </w:tblGrid>
+      <w:tr>
+        <w:tc>
+          <w:tcPr>
+            <w:tcW w:w="2009" w:type="dxa"/>
+          </w:tcPr>
+          <w:p>
+            <w:pPr>
+              <w:rPr>
+                <w:b/>
+                <w:bCs/>
+              </w:rPr>
+            </w:pPr>
+            <w:r>
+              <w:rPr>
+                <w:b/>
+                <w:bCs/>
+              </w:rPr>
+              <w:t>Dataset</w:t>
+            </w:r>
+          </w:p>
+        </w:tc>
+        <w:tc>
+          <w:tcPr>
+            <w:tcW w:w="1900" w:type="dxa"/>
+          </w:tcPr>
+          <w:p>
+            <w:pPr>
+              <w:rPr>
+                <w:b/>
+                <w:bCs/>
+              </w:rPr>
+            </w:pPr>
+            <w:r>
+              <w:rPr>
+                <w:b/>
+                <w:bCs/>
+              </w:rPr>
+              <w:t>ARIMA</w:t>
+            </w:r>
+          </w:p>
+        </w:tc>
+        <w:tc>
+          <w:tcPr>
+            <w:tcW w:w="1900" w:type="dxa"/>
+          </w:tcPr>
+          <w:p>
+            <w:pPr>
+              <w:rPr>
+                <w:b/>
+                <w:bCs/>
+              </w:rPr>
+            </w:pPr>
+            <w:r>
+              <w:rPr>
+                <w:b/>
+                <w:bCs/>
+              </w:rPr>
+              <w:t>ETS</w:t>
+            </w:r>
+          </w:p>
+        </w:tc>
+        <w:tc>
+          <w:tcPr>
+            <w:tcW w:w="1723" w:type="dxa"/>
+          </w:tcPr>
+          <w:p>
+            <w:pPr>
+              <w:rPr>
+                <w:b/>
+                <w:bCs/>
+              </w:rPr>
+            </w:pPr>
+            <w:proofErr w:type="spellStart"/>
+            <w:r>
+              <w:rPr>
+                <w:b/>
+                <w:bCs/>
+              </w:rPr>
+              <w:t>DeepAR</w:t>
+            </w:r>
+            <w:proofErr w:type="spellEnd"/>
+          </w:p>
+        </w:tc>
+        <w:tc>
+          <w:tcPr>
+            <w:tcW w:w="1478" w:type="dxa"/>
+          </w:tcPr>
+          <w:p>
+            <w:pPr>
+              <w:rPr>
+                <w:b/>
+                <w:bCs/>
+              </w:rPr>
+            </w:pPr>
+            <w:proofErr w:type="spellStart"/>
+            <w:r>
+              <w:rPr>
+                <w:b/>
+                <w:bCs/>
+              </w:rPr>
+              <w:t>WaveNet</w:t>
+            </w:r>
+            <w:proofErr w:type="spellEnd"/>
+          </w:p>
+        </w:tc>
+      </w:tr>
+      <w:tr>
+        <w:tc>
+          <w:tcPr>
+            <w:tcW w:w="2009" w:type="dxa"/>
+          </w:tcPr>
+          <w:p>
+            <w:pPr>
+              <w:rPr>
+                <w:rFonts w:cstheme="minorHAnsi"/>
+                <w:sz w:val="22"/>
+                <w:szCs w:val="22"/>
+              </w:rPr>
+            </w:pPr>
+            <w:r>
+              <w:rPr>
+                <w:rFonts w:cstheme="minorHAnsi"/>
+                <w:sz w:val="22"/>
+                <w:szCs w:val="22"/>
+              </w:rPr>
+              <w:t>Prison</w:t>
+            </w:r>
+          </w:p>
+        </w:tc>
+        <w:tc>
+          <w:tcPr>
+            <w:tcW w:w="1900" w:type="dxa"/>
+          </w:tcPr>
+          <w:p>
+            <w:pPr>
+              <w:rPr>
+                <w:rFonts w:cstheme="minorHAnsi"/>
+                <w:color w:val="70AD47" w:themeColor="accent6"/>
+                <w:sz w:val="22"/>
+                <w:szCs w:val="22"/>
+              </w:rPr>
+            </w:pPr>
+            <w:r>
+              <w:rPr>
+                <w:rFonts w:cstheme="minorHAnsi"/>
+                <w:color w:val="70AD47" w:themeColor="accent6"/>
+                <w:sz w:val="22"/>
+                <w:szCs w:val="22"/>
+              </w:rPr>
+              <w:t>Case 1 Lambda 0.1-0.9</w:t>
+            </w:r>
+          </w:p>
+        </w:tc>
+        <w:tc>
+          <w:tcPr>
+            <w:tcW w:w="1900" w:type="dxa"/>
+          </w:tcPr>
+          <w:p>
+            <w:pPr>
+              <w:rPr>
+                <w:rFonts w:cstheme="minorHAnsi"/>
+                <w:color w:val="70AD47" w:themeColor="accent6"/>
+                <w:sz w:val="22"/>
+                <w:szCs w:val="22"/>
+              </w:rPr>
+            </w:pPr>
+            <w:r>
+              <w:rPr>
+                <w:rFonts w:cstheme="minorHAnsi"/>
+                <w:color w:val="70AD47" w:themeColor="accent6"/>
+                <w:sz w:val="22"/>
+                <w:szCs w:val="22"/>
+              </w:rPr>
+              <w:t>Case 2 Lambda 0.01-0.09</w:t>
+            </w:r>
+          </w:p>
+        </w:tc>
+        <w:tc>
+          <w:tcPr>
+            <w:tcW w:w="1723" w:type="dxa"/>
+          </w:tcPr>
+          <w:p>
+            <w:pPr>
+              <w:rPr>
+                <w:rFonts w:cstheme="minorHAnsi"/>
+                <w:sz w:val="22"/>
+                <w:szCs w:val="22"/>
+              </w:rPr>
+            </w:pPr>
+            <w:r>
+              <w:rPr>
+                <w:rFonts w:cstheme="minorHAnsi"/>
+                <w:sz w:val="22"/>
+                <w:szCs w:val="22"/>
+              </w:rPr>
+              <w:t>Bottom -Up</w:t>
+            </w:r>
+          </w:p>
+          <w:p>
+            <w:pPr>
+              <w:rPr>
+                <w:rFonts w:cstheme="minorHAnsi"/>
+                <w:sz w:val="22"/>
+                <w:szCs w:val="22"/>
+              </w:rPr>
+            </w:pPr>
+          </w:p>
+          <w:p>
+            <w:pPr>
+              <w:rPr>
+                <w:rFonts w:cstheme="minorHAnsi"/>
+                <w:sz w:val="22"/>
+                <w:szCs w:val="22"/>
+              </w:rPr>
+            </w:pPr>
+            <w:r>
+              <w:rPr>
+                <w:rFonts w:cstheme="minorHAnsi"/>
+                <w:sz w:val="22"/>
+                <w:szCs w:val="22"/>
+              </w:rPr>
+              <w:t>Best ML Rank – 5</w:t>
+            </w:r>
+          </w:p>
+          <w:p>
+            <w:pPr>
+              <w:rPr>
+                <w:rFonts w:cstheme="minorHAnsi"/>
+                <w:sz w:val="22"/>
+                <w:szCs w:val="22"/>
+              </w:rPr>
+            </w:pPr>
+            <w:r>
+              <w:rPr>
+                <w:rFonts w:cstheme="minorHAnsi"/>
+                <w:sz w:val="22"/>
+                <w:szCs w:val="22"/>
+              </w:rPr>
+              <w:t>(</w:t>
+            </w:r>
+            <w:r>
+              <w:rPr>
+                <w:rFonts w:cstheme="minorHAnsi"/>
+                <w:sz w:val="22"/>
+                <w:szCs w:val="22"/>
+                <w:shd w:val="clear" w:color="auto" w:fill="FFFFFF"/>
+              </w:rPr>
+              <w:t>Case</w:t>
+            </w:r>
+            <w:r>
+              <w:rPr>
+                <w:rFonts w:cstheme="minorHAnsi"/>
+                <w:sz w:val="22"/>
+                <w:szCs w:val="22"/>
+                <w:shd w:val="clear" w:color="auto" w:fill="FFFFFF"/>
+              </w:rPr>
+              <w:t>1</w:t>
+            </w:r>
+            <w:r>
+              <w:rPr>
+                <w:rFonts w:cstheme="minorHAnsi"/>
+                <w:sz w:val="22"/>
+                <w:szCs w:val="22"/>
+                <w:shd w:val="clear" w:color="auto" w:fill="FFFFFF"/>
+              </w:rPr>
+              <w:t xml:space="preserve"> Lambda 0.</w:t>
+            </w:r>
+            <w:r>
+              <w:rPr>
+                <w:rFonts w:cstheme="minorHAnsi"/>
+                <w:sz w:val="22"/>
+                <w:szCs w:val="22"/>
+                <w:shd w:val="clear" w:color="auto" w:fill="FFFFFF"/>
+              </w:rPr>
+              <w:t>0</w:t>
+            </w:r>
+            <w:r>
+              <w:rPr>
+                <w:rFonts w:cstheme="minorHAnsi"/>
+                <w:sz w:val="22"/>
+                <w:szCs w:val="22"/>
+                <w:shd w:val="clear" w:color="auto" w:fill="FFFFFF"/>
+              </w:rPr>
+              <w:t>1, 0.</w:t>
+            </w:r>
+            <w:r>
+              <w:rPr>
+                <w:rFonts w:cstheme="minorHAnsi"/>
+                <w:sz w:val="22"/>
+                <w:szCs w:val="22"/>
+                <w:shd w:val="clear" w:color="auto" w:fill="FFFFFF"/>
+              </w:rPr>
+              <w:t>0</w:t>
+            </w:r>
+            <w:r>
+              <w:rPr>
+                <w:rFonts w:cstheme="minorHAnsi"/>
+                <w:sz w:val="22"/>
+                <w:szCs w:val="22"/>
+                <w:shd w:val="clear" w:color="auto" w:fill="FFFFFF"/>
+              </w:rPr>
+              <w:t>9)</w:t>
+            </w:r>
+          </w:p>
+          <w:p>
+            <w:pPr>
+              <w:rPr>
+                <w:rFonts w:cstheme="minorHAnsi"/>
+                <w:color w:val="70AD47" w:themeColor="accent6"/>
+                <w:sz w:val="22"/>
+                <w:szCs w:val="22"/>
+              </w:rPr>
+            </w:pPr>
+          </w:p>
+        </w:tc>
+        <w:tc>
+          <w:tcPr>
+            <w:tcW w:w="1478" w:type="dxa"/>
+          </w:tcPr>
+          <w:p>
+            <w:pPr>
+              <w:rPr>
+                <w:rFonts w:cstheme="minorHAnsi"/>
+                <w:sz w:val="22"/>
+                <w:szCs w:val="22"/>
+              </w:rPr>
+            </w:pPr>
+            <w:r>
+              <w:rPr>
+                <w:rFonts w:cstheme="minorHAnsi"/>
+                <w:sz w:val="22"/>
+                <w:szCs w:val="22"/>
+              </w:rPr>
+              <w:t>Bottom-UP</w:t>
+            </w:r>
+          </w:p>
+          <w:p>
+            <w:pPr>
+              <w:rPr>
+                <w:rFonts w:cstheme="minorHAnsi"/>
+                <w:sz w:val="22"/>
+                <w:szCs w:val="22"/>
+              </w:rPr>
+            </w:pPr>
+          </w:p>
+          <w:p>
+            <w:pPr>
+              <w:rPr>
+                <w:rFonts w:cstheme="minorHAnsi"/>
+                <w:color w:val="ED7D31" w:themeColor="accent2"/>
+                <w:sz w:val="22"/>
+                <w:szCs w:val="22"/>
+              </w:rPr>
+            </w:pPr>
+            <w:r>
+              <w:rPr>
+                <w:rFonts w:cstheme="minorHAnsi"/>
+                <w:color w:val="ED7D31" w:themeColor="accent2"/>
+                <w:sz w:val="22"/>
+                <w:szCs w:val="22"/>
+              </w:rPr>
+              <w:t xml:space="preserve">Best ML Rank 2 </w:t>
+            </w:r>
+          </w:p>
+          <w:p>
+            <w:pPr>
+              <w:rPr>
+                <w:rFonts w:cstheme="minorHAnsi"/>
+                <w:color w:val="70AD47" w:themeColor="accent6"/>
+                <w:sz w:val="22"/>
+                <w:szCs w:val="22"/>
+              </w:rPr>
+            </w:pPr>
+            <w:r>
+              <w:rPr>
+                <w:rFonts w:cstheme="minorHAnsi"/>
+                <w:color w:val="ED7D31" w:themeColor="accent2"/>
+                <w:sz w:val="22"/>
+                <w:szCs w:val="22"/>
+              </w:rPr>
+              <w:t>(Case 1 Lambda 1-4)</w:t>
+            </w:r>
+          </w:p>
+        </w:tc>
+      </w:tr>
+      <w:tr>
+        <w:tc>
+          <w:tcPr>
+            <w:tcW w:w="2009" w:type="dxa"/>
+          </w:tcPr>
+          <w:p>
+            <w:pPr>
+              <w:rPr>
+                <w:rFonts w:cstheme="minorHAnsi"/>
+                <w:sz w:val="22"/>
+                <w:szCs w:val="22"/>
+              </w:rPr>
+            </w:pPr>
+            <w:r>
+              <w:rPr>
+                <w:rFonts w:cstheme="minorHAnsi"/>
+                <w:sz w:val="22"/>
+                <w:szCs w:val="22"/>
+              </w:rPr>
+              <w:t>Tourism</w:t>
+            </w:r>
+          </w:p>
+        </w:tc>
+        <w:tc>
+          <w:tcPr>
+            <w:tcW w:w="1900" w:type="dxa"/>
+          </w:tcPr>
+          <w:p>
+            <w:pPr>
+              <w:rPr>
+                <w:rFonts w:cstheme="minorHAnsi"/>
+                <w:color w:val="70AD47" w:themeColor="accent6"/>
+                <w:sz w:val="22"/>
+                <w:szCs w:val="22"/>
+              </w:rPr>
+            </w:pPr>
+            <w:r>
+              <w:rPr>
+                <w:rFonts w:cstheme="minorHAnsi"/>
+                <w:color w:val="70AD47" w:themeColor="accent6"/>
+                <w:sz w:val="22"/>
+                <w:szCs w:val="22"/>
+              </w:rPr>
+              <w:t>Case 1 Lambda 1</w:t>
+            </w:r>
+          </w:p>
+        </w:tc>
+        <w:tc>
+          <w:tcPr>
+            <w:tcW w:w="1900" w:type="dxa"/>
+          </w:tcPr>
+          <w:p>
+            <w:pPr>
+              <w:rPr>
+                <w:rFonts w:cstheme="minorHAnsi"/>
+                <w:sz w:val="22"/>
+                <w:szCs w:val="22"/>
+              </w:rPr>
+            </w:pPr>
+            <w:proofErr w:type="spellStart"/>
+            <w:r>
+              <w:rPr>
+                <w:rFonts w:cstheme="minorHAnsi"/>
+                <w:sz w:val="22"/>
+                <w:szCs w:val="22"/>
+              </w:rPr>
+              <w:t>MinT</w:t>
+            </w:r>
+            <w:proofErr w:type="spellEnd"/>
+            <w:r>
+              <w:rPr>
+                <w:rFonts w:cstheme="minorHAnsi"/>
+                <w:sz w:val="22"/>
+                <w:szCs w:val="22"/>
+              </w:rPr>
+              <w:t xml:space="preserve"> Shrink</w:t>
+            </w:r>
+          </w:p>
+          <w:p>
+            <w:pPr>
+              <w:rPr>
+                <w:rFonts w:cstheme="minorHAnsi"/>
+                <w:sz w:val="22"/>
+                <w:szCs w:val="22"/>
+              </w:rPr>
+            </w:pPr>
+          </w:p>
+          <w:p>
+            <w:pPr>
+              <w:rPr>
+                <w:rFonts w:cstheme="minorHAnsi"/>
+                <w:sz w:val="22"/>
+                <w:szCs w:val="22"/>
+              </w:rPr>
+            </w:pPr>
+            <w:r>
+              <w:rPr>
+                <w:rFonts w:cstheme="minorHAnsi"/>
+                <w:sz w:val="22"/>
+                <w:szCs w:val="22"/>
+              </w:rPr>
+              <w:t>Best ML Rank – 4</w:t>
+            </w:r>
+          </w:p>
+          <w:p>
+            <w:pPr>
+              <w:rPr>
+                <w:rFonts w:cstheme="minorHAnsi"/>
+                <w:sz w:val="22"/>
+                <w:szCs w:val="22"/>
+              </w:rPr>
+            </w:pPr>
+            <w:r>
+              <w:rPr>
+                <w:rFonts w:cstheme="minorHAnsi"/>
+                <w:sz w:val="22"/>
+                <w:szCs w:val="22"/>
+              </w:rPr>
+              <w:t>Case 2 Lambda 0.01-0.09</w:t>
+            </w:r>
+          </w:p>
+        </w:tc>
+        <w:tc>
+          <w:tcPr>
+            <w:tcW w:w="1723" w:type="dxa"/>
+          </w:tcPr>
+          <w:p>
+            <w:pPr>
+              <w:rPr>
+                <w:rFonts w:cstheme="minorHAnsi"/>
+                <w:sz w:val="22"/>
+                <w:szCs w:val="22"/>
+              </w:rPr>
+            </w:pPr>
+            <w:r>
+              <w:rPr>
+                <w:rFonts w:cstheme="minorHAnsi"/>
+                <w:sz w:val="22"/>
+                <w:szCs w:val="22"/>
+              </w:rPr>
+              <w:t>WLS</w:t>
+            </w:r>
+          </w:p>
+          <w:p>
+            <w:pPr>
+              <w:rPr>
+                <w:rFonts w:cstheme="minorHAnsi"/>
+                <w:sz w:val="22"/>
+                <w:szCs w:val="22"/>
+              </w:rPr>
+            </w:pPr>
+          </w:p>
+          <w:p>
+            <w:pPr>
+              <w:rPr>
+                <w:rFonts w:cstheme="minorHAnsi"/>
+                <w:sz w:val="22"/>
+                <w:szCs w:val="22"/>
+              </w:rPr>
+            </w:pPr>
+            <w:r>
+              <w:rPr>
+                <w:rFonts w:cstheme="minorHAnsi"/>
+                <w:sz w:val="22"/>
+                <w:szCs w:val="22"/>
+              </w:rPr>
+              <w:t>Best ML Rank – 5</w:t>
+            </w:r>
+          </w:p>
+          <w:p>
+            <w:pPr>
+              <w:rPr>
+                <w:rFonts w:cstheme="minorHAnsi"/>
+                <w:sz w:val="22"/>
+                <w:szCs w:val="22"/>
+              </w:rPr>
+            </w:pPr>
+          </w:p>
+          <w:p>
+            <w:pPr>
+              <w:rPr>
+                <w:rFonts w:cstheme="minorHAnsi"/>
+                <w:sz w:val="22"/>
+                <w:szCs w:val="22"/>
+              </w:rPr>
+            </w:pPr>
+            <w:r>
+              <w:rPr>
+                <w:rFonts w:cstheme="minorHAnsi"/>
+                <w:sz w:val="22"/>
+                <w:szCs w:val="22"/>
+              </w:rPr>
+              <w:t>Case 2 Lambda 0.01-0.09</w:t>
+            </w:r>
+          </w:p>
+        </w:tc>
+        <w:tc>
+          <w:tcPr>
+            <w:tcW w:w="1478" w:type="dxa"/>
+          </w:tcPr>
+          <w:p>
+            <w:pPr>
+              <w:rPr>
+                <w:rFonts w:cstheme="minorHAnsi"/>
+                <w:sz w:val="22"/>
+                <w:szCs w:val="22"/>
+              </w:rPr>
+            </w:pPr>
+            <w:r>
+              <w:rPr>
+                <w:rFonts w:cstheme="minorHAnsi"/>
+                <w:color w:val="70AD47" w:themeColor="accent6"/>
+                <w:sz w:val="22"/>
+                <w:szCs w:val="22"/>
+              </w:rPr>
+              <w:t>Case 2 Lambda 0.01-</w:t>
+            </w:r>
+            <w:r>
+              <w:rPr>
+                <w:rFonts w:cstheme="minorHAnsi"/>
+                <w:color w:val="70AD47" w:themeColor="accent6"/>
+                <w:sz w:val="22"/>
+                <w:szCs w:val="22"/>
+              </w:rPr>
+              <w:t>5</w:t>
+            </w:r>
+          </w:p>
+        </w:tc>
+      </w:tr>
+      <w:tr>
+        <w:tc>
+          <w:tcPr>
+            <w:tcW w:w="2009" w:type="dxa"/>
+          </w:tcPr>
+          <w:p>
+            <w:pPr>
+              <w:rPr>
+                <w:rFonts w:cstheme="minorHAnsi"/>
+                <w:sz w:val="22"/>
+                <w:szCs w:val="22"/>
+              </w:rPr>
+            </w:pPr>
+            <w:r>
+              <w:rPr>
+                <w:rFonts w:cstheme="minorHAnsi"/>
+                <w:sz w:val="22"/>
+                <w:szCs w:val="22"/>
+              </w:rPr>
+              <w:t>Labour</w:t>
+            </w:r>
+          </w:p>
+        </w:tc>
+        <w:tc>
+          <w:tcPr>
+            <w:tcW w:w="1900" w:type="dxa"/>
+          </w:tcPr>
+          <w:p>
+            <w:pPr>
+              <w:rPr>
+                <w:rFonts w:cstheme="minorHAnsi"/>
+                <w:sz w:val="22"/>
+                <w:szCs w:val="22"/>
+              </w:rPr>
+            </w:pPr>
+            <w:r>
+              <w:rPr>
+                <w:rFonts w:cstheme="minorHAnsi"/>
+                <w:sz w:val="22"/>
+                <w:szCs w:val="22"/>
+              </w:rPr>
+              <w:t xml:space="preserve">OLS </w:t>
+            </w:r>
+          </w:p>
+          <w:p>
+            <w:pPr>
+              <w:rPr>
+                <w:rFonts w:cstheme="minorHAnsi"/>
+                <w:sz w:val="22"/>
+                <w:szCs w:val="22"/>
+              </w:rPr>
+            </w:pPr>
+          </w:p>
+          <w:p>
+            <w:pPr>
+              <w:rPr>
+                <w:rFonts w:cstheme="minorHAnsi"/>
+                <w:sz w:val="22"/>
+                <w:szCs w:val="22"/>
+              </w:rPr>
+            </w:pPr>
+            <w:r>
+              <w:rPr>
+                <w:rFonts w:cstheme="minorHAnsi"/>
+                <w:sz w:val="22"/>
+                <w:szCs w:val="22"/>
+              </w:rPr>
+              <w:t xml:space="preserve">Best ML Rank – </w:t>
+            </w:r>
+            <w:r>
+              <w:rPr>
+                <w:rFonts w:cstheme="minorHAnsi"/>
+                <w:sz w:val="22"/>
+                <w:szCs w:val="22"/>
+              </w:rPr>
+              <w:t>4</w:t>
+            </w:r>
+          </w:p>
+          <w:p>
+            <w:pPr>
+              <w:rPr>
+                <w:rFonts w:cstheme="minorHAnsi"/>
+                <w:sz w:val="22"/>
+                <w:szCs w:val="22"/>
+              </w:rPr>
+            </w:pPr>
+            <w:r>
+              <w:rPr>
+                <w:rFonts w:cstheme="minorHAnsi"/>
+                <w:sz w:val="22"/>
+                <w:szCs w:val="22"/>
+              </w:rPr>
+              <w:t>(Case 2 Lambda 0.</w:t>
+            </w:r>
+            <w:r>
+              <w:rPr>
+                <w:rFonts w:cstheme="minorHAnsi"/>
+                <w:sz w:val="22"/>
+                <w:szCs w:val="22"/>
+              </w:rPr>
+              <w:t>1-0.9</w:t>
+            </w:r>
+            <w:r>
+              <w:rPr>
+                <w:rFonts w:cstheme="minorHAnsi"/>
+                <w:sz w:val="22"/>
+                <w:szCs w:val="22"/>
+              </w:rPr>
+              <w:t>)</w:t>
+            </w:r>
+          </w:p>
+        </w:tc>
+        <w:tc>
+          <w:tcPr>
+            <w:tcW w:w="1900" w:type="dxa"/>
+          </w:tcPr>
+          <w:p>
+            <w:pPr>
+              <w:rPr>
+                <w:rFonts w:cstheme="minorHAnsi"/>
+                <w:sz w:val="22"/>
+                <w:szCs w:val="22"/>
+              </w:rPr>
+            </w:pPr>
+            <w:r>
+              <w:rPr>
+                <w:rFonts w:cstheme="minorHAnsi"/>
+                <w:sz w:val="22"/>
+                <w:szCs w:val="22"/>
+              </w:rPr>
+              <w:t>OLS</w:t>
+            </w:r>
+          </w:p>
+          <w:p>
+            <w:pPr>
+              <w:rPr>
+                <w:rFonts w:cstheme="minorHAnsi"/>
+                <w:sz w:val="22"/>
+                <w:szCs w:val="22"/>
+              </w:rPr>
+            </w:pPr>
+          </w:p>
+          <w:p>
+            <w:pPr>
+              <w:rPr>
+                <w:rFonts w:cstheme="minorHAnsi"/>
+                <w:sz w:val="22"/>
+                <w:szCs w:val="22"/>
+              </w:rPr>
+            </w:pPr>
+            <w:r>
+              <w:rPr>
+                <w:rFonts w:cstheme="minorHAnsi"/>
+                <w:sz w:val="22"/>
+                <w:szCs w:val="22"/>
+              </w:rPr>
+              <w:t>Best ML Rank - 2</w:t>
+            </w:r>
+          </w:p>
+          <w:p>
+            <w:pPr>
+              <w:rPr>
+                <w:rFonts w:cstheme="minorHAnsi"/>
+                <w:sz w:val="22"/>
+                <w:szCs w:val="22"/>
+              </w:rPr>
+            </w:pPr>
+            <w:r>
+              <w:rPr>
+                <w:rFonts w:cstheme="minorHAnsi"/>
+                <w:sz w:val="22"/>
+                <w:szCs w:val="22"/>
+              </w:rPr>
+              <w:t>Case 1 Lambda 1</w:t>
+            </w:r>
+          </w:p>
+        </w:tc>
+        <w:tc>
+          <w:tcPr>
+            <w:tcW w:w="1723" w:type="dxa"/>
+          </w:tcPr>
+          <w:p>
+            <w:pPr>
+              <w:rPr>
+                <w:rFonts w:cstheme="minorHAnsi"/>
+                <w:sz w:val="22"/>
+                <w:szCs w:val="22"/>
+              </w:rPr>
+            </w:pPr>
+            <w:r>
+              <w:rPr>
+                <w:rFonts w:cstheme="minorHAnsi"/>
+                <w:sz w:val="22"/>
+                <w:szCs w:val="22"/>
+              </w:rPr>
+              <w:t>Bottom Up</w:t>
+            </w:r>
+          </w:p>
+          <w:p>
+            <w:pPr>
+              <w:rPr>
+                <w:rFonts w:cstheme="minorHAnsi"/>
+                <w:sz w:val="22"/>
+                <w:szCs w:val="22"/>
+              </w:rPr>
+            </w:pPr>
+          </w:p>
+          <w:p>
+            <w:pPr>
+              <w:rPr>
+                <w:rFonts w:cstheme="minorHAnsi"/>
+                <w:sz w:val="22"/>
+                <w:szCs w:val="22"/>
+              </w:rPr>
+            </w:pPr>
+            <w:r>
+              <w:rPr>
+                <w:rFonts w:cstheme="minorHAnsi"/>
+                <w:sz w:val="22"/>
+                <w:szCs w:val="22"/>
+              </w:rPr>
+              <w:t>Best ML Rank – 6</w:t>
+            </w:r>
+          </w:p>
+          <w:p>
+            <w:pPr>
+              <w:rPr>
+                <w:rFonts w:cstheme="minorHAnsi"/>
+                <w:sz w:val="22"/>
+                <w:szCs w:val="22"/>
+              </w:rPr>
+            </w:pPr>
+            <w:r>
+              <w:rPr>
+                <w:rFonts w:cstheme="minorHAnsi"/>
+                <w:sz w:val="22"/>
+                <w:szCs w:val="22"/>
+              </w:rPr>
+              <w:t>Case 1 Lambda 0.01-0.09</w:t>
+            </w:r>
+          </w:p>
+        </w:tc>
+        <w:tc>
+          <w:tcPr>
+            <w:tcW w:w="1478" w:type="dxa"/>
+          </w:tcPr>
+          <w:p>
+            <w:pPr>
+              <w:rPr>
+                <w:rFonts w:cstheme="minorHAnsi"/>
+                <w:sz w:val="22"/>
+                <w:szCs w:val="22"/>
+              </w:rPr>
+            </w:pPr>
+            <w:r>
+              <w:rPr>
+                <w:rFonts w:cstheme="minorHAnsi"/>
+                <w:sz w:val="22"/>
+                <w:szCs w:val="22"/>
+              </w:rPr>
+              <w:t>WLS</w:t>
+            </w:r>
+          </w:p>
+          <w:p>
+            <w:pPr>
+              <w:rPr>
+                <w:rFonts w:cstheme="minorHAnsi"/>
+                <w:sz w:val="22"/>
+                <w:szCs w:val="22"/>
+              </w:rPr>
+            </w:pPr>
+          </w:p>
+          <w:p>
+            <w:pPr>
+              <w:rPr>
+                <w:rFonts w:cstheme="minorHAnsi"/>
+                <w:sz w:val="22"/>
+                <w:szCs w:val="22"/>
+              </w:rPr>
+            </w:pPr>
+            <w:r>
+              <w:rPr>
+                <w:rFonts w:cstheme="minorHAnsi"/>
+                <w:sz w:val="22"/>
+                <w:szCs w:val="22"/>
+              </w:rPr>
+              <w:t>Best ML Rank – 6</w:t>
+            </w:r>
+          </w:p>
+          <w:p>
+            <w:pPr>
+              <w:rPr>
+                <w:rFonts w:cstheme="minorHAnsi"/>
+                <w:sz w:val="22"/>
+                <w:szCs w:val="22"/>
+              </w:rPr>
+            </w:pPr>
+            <w:r>
+              <w:rPr>
+                <w:rFonts w:cstheme="minorHAnsi"/>
+                <w:sz w:val="22"/>
+                <w:szCs w:val="22"/>
+              </w:rPr>
+              <w:t>Case 1 lambda 0.1-0.9</w:t>
+            </w:r>
+          </w:p>
+        </w:tc>
+      </w:tr>
+      <w:tr>
+        <w:tc>
+          <w:tcPr>
+            <w:tcW w:w="2009" w:type="dxa"/>
+          </w:tcPr>
+          <w:p>
+            <w:pPr>
+              <w:rPr>
+                <w:rFonts w:cstheme="minorHAnsi"/>
+                <w:sz w:val="22"/>
+                <w:szCs w:val="22"/>
+              </w:rPr>
+            </w:pPr>
+            <w:r>
+              <w:rPr>
+                <w:rFonts w:cstheme="minorHAnsi"/>
+                <w:sz w:val="22"/>
+                <w:szCs w:val="22"/>
+              </w:rPr>
+              <w:t>Wikipedia</w:t>
+            </w:r>
+          </w:p>
+        </w:tc>
+        <w:tc>
+          <w:tcPr>
+            <w:tcW w:w="1900" w:type="dxa"/>
+          </w:tcPr>
+          <w:p>
+            <w:pPr>
+              <w:rPr>
+                <w:rFonts w:cstheme="minorHAnsi"/>
+                <w:sz w:val="22"/>
+                <w:szCs w:val="22"/>
+              </w:rPr>
+            </w:pPr>
+            <w:r>
+              <w:rPr>
+                <w:rFonts w:cstheme="minorHAnsi"/>
+                <w:color w:val="70AD47" w:themeColor="accent6"/>
+                <w:sz w:val="22"/>
+                <w:szCs w:val="22"/>
+              </w:rPr>
+              <w:t>Case 1 Lambda 0.1-0.9</w:t>
+            </w:r>
+          </w:p>
+        </w:tc>
+        <w:tc>
+          <w:tcPr>
+            <w:tcW w:w="1900" w:type="dxa"/>
+          </w:tcPr>
+          <w:p>
+            <w:pPr>
+              <w:rPr>
+                <w:rFonts w:cstheme="minorHAnsi"/>
+                <w:sz w:val="22"/>
+                <w:szCs w:val="22"/>
+              </w:rPr>
+            </w:pPr>
+            <w:r>
+              <w:rPr>
+                <w:rFonts w:cstheme="minorHAnsi"/>
+                <w:sz w:val="22"/>
+                <w:szCs w:val="22"/>
+              </w:rPr>
+              <w:t>Bottom-UP</w:t>
+            </w:r>
+          </w:p>
+          <w:p>
+            <w:pPr>
+              <w:rPr>
+                <w:rFonts w:cstheme="minorHAnsi"/>
+                <w:sz w:val="22"/>
+                <w:szCs w:val="22"/>
+              </w:rPr>
+            </w:pPr>
+          </w:p>
+          <w:p>
+            <w:pPr>
+              <w:rPr>
+                <w:rFonts w:cstheme="minorHAnsi"/>
+                <w:sz w:val="22"/>
+                <w:szCs w:val="22"/>
+              </w:rPr>
+            </w:pPr>
+            <w:r>
+              <w:rPr>
+                <w:rFonts w:cstheme="minorHAnsi"/>
+                <w:sz w:val="22"/>
+                <w:szCs w:val="22"/>
+              </w:rPr>
+              <w:t>Best ML Rank - 2</w:t>
+            </w:r>
+          </w:p>
+          <w:p>
+            <w:pPr>
+              <w:rPr>
+                <w:rFonts w:cstheme="minorHAnsi"/>
+                <w:sz w:val="22"/>
+                <w:szCs w:val="22"/>
+              </w:rPr>
+            </w:pPr>
+            <w:r>
+              <w:rPr>
+                <w:rFonts w:cstheme="minorHAnsi"/>
+                <w:sz w:val="22"/>
+                <w:szCs w:val="22"/>
+              </w:rPr>
+              <w:t>Case 2 Lambda 0.01-0.09</w:t>
+            </w:r>
+          </w:p>
+        </w:tc>
+        <w:tc>
+          <w:tcPr>
+            <w:tcW w:w="1723" w:type="dxa"/>
+          </w:tcPr>
+          <w:p>
+            <w:pPr>
+              <w:rPr>
+                <w:rFonts w:cstheme="minorHAnsi"/>
+                <w:sz w:val="22"/>
+                <w:szCs w:val="22"/>
+              </w:rPr>
+            </w:pPr>
+            <w:r>
+              <w:rPr>
+                <w:rFonts w:cstheme="minorHAnsi"/>
+                <w:sz w:val="22"/>
+                <w:szCs w:val="22"/>
+              </w:rPr>
+              <w:t>WLS</w:t>
+            </w:r>
+          </w:p>
+          <w:p>
+            <w:pPr>
+              <w:rPr>
+                <w:rFonts w:cstheme="minorHAnsi"/>
+                <w:sz w:val="22"/>
+                <w:szCs w:val="22"/>
+              </w:rPr>
+            </w:pPr>
+          </w:p>
+          <w:p>
+            <w:pPr>
+              <w:rPr>
+                <w:rFonts w:cstheme="minorHAnsi"/>
+                <w:sz w:val="22"/>
+                <w:szCs w:val="22"/>
+              </w:rPr>
+            </w:pPr>
+            <w:r>
+              <w:rPr>
+                <w:rFonts w:cstheme="minorHAnsi"/>
+                <w:sz w:val="22"/>
+                <w:szCs w:val="22"/>
+              </w:rPr>
+              <w:t xml:space="preserve">Best ML Rank – 5 </w:t>
+            </w:r>
+          </w:p>
+          <w:p>
+            <w:pPr>
+              <w:rPr>
+                <w:rFonts w:cstheme="minorHAnsi"/>
+                <w:sz w:val="22"/>
+                <w:szCs w:val="22"/>
+              </w:rPr>
+            </w:pPr>
+            <w:r>
+              <w:rPr>
+                <w:rFonts w:cstheme="minorHAnsi"/>
+                <w:sz w:val="22"/>
+                <w:szCs w:val="22"/>
+              </w:rPr>
+              <w:t>(Case 2 Lambda 1-4)</w:t>
+            </w:r>
+          </w:p>
+        </w:tc>
+        <w:tc>
+          <w:tcPr>
+            <w:tcW w:w="1478" w:type="dxa"/>
+          </w:tcPr>
+          <w:p>
+            <w:pPr>
+              <w:rPr>
+                <w:rFonts w:cstheme="minorHAnsi"/>
+                <w:sz w:val="22"/>
+                <w:szCs w:val="22"/>
+              </w:rPr>
+            </w:pPr>
+            <w:proofErr w:type="spellStart"/>
+            <w:r>
+              <w:rPr>
+                <w:rFonts w:cstheme="minorHAnsi"/>
+                <w:sz w:val="22"/>
+                <w:szCs w:val="22"/>
+              </w:rPr>
+              <w:t>MinTShrink</w:t>
+            </w:r>
+            <w:proofErr w:type="spellEnd"/>
+          </w:p>
+          <w:p>
+            <w:pPr>
+              <w:rPr>
+                <w:rFonts w:cstheme="minorHAnsi"/>
+                <w:sz w:val="22"/>
+                <w:szCs w:val="22"/>
+              </w:rPr>
+            </w:pPr>
+          </w:p>
+          <w:p>
+            <w:pPr>
+              <w:rPr>
+                <w:rFonts w:cstheme="minorHAnsi"/>
+                <w:sz w:val="22"/>
+                <w:szCs w:val="22"/>
+              </w:rPr>
+            </w:pPr>
+            <w:r>
+              <w:rPr>
+                <w:rFonts w:cstheme="minorHAnsi"/>
+                <w:sz w:val="22"/>
+                <w:szCs w:val="22"/>
+              </w:rPr>
+              <w:t xml:space="preserve">Best ML Rank </w:t>
+            </w:r>
+            <w:r>
+              <w:rPr>
+                <w:rFonts w:cstheme="minorHAnsi"/>
+                <w:sz w:val="22"/>
+                <w:szCs w:val="22"/>
+              </w:rPr>
+              <w:t>5</w:t>
+            </w:r>
+          </w:p>
+          <w:p>
+            <w:pPr>
+              <w:rPr>
+                <w:rFonts w:cstheme="minorHAnsi"/>
+                <w:sz w:val="22"/>
+                <w:szCs w:val="22"/>
+              </w:rPr>
+            </w:pPr>
+            <w:r>
+              <w:rPr>
+                <w:rFonts w:cstheme="minorHAnsi"/>
+                <w:sz w:val="22"/>
+                <w:szCs w:val="22"/>
+              </w:rPr>
+              <w:t>(Case 2 Lambda 1-4)</w:t>
+            </w:r>
+          </w:p>
+        </w:tc>
+      </w:tr>
+    </w:tbl>
+    <w:p>
       <w:r>
         <w:br w:type="page"/>
       </w:r>
     </w:p>
-    <w:p/>
+    <w:p>
+      <w:r>
+        <w:rPr>
+          <w:highlight w:val="yellow"/>
+        </w:rPr>
+        <w:lastRenderedPageBreak/>
+        <w:t>OLD EXPERIMENTS BEFORE CLEANING THE DATASETS</w:t>
+      </w:r>
+    </w:p>
     <w:p/>
     <w:p>
       <w:pPr>
@@ -6630,6 +8477,11 @@
         <w:docPartUnique/>
       </w:docPartObj>
     </w:sdtPr>
+    <w:sdtEndPr>
+      <w:rPr>
+        <w:rStyle w:val="PageNumber"/>
+      </w:rPr>
+    </w:sdtEndPr>
     <w:sdtContent>
       <w:p>
         <w:pPr>
@@ -6682,6 +8534,11 @@
         <w:docPartUnique/>
       </w:docPartObj>
     </w:sdtPr>
+    <w:sdtEndPr>
+      <w:rPr>
+        <w:rStyle w:val="PageNumber"/>
+      </w:rPr>
+    </w:sdtEndPr>
     <w:sdtContent>
       <w:p>
         <w:pPr>
@@ -7444,6 +9301,71 @@
     <w:unhideWhenUsed/>
     <w:rsid w:val="00E52727"/>
   </w:style>
+  <w:style w:type="character" w:styleId="CommentReference">
+    <w:name w:val="annotation reference"/>
+    <w:basedOn w:val="DefaultParagraphFont"/>
+    <w:uiPriority w:val="99"/>
+    <w:semiHidden/>
+    <w:unhideWhenUsed/>
+    <w:rsid w:val="001967B3"/>
+    <w:rPr>
+      <w:sz w:val="16"/>
+      <w:szCs w:val="16"/>
+    </w:rPr>
+  </w:style>
+  <w:style w:type="paragraph" w:styleId="CommentText">
+    <w:name w:val="annotation text"/>
+    <w:basedOn w:val="Normal"/>
+    <w:link w:val="CommentTextChar"/>
+    <w:uiPriority w:val="99"/>
+    <w:semiHidden/>
+    <w:unhideWhenUsed/>
+    <w:rsid w:val="001967B3"/>
+    <w:rPr>
+      <w:sz w:val="20"/>
+      <w:szCs w:val="20"/>
+    </w:rPr>
+  </w:style>
+  <w:style w:type="character" w:customStyle="1" w:styleId="CommentTextChar">
+    <w:name w:val="Comment Text Char"/>
+    <w:basedOn w:val="DefaultParagraphFont"/>
+    <w:link w:val="CommentText"/>
+    <w:uiPriority w:val="99"/>
+    <w:semiHidden/>
+    <w:rsid w:val="001967B3"/>
+    <w:rPr>
+      <w:sz w:val="20"/>
+      <w:szCs w:val="20"/>
+    </w:rPr>
+  </w:style>
+  <w:style w:type="paragraph" w:styleId="CommentSubject">
+    <w:name w:val="annotation subject"/>
+    <w:basedOn w:val="CommentText"/>
+    <w:next w:val="CommentText"/>
+    <w:link w:val="CommentSubjectChar"/>
+    <w:uiPriority w:val="99"/>
+    <w:semiHidden/>
+    <w:unhideWhenUsed/>
+    <w:rsid w:val="001967B3"/>
+    <w:rPr>
+      <w:b/>
+      <w:bCs/>
+    </w:rPr>
+  </w:style>
+  <w:style w:type="character" w:customStyle="1" w:styleId="CommentSubjectChar">
+    <w:name w:val="Comment Subject Char"/>
+    <w:basedOn w:val="CommentTextChar"/>
+    <w:link w:val="CommentSubject"/>
+    <w:uiPriority w:val="99"/>
+    <w:semiHidden/>
+    <w:rsid w:val="001967B3"/>
+    <w:rPr>
+      <w:b/>
+      <w:bCs/>
+      <w:sz w:val="20"/>
+      <w:szCs w:val="20"/>
+    </w:rPr>
+  </w:style>
 </w:styles>
 </file>
 

</xml_diff>

<commit_message>
ts features and cluster wise deepAR and waveNet models updated to run
</commit_message>
<xml_diff>
--- a/src/data/Summary Data and Results.docx
+++ b/src/data/Summary Data and Results.docx
@@ -2,6 +2,76 @@
 <file path=word/document.xml><?xml version="1.0" encoding="utf-8"?>
 <w:document xmlns:wpc="http://schemas.microsoft.com/office/word/2010/wordprocessingCanvas" xmlns:cx="http://schemas.microsoft.com/office/drawing/2014/chartex" xmlns:cx1="http://schemas.microsoft.com/office/drawing/2015/9/8/chartex" xmlns:cx2="http://schemas.microsoft.com/office/drawing/2015/10/21/chartex" xmlns:cx3="http://schemas.microsoft.com/office/drawing/2016/5/9/chartex" xmlns:cx4="http://schemas.microsoft.com/office/drawing/2016/5/10/chartex" xmlns:cx5="http://schemas.microsoft.com/office/drawing/2016/5/11/chartex" xmlns:cx6="http://schemas.microsoft.com/office/drawing/2016/5/12/chartex" xmlns:cx7="http://schemas.microsoft.com/office/drawing/2016/5/13/chartex" xmlns:cx8="http://schemas.microsoft.com/office/drawing/2016/5/14/chartex" xmlns:mc="http://schemas.openxmlformats.org/markup-compatibility/2006" xmlns:aink="http://schemas.microsoft.com/office/drawing/2016/ink" xmlns:am3d="http://schemas.microsoft.com/office/drawing/2017/model3d" xmlns:o="urn:schemas-microsoft-com:office:office" xmlns:oel="http://schemas.microsoft.com/office/2019/extlst" xmlns:r="http://schemas.openxmlformats.org/officeDocument/2006/relationships" xmlns:m="http://schemas.openxmlformats.org/officeDocument/2006/math" xmlns:v="urn:schemas-microsoft-com:vml" xmlns:wp14="http://schemas.microsoft.com/office/word/2010/wordprocessingDrawing" xmlns:wp="http://schemas.openxmlformats.org/drawingml/2006/wordprocessingDrawing" xmlns:w10="urn:schemas-microsoft-com:office:word" xmlns:w="http://schemas.openxmlformats.org/wordprocessingml/2006/main" xmlns:w14="http://schemas.microsoft.com/office/word/2010/wordml" xmlns:w15="http://schemas.microsoft.com/office/word/2012/wordml" xmlns:w16cex="http://schemas.microsoft.com/office/word/2018/wordml/cex" xmlns:w16cid="http://schemas.microsoft.com/office/word/2016/wordml/cid" xmlns:w16="http://schemas.microsoft.com/office/word/2018/wordml" xmlns:w16sdtdh="http://schemas.microsoft.com/office/word/2020/wordml/sdtdatahash" xmlns:w16se="http://schemas.microsoft.com/office/word/2015/wordml/symex" xmlns:wpg="http://schemas.microsoft.com/office/word/2010/wordprocessingGroup" xmlns:wpi="http://schemas.microsoft.com/office/word/2010/wordprocessingInk" xmlns:wne="http://schemas.microsoft.com/office/word/2006/wordml" xmlns:wps="http://schemas.microsoft.com/office/word/2010/wordprocessingShape" mc:Ignorable="w14 w15 w16se w16cid w16 w16cex w16sdtdh wp14">
   <w:body>
+    <w:p>
+      <w:pPr>
+        <w:rPr>
+          <w:b/>
+          <w:bCs/>
+        </w:rPr>
+      </w:pPr>
+      <w:r>
+        <w:rPr>
+          <w:b/>
+          <w:bCs/>
+        </w:rPr>
+        <w:t xml:space="preserve">Changes: </w:t>
+      </w:r>
+    </w:p>
+    <w:p>
+      <w:pPr>
+        <w:pStyle w:val="ListParagraph"/>
+        <w:numPr>
+          <w:ilvl w:val="0"/>
+          <w:numId w:val="3"/>
+        </w:numPr>
+      </w:pPr>
+      <w:r>
+        <w:t xml:space="preserve">One step </w:t>
+      </w:r>
+      <w:r>
+        <w:t>result</w:t>
+      </w:r>
+      <w:r>
+        <w:t xml:space="preserve"> calculated</w:t>
+      </w:r>
+    </w:p>
+    <w:p>
+      <w:pPr>
+        <w:pStyle w:val="ListParagraph"/>
+        <w:numPr>
+          <w:ilvl w:val="0"/>
+          <w:numId w:val="3"/>
+        </w:numPr>
+      </w:pPr>
+      <w:proofErr w:type="spellStart"/>
+      <w:r>
+        <w:t>DeepAR</w:t>
+      </w:r>
+      <w:proofErr w:type="spellEnd"/>
+      <w:r>
+        <w:t xml:space="preserve"> and </w:t>
+      </w:r>
+      <w:proofErr w:type="spellStart"/>
+      <w:r>
+        <w:t>WaveNet</w:t>
+      </w:r>
+      <w:proofErr w:type="spellEnd"/>
+      <w:r>
+        <w:t xml:space="preserve"> cluster wise results</w:t>
+      </w:r>
+      <w:r>
+        <w:t xml:space="preserve"> – 20 clusters per dataset</w:t>
+      </w:r>
+    </w:p>
+    <w:p/>
+    <w:p>
+      <w:pPr>
+        <w:rPr>
+          <w:b/>
+          <w:bCs/>
+        </w:rPr>
+      </w:pPr>
+    </w:p>
     <w:p>
       <w:pPr>
         <w:rPr>
@@ -418,7 +488,6 @@
           <w:b/>
           <w:bCs/>
         </w:rPr>
-        <w:lastRenderedPageBreak/>
         <w:t>Labour</w:t>
       </w:r>
     </w:p>
@@ -890,6 +959,7 @@
           </w:tcPr>
           <w:p>
             <w:r>
+              <w:lastRenderedPageBreak/>
               <w:t>Tourism</w:t>
             </w:r>
           </w:p>
@@ -1114,7 +1184,6 @@
           <w:b/>
           <w:bCs/>
         </w:rPr>
-        <w:lastRenderedPageBreak/>
         <w:t>Error calculation</w:t>
       </w:r>
     </w:p>
@@ -8814,11 +8883,103 @@
       </w:rPr>
     </w:lvl>
   </w:abstractNum>
+  <w:abstractNum w:abstractNumId="2" w15:restartNumberingAfterBreak="0">
+    <w:nsid w:val="74A64C9D"/>
+    <w:multiLevelType w:val="hybridMultilevel"/>
+    <w:tmpl w:val="B210C21C"/>
+    <w:lvl w:ilvl="0" w:tplc="40BE1C9A">
+      <w:start w:val="1"/>
+      <w:numFmt w:val="decimal"/>
+      <w:lvlText w:val="%1."/>
+      <w:lvlJc w:val="left"/>
+      <w:pPr>
+        <w:ind w:left="720" w:hanging="360"/>
+      </w:pPr>
+      <w:rPr>
+        <w:rFonts w:hint="default"/>
+      </w:rPr>
+    </w:lvl>
+    <w:lvl w:ilvl="1" w:tplc="04090019" w:tentative="1">
+      <w:start w:val="1"/>
+      <w:numFmt w:val="lowerLetter"/>
+      <w:lvlText w:val="%2."/>
+      <w:lvlJc w:val="left"/>
+      <w:pPr>
+        <w:ind w:left="1440" w:hanging="360"/>
+      </w:pPr>
+    </w:lvl>
+    <w:lvl w:ilvl="2" w:tplc="0409001B" w:tentative="1">
+      <w:start w:val="1"/>
+      <w:numFmt w:val="lowerRoman"/>
+      <w:lvlText w:val="%3."/>
+      <w:lvlJc w:val="right"/>
+      <w:pPr>
+        <w:ind w:left="2160" w:hanging="180"/>
+      </w:pPr>
+    </w:lvl>
+    <w:lvl w:ilvl="3" w:tplc="0409000F" w:tentative="1">
+      <w:start w:val="1"/>
+      <w:numFmt w:val="decimal"/>
+      <w:lvlText w:val="%4."/>
+      <w:lvlJc w:val="left"/>
+      <w:pPr>
+        <w:ind w:left="2880" w:hanging="360"/>
+      </w:pPr>
+    </w:lvl>
+    <w:lvl w:ilvl="4" w:tplc="04090019" w:tentative="1">
+      <w:start w:val="1"/>
+      <w:numFmt w:val="lowerLetter"/>
+      <w:lvlText w:val="%5."/>
+      <w:lvlJc w:val="left"/>
+      <w:pPr>
+        <w:ind w:left="3600" w:hanging="360"/>
+      </w:pPr>
+    </w:lvl>
+    <w:lvl w:ilvl="5" w:tplc="0409001B" w:tentative="1">
+      <w:start w:val="1"/>
+      <w:numFmt w:val="lowerRoman"/>
+      <w:lvlText w:val="%6."/>
+      <w:lvlJc w:val="right"/>
+      <w:pPr>
+        <w:ind w:left="4320" w:hanging="180"/>
+      </w:pPr>
+    </w:lvl>
+    <w:lvl w:ilvl="6" w:tplc="0409000F" w:tentative="1">
+      <w:start w:val="1"/>
+      <w:numFmt w:val="decimal"/>
+      <w:lvlText w:val="%7."/>
+      <w:lvlJc w:val="left"/>
+      <w:pPr>
+        <w:ind w:left="5040" w:hanging="360"/>
+      </w:pPr>
+    </w:lvl>
+    <w:lvl w:ilvl="7" w:tplc="04090019" w:tentative="1">
+      <w:start w:val="1"/>
+      <w:numFmt w:val="lowerLetter"/>
+      <w:lvlText w:val="%8."/>
+      <w:lvlJc w:val="left"/>
+      <w:pPr>
+        <w:ind w:left="5760" w:hanging="360"/>
+      </w:pPr>
+    </w:lvl>
+    <w:lvl w:ilvl="8" w:tplc="0409001B" w:tentative="1">
+      <w:start w:val="1"/>
+      <w:numFmt w:val="lowerRoman"/>
+      <w:lvlText w:val="%9."/>
+      <w:lvlJc w:val="right"/>
+      <w:pPr>
+        <w:ind w:left="6480" w:hanging="180"/>
+      </w:pPr>
+    </w:lvl>
+  </w:abstractNum>
   <w:num w:numId="1" w16cid:durableId="1565021988">
     <w:abstractNumId w:val="1"/>
   </w:num>
   <w:num w:numId="2" w16cid:durableId="1971856470">
     <w:abstractNumId w:val="0"/>
+  </w:num>
+  <w:num w:numId="3" w16cid:durableId="872965290">
+    <w:abstractNumId w:val="2"/>
   </w:num>
 </w:numbering>
 </file>

</xml_diff>